<commit_message>
Adding my edits to the report
please edit this file from now on!
Make a back up before you commit.
</commit_message>
<xml_diff>
--- a/Report/FINAL_PROJECT_REPORT_final_draft.docx
+++ b/Report/FINAL_PROJECT_REPORT_final_draft.docx
@@ -1,6 +1,6 @@
 
 <file path=word/document.xml><?xml version="1.0" encoding="utf-8"?>
-<w:document xmlns:ve="http://schemas.openxmlformats.org/markup-compatibility/2006" xmlns:o="urn:schemas-microsoft-com:office:office" xmlns:r="http://schemas.openxmlformats.org/officeDocument/2006/relationships" xmlns:m="http://schemas.openxmlformats.org/officeDocument/2006/math" xmlns:v="urn:schemas-microsoft-com:vml" xmlns:wp="http://schemas.openxmlformats.org/drawingml/2006/wordprocessingDrawing" xmlns:w10="urn:schemas-microsoft-com:office:word" xmlns:w="http://schemas.openxmlformats.org/wordprocessingml/2006/main" xmlns:wne="http://schemas.microsoft.com/office/word/2006/wordml">
+<w:document xmlns:wpc="http://schemas.microsoft.com/office/word/2010/wordprocessingCanvas" xmlns:mc="http://schemas.openxmlformats.org/markup-compatibility/2006" xmlns:o="urn:schemas-microsoft-com:office:office" xmlns:r="http://schemas.openxmlformats.org/officeDocument/2006/relationships" xmlns:m="http://schemas.openxmlformats.org/officeDocument/2006/math" xmlns:v="urn:schemas-microsoft-com:vml" xmlns:wp14="http://schemas.microsoft.com/office/word/2010/wordprocessingDrawing" xmlns:wp="http://schemas.openxmlformats.org/drawingml/2006/wordprocessingDrawing" xmlns:w10="urn:schemas-microsoft-com:office:word" xmlns:w="http://schemas.openxmlformats.org/wordprocessingml/2006/main" xmlns:w14="http://schemas.microsoft.com/office/word/2010/wordml" xmlns:w15="http://schemas.microsoft.com/office/word/2012/wordml" xmlns:wpg="http://schemas.microsoft.com/office/word/2010/wordprocessingGroup" xmlns:wpi="http://schemas.microsoft.com/office/word/2010/wordprocessingInk" xmlns:wne="http://schemas.microsoft.com/office/word/2006/wordml" xmlns:wps="http://schemas.microsoft.com/office/word/2010/wordprocessingShape" mc:Ignorable="w14 w15 wp14">
   <w:background w:color="FFFFFF"/>
   <w:body>
     <w:p>
@@ -61,7 +61,7 @@
         <w:tblW w:w="10080" w:type="dxa"/>
         <w:jc w:val="center"/>
         <w:tblLayout w:type="fixed"/>
-        <w:tblLook w:val="0000"/>
+        <w:tblLook w:val="0000" w:firstRow="0" w:lastRow="0" w:firstColumn="0" w:lastColumn="0" w:noHBand="0" w:noVBand="0"/>
       </w:tblPr>
       <w:tblGrid>
         <w:gridCol w:w="3360"/>
@@ -115,7 +115,19 @@
               <w:t xml:space="preserve">University of Pennsylvania </w:t>
             </w:r>
             <w:r>
-              <w:t>jay.davey87@gmail.com</w:t>
+              <w:t>jaydavey</w:t>
+            </w:r>
+            <w:r>
+              <w:t>@</w:t>
+            </w:r>
+            <w:r>
+              <w:t>seas.upenn</w:t>
+            </w:r>
+            <w:r>
+              <w:t>.</w:t>
+            </w:r>
+            <w:r>
+              <w:t>edu</w:t>
             </w:r>
           </w:p>
         </w:tc>
@@ -179,19 +191,9 @@
             <w:pPr>
               <w:pStyle w:val="Author"/>
             </w:pPr>
-            <w:proofErr w:type="spellStart"/>
             <w:r>
-              <w:t>Caio</w:t>
+              <w:t>Caio Mucchiani</w:t>
             </w:r>
-            <w:proofErr w:type="spellEnd"/>
-            <w:r>
-              <w:t xml:space="preserve"> </w:t>
-            </w:r>
-            <w:proofErr w:type="spellStart"/>
-            <w:r>
-              <w:t>Mucchiani</w:t>
-            </w:r>
-            <w:proofErr w:type="spellEnd"/>
             <w:r>
               <w:t xml:space="preserve"> </w:t>
             </w:r>
@@ -257,12 +259,15 @@
     </w:p>
     <w:p>
       <w:pPr>
-        <w:pStyle w:val="Abstract"/>
+        <w:pStyle w:val="keywords"/>
+        <w:ind w:firstLine="180"/>
+        <w:rPr>
+          <w:rFonts w:eastAsia="Times New Roman"/>
+        </w:rPr>
       </w:pPr>
       <w:r>
         <w:rPr>
           <w:i/>
-          <w:iCs/>
         </w:rPr>
         <w:lastRenderedPageBreak/>
         <w:t>Abstract</w:t>
@@ -271,43 +276,7 @@
         <w:rPr>
           <w:rFonts w:eastAsia="Times New Roman"/>
         </w:rPr>
-        <w:t>—</w:t>
-      </w:r>
-      <w:r>
-        <w:rPr>
-          <w:rFonts w:eastAsia="Times New Roman"/>
-        </w:rPr>
-        <w:t xml:space="preserve"> Multi-robot coordination is one interesting application for micro-UAVs. In this sense, this paper includes the implementation of the state-of-the-art algorithms to coordinate the assignment of N-robots from an initial positio</w:t>
-      </w:r>
-      <w:r>
-        <w:rPr>
-          <w:rFonts w:eastAsia="Times New Roman"/>
-        </w:rPr>
-        <w:t xml:space="preserve">n S to a goal final position G. Initially, </w:t>
-      </w:r>
-      <w:r>
-        <w:rPr>
-          <w:rFonts w:eastAsia="Times New Roman"/>
-        </w:rPr>
-        <w:t>the linear assignment problem is done with the Hungarian algorithm</w:t>
-      </w:r>
-      <w:r>
-        <w:rPr>
-          <w:rFonts w:eastAsia="Times New Roman"/>
-        </w:rPr>
-        <w:t xml:space="preserve"> implementation</w:t>
-      </w:r>
-      <w:r>
-        <w:rPr>
-          <w:rFonts w:eastAsia="Times New Roman"/>
-        </w:rPr>
-        <w:t xml:space="preserve">, and for the second part the CAPT algorithm is extended to the implementation of the Goal Assignment and Trajectory Planning algorithm (GAP) </w:t>
-      </w:r>
-      <w:r>
-        <w:rPr>
-          <w:rFonts w:eastAsia="Times New Roman"/>
-        </w:rPr>
-        <w:t>, where in addition to the multi-robot scenario, the environment has known obstacles.</w:t>
+        <w:t>— Multi-robot coordination is one interesting challenge for micro-UAVs. In this sense, this paper includes the implementation of the state-of-the-art algorithms to coordinate the assignment of N-robots from an initial position S to a goal final position G. Initially, the linear assignment problem is done with the Hungarian algorithm implementation, and for the second part the CAPT algorithm is extended to the implementation of the Goal Assignment and Trajectory Planning algorithm (GAP)</w:t>
       </w:r>
     </w:p>
     <w:p>
@@ -373,19 +342,11 @@
         </w:rPr>
         <w:t>GAP</w:t>
       </w:r>
-      <w:proofErr w:type="gramStart"/>
       <w:r>
         <w:rPr>
           <w:rFonts w:eastAsia="Times New Roman"/>
         </w:rPr>
-        <w:t>,C</w:t>
-      </w:r>
-      <w:proofErr w:type="gramEnd"/>
-      <w:r>
-        <w:rPr>
-          <w:rFonts w:eastAsia="Times New Roman"/>
-        </w:rPr>
-        <w:t>-CAPT</w:t>
+        <w:t>,C-CAPT</w:t>
       </w:r>
       <w:r>
         <w:rPr>
@@ -423,7 +384,7 @@
     </w:p>
     <w:p>
       <w:pPr>
-        <w:pStyle w:val="Corpodetexto"/>
+        <w:pStyle w:val="BodyText"/>
       </w:pPr>
       <w:r>
         <w:t>Mu</w:t>
@@ -456,12 +417,18 @@
         <w:t xml:space="preserve"> two different manners: </w:t>
       </w:r>
       <w:r>
-        <w:t xml:space="preserve">the first phase consists of an implementation of the centralized CAPT algorithm (C-CAPT) for circular first order robots that operates in a 2D obstacle free environment. For this phase, we discuss the algorithm in terms of runtime against number of robots (which varies from 10 up to 1000), with equal number of goals. </w:t>
-      </w:r>
-    </w:p>
-    <w:p>
-      <w:pPr>
-        <w:pStyle w:val="Corpodetexto"/>
+        <w:t xml:space="preserve">the first phase consists of an implementation of the centralized CAPT algorithm (C-CAPT) for circular first order robots that operates in a 2D obstacle free environment. </w:t>
+      </w:r>
+      <w:r>
+        <w:t>When scaling to 3D</w:t>
+      </w:r>
+      <w:r>
+        <w:t xml:space="preserve"> we discuss the algorithm in terms of runtime against number of robots (which varies from 10 up to 1000), with equal number of goals. </w:t>
+      </w:r>
+    </w:p>
+    <w:p>
+      <w:pPr>
+        <w:pStyle w:val="BodyText"/>
       </w:pPr>
       <w:r>
         <w:t>F</w:t>
@@ -481,13 +448,13 @@
     </w:p>
     <w:p>
       <w:pPr>
-        <w:pStyle w:val="Corpodetexto"/>
+        <w:pStyle w:val="BodyText"/>
         <w:ind w:firstLine="0"/>
       </w:pPr>
     </w:p>
     <w:p>
       <w:pPr>
-        <w:pStyle w:val="Ttulo1"/>
+        <w:pStyle w:val="Heading1"/>
         <w:tabs>
           <w:tab w:val="clear" w:pos="0"/>
           <w:tab w:val="num" w:pos="1314"/>
@@ -505,7 +472,7 @@
     </w:p>
     <w:p>
       <w:pPr>
-        <w:pStyle w:val="Corpodetexto"/>
+        <w:pStyle w:val="BodyText"/>
       </w:pPr>
       <w:r>
         <w:t>The concurrent assignment and planning of trajectories (CAPT) algorithm is defined c</w:t>
@@ -538,7 +505,7 @@
     </w:p>
     <w:p>
       <w:pPr>
-        <w:pStyle w:val="Ttulo1"/>
+        <w:pStyle w:val="Heading1"/>
         <w:tabs>
           <w:tab w:val="clear" w:pos="0"/>
           <w:tab w:val="num" w:pos="1314"/>
@@ -559,7 +526,7 @@
     </w:p>
     <w:p>
       <w:pPr>
-        <w:pStyle w:val="Corpodetexto"/>
+        <w:pStyle w:val="BodyText"/>
       </w:pPr>
       <w:r>
         <w:t xml:space="preserve">As the first part of this paper, we implemented the C-CAPT algorithm assuming </w:t>
@@ -579,7 +546,7 @@
     </w:p>
     <w:p>
       <w:pPr>
-        <w:pStyle w:val="Corpodetexto"/>
+        <w:pStyle w:val="BodyText"/>
       </w:pPr>
       <w:r>
         <w:rPr>
@@ -591,20 +558,12 @@
         <w:t xml:space="preserve"> </w:t>
       </w:r>
       <w:r>
-        <w:t xml:space="preserve">Interchangeable and homogeneous </w:t>
-      </w:r>
-      <w:proofErr w:type="gramStart"/>
-      <w:r>
-        <w:t>robots,</w:t>
-      </w:r>
-      <w:proofErr w:type="gramEnd"/>
-      <w:r>
-        <w:t xml:space="preserve"> and no preference for goal location among them</w:t>
-      </w:r>
-    </w:p>
-    <w:p>
-      <w:pPr>
-        <w:pStyle w:val="Corpodetexto"/>
+        <w:t>Interchangeable and homogeneous robots, and no preference for goal location among them</w:t>
+      </w:r>
+    </w:p>
+    <w:p>
+      <w:pPr>
+        <w:pStyle w:val="BodyText"/>
       </w:pPr>
       <w:r>
         <w:rPr>
@@ -621,7 +580,7 @@
     </w:p>
     <w:p>
       <w:pPr>
-        <w:pStyle w:val="Corpodetexto"/>
+        <w:pStyle w:val="BodyText"/>
       </w:pPr>
       <w:r>
         <w:rPr>
@@ -661,7 +620,7 @@
     </w:p>
     <w:p>
       <w:pPr>
-        <w:pStyle w:val="Corpodetexto"/>
+        <w:pStyle w:val="BodyText"/>
       </w:pPr>
       <w:r>
         <w:rPr>
@@ -675,7 +634,7 @@
     </w:p>
     <w:p>
       <w:pPr>
-        <w:pStyle w:val="Corpodetexto"/>
+        <w:pStyle w:val="BodyText"/>
       </w:pPr>
       <w:r>
         <w:rPr>
@@ -689,7 +648,7 @@
     </w:p>
     <w:p>
       <w:pPr>
-        <w:pStyle w:val="Corpodetexto"/>
+        <w:pStyle w:val="BodyText"/>
       </w:pPr>
       <w:r>
         <w:rPr>
@@ -706,10 +665,19 @@
     </w:p>
     <w:p>
       <w:pPr>
-        <w:pStyle w:val="Corpodetexto"/>
-      </w:pPr>
-      <w:r>
-        <w:t xml:space="preserve">(A7) The robot stage area of flight </w:t>
+        <w:pStyle w:val="BodyText"/>
+      </w:pPr>
+      <w:r>
+        <w:t>(</w:t>
+      </w:r>
+      <w:r>
+        <w:rPr>
+          <w:b/>
+        </w:rPr>
+        <w:t>A7</w:t>
+      </w:r>
+      <w:r>
+        <w:t xml:space="preserve">) The robot stage area of flight </w:t>
       </w:r>
       <m:oMath>
         <m:r>
@@ -736,12 +704,12 @@
     </w:p>
     <w:p>
       <w:pPr>
-        <w:pStyle w:val="Corpodetexto"/>
-      </w:pPr>
-    </w:p>
-    <w:p>
-      <w:pPr>
-        <w:pStyle w:val="Corpodetexto"/>
+        <w:pStyle w:val="BodyText"/>
+      </w:pPr>
+    </w:p>
+    <w:p>
+      <w:pPr>
+        <w:pStyle w:val="BodyText"/>
       </w:pPr>
       <w:r>
         <w:t xml:space="preserve">We define the space </w:t>
@@ -758,15 +726,7 @@
         </m:r>
       </m:oMath>
       <w:r>
-        <w:t xml:space="preserve"> as an obstacle free region and as the </w:t>
-      </w:r>
-      <w:proofErr w:type="spellStart"/>
-      <w:r>
-        <w:t>Minkowski</w:t>
-      </w:r>
-      <w:proofErr w:type="spellEnd"/>
-      <w:r>
-        <w:t xml:space="preserve"> sum of the circular robot and the union of the initial and final location. The formal definition will not be addressed here since it can be found on [1]. The robot stage area </w:t>
+        <w:t xml:space="preserve"> as an obstacle free region and as the Minkowski sum of the circular robot and the union of the initial and final location. The formal definition will not be addressed here since it can be found on [1]. The robot stage area </w:t>
       </w:r>
       <m:oMath>
         <m:r>
@@ -797,7 +757,7 @@
     </w:p>
     <w:p>
       <w:pPr>
-        <w:pStyle w:val="Corpodetexto"/>
+        <w:pStyle w:val="BodyText"/>
         <w:jc w:val="center"/>
       </w:pPr>
       <m:oMath>
@@ -874,7 +834,7 @@
     </w:p>
     <w:p>
       <w:pPr>
-        <w:pStyle w:val="Corpodetexto"/>
+        <w:pStyle w:val="BodyText"/>
         <w:jc w:val="center"/>
       </w:pPr>
       <m:oMath>
@@ -957,12 +917,12 @@
     </w:p>
     <w:p>
       <w:pPr>
-        <w:pStyle w:val="Corpodetexto"/>
-      </w:pPr>
-    </w:p>
-    <w:p>
-      <w:pPr>
-        <w:pStyle w:val="Corpodetexto"/>
+        <w:pStyle w:val="BodyText"/>
+      </w:pPr>
+    </w:p>
+    <w:p>
+      <w:pPr>
+        <w:pStyle w:val="BodyText"/>
       </w:pPr>
       <w:r>
         <w:t xml:space="preserve">We also define the robot as a circle of radius R = 0.08 meters. </w:t>
@@ -970,13 +930,7 @@
     </w:p>
     <w:p>
       <w:pPr>
-        <w:pStyle w:val="Corpodetexto"/>
-        <w:ind w:firstLine="0"/>
-      </w:pPr>
-    </w:p>
-    <w:p>
-      <w:pPr>
-        <w:pStyle w:val="Ttulo1"/>
+        <w:pStyle w:val="Heading1"/>
         <w:tabs>
           <w:tab w:val="clear" w:pos="0"/>
           <w:tab w:val="num" w:pos="1314"/>
@@ -988,16 +942,22 @@
     </w:p>
     <w:p>
       <w:pPr>
-        <w:pStyle w:val="Corpodetexto"/>
-      </w:pPr>
-      <w:r>
-        <w:t xml:space="preserve">Based on assumptions from A1 to A8, we implemented the C-CAPT </w:t>
-      </w:r>
-      <w:r>
-        <w:t>using M</w:t>
-      </w:r>
-      <w:r>
-        <w:t>ATLAB</w:t>
+        <w:pStyle w:val="BodyText"/>
+      </w:pPr>
+      <w:r>
+        <w:t>Based on assumptions from A1 to A</w:t>
+      </w:r>
+      <w:r>
+        <w:t>7</w:t>
+      </w:r>
+      <w:r>
+        <w:t xml:space="preserve">, we implemented the C-CAPT </w:t>
+      </w:r>
+      <w:r>
+        <w:t xml:space="preserve">using </w:t>
+      </w:r>
+      <w:r>
+        <w:t>MATLAB</w:t>
       </w:r>
       <w:r>
         <w:t>. Since the interest of this Phase focus on runtime for this algorithm, the number of robots was varied according to the following vector:</w:t>
@@ -1005,12 +965,12 @@
     </w:p>
     <w:p>
       <w:pPr>
-        <w:pStyle w:val="Corpodetexto"/>
-      </w:pPr>
-    </w:p>
-    <w:p>
-      <w:pPr>
-        <w:pStyle w:val="Corpodetexto"/>
+        <w:pStyle w:val="BodyText"/>
+      </w:pPr>
+    </w:p>
+    <w:p>
+      <w:pPr>
+        <w:pStyle w:val="BodyText"/>
         <w:rPr>
           <w:rFonts w:ascii="MS Mincho" w:eastAsia="MS Mincho" w:hAnsi="MS Mincho" w:cs="MS Mincho"/>
         </w:rPr>
@@ -1047,14 +1007,50 @@
             <w:rPr>
               <w:rFonts w:ascii="Cambria Math" w:hAnsi="Cambria Math"/>
             </w:rPr>
-            <m:t>=[10,50,100 to 1000]</m:t>
+            <m:t>=[10,</m:t>
+          </m:r>
+          <m:r>
+            <w:rPr>
+              <w:rFonts w:ascii="Cambria Math" w:hAnsi="Cambria Math"/>
+            </w:rPr>
+            <m:t xml:space="preserve"> </m:t>
+          </m:r>
+          <m:r>
+            <w:rPr>
+              <w:rFonts w:ascii="Cambria Math" w:hAnsi="Cambria Math"/>
+            </w:rPr>
+            <m:t>50,</m:t>
+          </m:r>
+          <m:r>
+            <w:rPr>
+              <w:rFonts w:ascii="Cambria Math" w:hAnsi="Cambria Math"/>
+            </w:rPr>
+            <m:t xml:space="preserve"> </m:t>
+          </m:r>
+          <m:r>
+            <w:rPr>
+              <w:rFonts w:ascii="Cambria Math" w:hAnsi="Cambria Math"/>
+            </w:rPr>
+            <m:t>100</m:t>
+          </m:r>
+          <m:r>
+            <w:rPr>
+              <w:rFonts w:ascii="Cambria Math" w:hAnsi="Cambria Math"/>
+            </w:rPr>
+            <m:t>, 200, 300, … …,</m:t>
+          </m:r>
+          <m:r>
+            <w:rPr>
+              <w:rFonts w:ascii="Cambria Math" w:hAnsi="Cambria Math"/>
+            </w:rPr>
+            <m:t xml:space="preserve"> 1000]</m:t>
           </m:r>
         </m:oMath>
       </m:oMathPara>
     </w:p>
     <w:p>
       <w:pPr>
-        <w:pStyle w:val="Corpodetexto"/>
+        <w:pStyle w:val="BodyText"/>
         <w:rPr>
           <w:rFonts w:ascii="MS Mincho" w:eastAsia="MS Mincho" w:hAnsi="MS Mincho" w:cs="MS Mincho"/>
         </w:rPr>
@@ -1062,44 +1058,10 @@
     </w:p>
     <w:p>
       <w:pPr>
-        <w:pStyle w:val="Corpodetexto"/>
-      </w:pPr>
-      <w:r>
-        <w:t>Also</w:t>
-      </w:r>
-      <w:r>
-        <w:t xml:space="preserve">, the number of trials for each number of robots </w:t>
-      </w:r>
-      <m:oMath>
-        <m:sSub>
-          <m:sSubPr>
-            <m:ctrlPr>
-              <w:rPr>
-                <w:rFonts w:ascii="Cambria Math" w:hAnsi="Cambria Math"/>
-                <w:i/>
-              </w:rPr>
-            </m:ctrlPr>
-          </m:sSubPr>
-          <m:e>
-            <m:r>
-              <w:rPr>
-                <w:rFonts w:ascii="Cambria Math" w:hAnsi="Cambria Math"/>
-              </w:rPr>
-              <m:t>N</m:t>
-            </m:r>
-          </m:e>
-          <m:sub>
-            <m:r>
-              <w:rPr>
-                <w:rFonts w:ascii="Cambria Math" w:hAnsi="Cambria Math"/>
-              </w:rPr>
-              <m:t>Robots</m:t>
-            </m:r>
-          </m:sub>
-        </m:sSub>
-      </m:oMath>
-      <w:r>
-        <w:t xml:space="preserve"> was </w:t>
+        <w:pStyle w:val="BodyText"/>
+      </w:pPr>
+      <w:r>
+        <w:t>10 trials (</w:t>
       </w:r>
       <m:oMath>
         <m:sSub>
@@ -1132,41 +1094,101 @@
           <w:rPr>
             <w:rFonts w:ascii="Cambria Math" w:hAnsi="Cambria Math"/>
           </w:rPr>
-          <m:t>=10.</m:t>
+          <m:t>=10)</m:t>
         </m:r>
       </m:oMath>
       <w:r>
-        <w:t xml:space="preserve"> </w:t>
-      </w:r>
-    </w:p>
-    <w:p>
-      <w:pPr>
-        <w:pStyle w:val="Corpodetexto"/>
-        <w:ind w:firstLine="0"/>
-      </w:pPr>
-    </w:p>
-    <w:p>
-      <w:pPr>
-        <w:pStyle w:val="Ttulo2"/>
-      </w:pPr>
-      <w:r>
+        <w:t xml:space="preserve"> for each </w:t>
+      </w:r>
+      <m:oMath>
+        <m:sSub>
+          <m:sSubPr>
+            <m:ctrlPr>
+              <w:rPr>
+                <w:rFonts w:ascii="Cambria Math" w:hAnsi="Cambria Math"/>
+                <w:i/>
+              </w:rPr>
+            </m:ctrlPr>
+          </m:sSubPr>
+          <m:e>
+            <m:r>
+              <w:rPr>
+                <w:rFonts w:ascii="Cambria Math" w:hAnsi="Cambria Math"/>
+              </w:rPr>
+              <m:t>N</m:t>
+            </m:r>
+          </m:e>
+          <m:sub>
+            <m:r>
+              <w:rPr>
+                <w:rFonts w:ascii="Cambria Math" w:hAnsi="Cambria Math"/>
+              </w:rPr>
+              <m:t>Robots</m:t>
+            </m:r>
+          </m:sub>
+        </m:sSub>
+      </m:oMath>
+      <w:r>
+        <w:t xml:space="preserve"> were computed and the minimum, median and maximum runtime values were recorded and </w:t>
+      </w:r>
+      <w:r>
+        <w:t>graphed in Figure 3</w:t>
+      </w:r>
+      <w:r>
+        <w:t>.</w:t>
+      </w:r>
+    </w:p>
+    <w:p>
+      <w:pPr>
+        <w:pStyle w:val="Heading2"/>
+      </w:pPr>
+      <w:r>
+        <w:lastRenderedPageBreak/>
         <w:t>Start and goal location</w:t>
       </w:r>
     </w:p>
     <w:p>
       <w:pPr>
-        <w:pStyle w:val="Corpodetexto"/>
-      </w:pPr>
-      <w:r>
-        <w:t>The assignment for the start and goal position for this phase was done randomly</w:t>
-      </w:r>
-      <w:r>
-        <w:t xml:space="preserve"> within the limits of the number of robots and goals.</w:t>
-      </w:r>
-    </w:p>
-    <w:p>
-      <w:pPr>
-        <w:pStyle w:val="Ttulo2"/>
+        <w:pStyle w:val="BodyText"/>
+      </w:pPr>
+      <w:r>
+        <w:t xml:space="preserve">The assignment for the start and goal position for this phase was done randomly within the boundary limits allowing for a margin of  </w:t>
+      </w:r>
+      <m:oMath>
+        <m:r>
+          <w:rPr>
+            <w:rFonts w:ascii="Cambria Math" w:hAnsi="Cambria Math"/>
+          </w:rPr>
+          <m:t>R</m:t>
+        </m:r>
+        <m:rad>
+          <m:radPr>
+            <m:degHide m:val="1"/>
+            <m:ctrlPr>
+              <w:rPr>
+                <w:rFonts w:ascii="Cambria Math" w:hAnsi="Cambria Math"/>
+                <w:i/>
+              </w:rPr>
+            </m:ctrlPr>
+          </m:radPr>
+          <m:deg/>
+          <m:e>
+            <m:r>
+              <w:rPr>
+                <w:rFonts w:ascii="Cambria Math" w:hAnsi="Cambria Math"/>
+              </w:rPr>
+              <m:t>2</m:t>
+            </m:r>
+          </m:e>
+        </m:rad>
+      </m:oMath>
+      <w:r>
+        <w:t xml:space="preserve"> to avoid collisions with the borders of the obstacle free space.</w:t>
+      </w:r>
+    </w:p>
+    <w:p>
+      <w:pPr>
+        <w:pStyle w:val="Heading2"/>
       </w:pPr>
       <w:r>
         <w:t>Hungarian Algorithm</w:t>
@@ -1174,7 +1196,7 @@
     </w:p>
     <w:p>
       <w:pPr>
-        <w:pStyle w:val="Corpodetexto"/>
+        <w:pStyle w:val="BodyText"/>
         <w:rPr>
           <w:lang w:eastAsia="en-US"/>
         </w:rPr>
@@ -1224,7 +1246,7 @@
     </w:p>
     <w:p>
       <w:pPr>
-        <w:pStyle w:val="Corpodetexto"/>
+        <w:pStyle w:val="BodyText"/>
         <w:rPr>
           <w:lang w:eastAsia="en-US"/>
         </w:rPr>
@@ -1428,23 +1450,7 @@
         <w:t xml:space="preserve">Find </w:t>
       </w:r>
       <w:r>
-        <w:t xml:space="preserve">an uncovered zero and prime it. In case there is no marked zero in the row contained this primed zero, go to step 5. Otherwise, cover this </w:t>
-      </w:r>
-      <w:proofErr w:type="gramStart"/>
-      <w:r>
-        <w:t>row,</w:t>
-      </w:r>
-      <w:proofErr w:type="gramEnd"/>
-      <w:r>
-        <w:t xml:space="preserve"> uncover the column containing the starred zero. Continue this process until there are no uncovered zeros left and save the smallest uncovered value; </w:t>
-      </w:r>
-      <w:proofErr w:type="gramStart"/>
-      <w:r>
-        <w:t>Go</w:t>
-      </w:r>
-      <w:proofErr w:type="gramEnd"/>
-      <w:r>
-        <w:t xml:space="preserve"> to step 6.</w:t>
+        <w:t>an uncovered zero and prime it. In case there is no marked zero in the row contained this primed zero, go to step 5. Otherwise, cover this row, uncover the column containing the starred zero. Continue this process until there are no uncovered zeros left and save the smallest uncovered value; Go to step 6.</w:t>
       </w:r>
     </w:p>
     <w:p>
@@ -1808,22 +1814,22 @@
     </w:p>
     <w:p>
       <w:pPr>
-        <w:pStyle w:val="Corpodetexto"/>
-        <w:rPr>
-          <w:lang w:eastAsia="en-US"/>
-        </w:rPr>
-      </w:pPr>
-      <w:r>
-        <w:rPr>
-          <w:lang w:eastAsia="en-US"/>
-        </w:rPr>
-        <w:t>This algorithm was implemented on M</w:t>
-      </w:r>
-      <w:r>
-        <w:rPr>
-          <w:lang w:eastAsia="en-US"/>
-        </w:rPr>
-        <w:t>ATLAB</w:t>
+        <w:pStyle w:val="BodyText"/>
+        <w:rPr>
+          <w:lang w:eastAsia="en-US"/>
+        </w:rPr>
+      </w:pPr>
+      <w:r>
+        <w:rPr>
+          <w:lang w:eastAsia="en-US"/>
+        </w:rPr>
+        <w:t xml:space="preserve">This algorithm was implemented on </w:t>
+      </w:r>
+      <w:r>
+        <w:rPr>
+          <w:lang w:eastAsia="en-US"/>
+        </w:rPr>
+        <w:t>MATLAB</w:t>
       </w:r>
       <w:r>
         <w:rPr>
@@ -1840,39 +1846,40 @@
     </w:p>
     <w:p>
       <w:pPr>
-        <w:pStyle w:val="Corpodetexto"/>
-        <w:rPr>
-          <w:lang w:eastAsia="en-US"/>
-        </w:rPr>
-      </w:pPr>
-    </w:p>
-    <w:p>
-      <w:pPr>
-        <w:pStyle w:val="Corpodetexto"/>
-        <w:rPr>
-          <w:lang w:eastAsia="en-US"/>
-        </w:rPr>
-      </w:pPr>
-    </w:p>
-    <w:p>
-      <w:pPr>
-        <w:pStyle w:val="Ttulo2"/>
-      </w:pPr>
-      <w:r>
+        <w:pStyle w:val="BodyText"/>
+        <w:rPr>
+          <w:lang w:eastAsia="en-US"/>
+        </w:rPr>
+      </w:pPr>
+    </w:p>
+    <w:p>
+      <w:pPr>
+        <w:pStyle w:val="BodyText"/>
+        <w:rPr>
+          <w:lang w:eastAsia="en-US"/>
+        </w:rPr>
+      </w:pPr>
+    </w:p>
+    <w:p>
+      <w:pPr>
+        <w:pStyle w:val="Heading2"/>
+      </w:pPr>
+      <w:r>
+        <w:lastRenderedPageBreak/>
         <w:t>Cost function minimization</w:t>
       </w:r>
     </w:p>
     <w:p>
       <w:pPr>
-        <w:pStyle w:val="Corpodetexto"/>
-        <w:rPr>
-          <w:lang w:eastAsia="en-US"/>
-        </w:rPr>
-      </w:pPr>
-    </w:p>
-    <w:p>
-      <w:pPr>
-        <w:pStyle w:val="Corpodetexto"/>
+        <w:pStyle w:val="BodyText"/>
+        <w:rPr>
+          <w:lang w:eastAsia="en-US"/>
+        </w:rPr>
+      </w:pPr>
+    </w:p>
+    <w:p>
+      <w:pPr>
+        <w:pStyle w:val="BodyText"/>
         <w:rPr>
           <w:lang w:eastAsia="en-US"/>
         </w:rPr>
@@ -1922,15 +1929,15 @@
     </w:p>
     <w:p>
       <w:pPr>
-        <w:pStyle w:val="Corpodetexto"/>
-        <w:rPr>
-          <w:lang w:eastAsia="en-US"/>
-        </w:rPr>
-      </w:pPr>
-    </w:p>
-    <w:p>
-      <w:pPr>
-        <w:pStyle w:val="Corpodetexto"/>
+        <w:pStyle w:val="BodyText"/>
+        <w:rPr>
+          <w:lang w:eastAsia="en-US"/>
+        </w:rPr>
+      </w:pPr>
+    </w:p>
+    <w:p>
+      <w:pPr>
+        <w:pStyle w:val="BodyText"/>
         <w:jc w:val="right"/>
         <w:rPr>
           <w:lang w:eastAsia="en-US"/>
@@ -2159,7 +2166,7 @@
     </w:p>
     <w:p>
       <w:pPr>
-        <w:pStyle w:val="Corpodetexto"/>
+        <w:pStyle w:val="BodyText"/>
         <w:ind w:firstLine="0"/>
         <w:rPr>
           <w:lang w:eastAsia="en-US"/>
@@ -2168,7 +2175,7 @@
     </w:p>
     <w:p>
       <w:pPr>
-        <w:pStyle w:val="Corpodetexto"/>
+        <w:pStyle w:val="BodyText"/>
         <w:ind w:firstLine="0"/>
         <w:rPr>
           <w:lang w:eastAsia="en-US"/>
@@ -2183,7 +2190,7 @@
     </w:p>
     <w:p>
       <w:pPr>
-        <w:pStyle w:val="Corpodetexto"/>
+        <w:pStyle w:val="BodyText"/>
         <w:numPr>
           <w:ilvl w:val="0"/>
           <w:numId w:val="8"/>
@@ -2201,7 +2208,7 @@
     </w:p>
     <w:p>
       <w:pPr>
-        <w:pStyle w:val="Corpodetexto"/>
+        <w:pStyle w:val="BodyText"/>
         <w:numPr>
           <w:ilvl w:val="0"/>
           <w:numId w:val="8"/>
@@ -2219,7 +2226,7 @@
     </w:p>
     <w:p>
       <w:pPr>
-        <w:pStyle w:val="Corpodetexto"/>
+        <w:pStyle w:val="BodyText"/>
         <w:numPr>
           <w:ilvl w:val="0"/>
           <w:numId w:val="8"/>
@@ -2237,7 +2244,7 @@
     </w:p>
     <w:p>
       <w:pPr>
-        <w:pStyle w:val="Corpodetexto"/>
+        <w:pStyle w:val="BodyText"/>
         <w:numPr>
           <w:ilvl w:val="0"/>
           <w:numId w:val="8"/>
@@ -2255,7 +2262,7 @@
     </w:p>
     <w:p>
       <w:pPr>
-        <w:pStyle w:val="Corpodetexto"/>
+        <w:pStyle w:val="BodyText"/>
         <w:numPr>
           <w:ilvl w:val="0"/>
           <w:numId w:val="8"/>
@@ -2273,7 +2280,7 @@
     </w:p>
     <w:p>
       <w:pPr>
-        <w:pStyle w:val="Corpodetexto"/>
+        <w:pStyle w:val="BodyText"/>
         <w:ind w:firstLine="0"/>
         <w:rPr>
           <w:lang w:eastAsia="en-US"/>
@@ -2282,7 +2289,7 @@
     </w:p>
     <w:p>
       <w:pPr>
-        <w:pStyle w:val="Corpodetexto"/>
+        <w:pStyle w:val="BodyText"/>
         <w:ind w:firstLine="0"/>
         <w:rPr>
           <w:lang w:eastAsia="en-US"/>
@@ -2297,15 +2304,15 @@
     </w:p>
     <w:p>
       <w:pPr>
-        <w:pStyle w:val="Corpodetexto"/>
-        <w:rPr>
-          <w:lang w:eastAsia="en-US"/>
-        </w:rPr>
-      </w:pPr>
-    </w:p>
-    <w:p>
-      <w:pPr>
-        <w:pStyle w:val="Ttulo2"/>
+        <w:pStyle w:val="BodyText"/>
+        <w:rPr>
+          <w:lang w:eastAsia="en-US"/>
+        </w:rPr>
+      </w:pPr>
+    </w:p>
+    <w:p>
+      <w:pPr>
+        <w:pStyle w:val="Heading2"/>
       </w:pPr>
       <w:r>
         <w:t xml:space="preserve">Runtime for </w:t>
@@ -2319,15 +2326,15 @@
     </w:p>
     <w:p>
       <w:pPr>
-        <w:pStyle w:val="Corpodetexto"/>
-        <w:rPr>
-          <w:lang w:eastAsia="en-US"/>
-        </w:rPr>
-      </w:pPr>
-    </w:p>
-    <w:p>
-      <w:pPr>
-        <w:pStyle w:val="Corpodetexto"/>
+        <w:pStyle w:val="BodyText"/>
+        <w:rPr>
+          <w:lang w:eastAsia="en-US"/>
+        </w:rPr>
+      </w:pPr>
+    </w:p>
+    <w:p>
+      <w:pPr>
+        <w:pStyle w:val="BodyText"/>
         <w:rPr>
           <w:lang w:eastAsia="en-US"/>
         </w:rPr>
@@ -2341,7 +2348,7 @@
     </w:p>
     <w:p>
       <w:pPr>
-        <w:pStyle w:val="Corpodetexto"/>
+        <w:pStyle w:val="BodyText"/>
         <w:ind w:firstLine="0"/>
         <w:rPr>
           <w:lang w:eastAsia="en-US"/>
@@ -2350,15 +2357,18 @@
     </w:p>
     <w:p>
       <w:pPr>
-        <w:pStyle w:val="Corpodetexto"/>
+        <w:pStyle w:val="BodyText"/>
         <w:ind w:firstLine="0"/>
         <w:rPr>
+          <w:rFonts w:ascii="Cambria Math" w:hAnsi="Cambria Math" w:hint="eastAsia"/>
+          <w:lang w:eastAsia="en-US"/>
           <w:oMath/>
-          <w:rFonts w:ascii="Cambria Math" w:hAnsi="Cambria Math"/>
-          <w:lang w:eastAsia="en-US"/>
         </w:rPr>
       </w:pPr>
       <m:oMathPara>
+        <m:oMathParaPr>
+          <m:jc m:val="left"/>
+        </m:oMathParaPr>
         <m:oMath>
           <m:r>
             <w:rPr>
@@ -2367,30 +2377,84 @@
             </w:rPr>
             <m:t>S→</m:t>
           </m:r>
+          <m:sSub>
+            <m:sSubPr>
+              <m:ctrlPr>
+                <w:rPr>
+                  <w:rFonts w:ascii="Cambria Math" w:hAnsi="Cambria Math"/>
+                  <w:i/>
+                  <w:lang w:eastAsia="en-US"/>
+                </w:rPr>
+              </m:ctrlPr>
+            </m:sSubPr>
+            <m:e>
+              <m:r>
+                <w:rPr>
+                  <w:rFonts w:ascii="Cambria Math" w:hAnsi="Cambria Math"/>
+                  <w:lang w:eastAsia="en-US"/>
+                </w:rPr>
+                <m:t>N</m:t>
+              </m:r>
+            </m:e>
+            <m:sub>
+              <m:r>
+                <w:rPr>
+                  <w:rFonts w:ascii="Cambria Math" w:hAnsi="Cambria Math"/>
+                  <w:lang w:eastAsia="en-US"/>
+                </w:rPr>
+                <m:t>robot</m:t>
+              </m:r>
+            </m:sub>
+          </m:sSub>
           <m:r>
             <w:rPr>
               <w:rFonts w:ascii="Cambria Math" w:hAnsi="Cambria Math"/>
               <w:lang w:eastAsia="en-US"/>
             </w:rPr>
-            <m:t xml:space="preserve">ramdom </m:t>
+            <m:t xml:space="preserve"> collision free, random start locations</m:t>
           </m:r>
+        </m:oMath>
+      </m:oMathPara>
+    </w:p>
+    <w:p>
+      <w:pPr>
+        <w:pStyle w:val="BodyText"/>
+        <w:ind w:firstLine="0"/>
+        <w:rPr>
+          <w:rFonts w:ascii="Cambria Math" w:hAnsi="Cambria Math" w:hint="eastAsia"/>
+          <w:lang w:eastAsia="en-US"/>
+          <w:oMath/>
+        </w:rPr>
+      </w:pPr>
+      <m:oMathPara>
+        <m:oMathParaPr>
+          <m:jc m:val="left"/>
+        </m:oMathParaPr>
+        <m:oMath>
           <m:r>
             <w:rPr>
               <w:rFonts w:ascii="Cambria Math" w:hAnsi="Cambria Math"/>
               <w:lang w:eastAsia="en-US"/>
             </w:rPr>
-            <m:t>start location</m:t>
+            <m:t>G→M collision free, random goal locations</m:t>
           </m:r>
         </m:oMath>
       </m:oMathPara>
     </w:p>
     <w:p>
       <w:pPr>
-        <w:pStyle w:val="Corpodetexto"/>
+        <w:pStyle w:val="BodyText"/>
         <w:ind w:firstLine="0"/>
         <w:rPr>
-          <w:oMath/>
-          <w:rFonts w:ascii="Cambria Math" w:hAnsi="Cambria Math"/>
+          <w:lang w:eastAsia="en-US"/>
+        </w:rPr>
+      </w:pPr>
+    </w:p>
+    <w:p>
+      <w:pPr>
+        <w:pStyle w:val="BodyText"/>
+        <w:ind w:firstLine="0"/>
+        <w:rPr>
           <w:lang w:eastAsia="en-US"/>
         </w:rPr>
       </w:pPr>
@@ -2401,64 +2465,7 @@
               <w:rFonts w:ascii="Cambria Math" w:hAnsi="Cambria Math"/>
               <w:lang w:eastAsia="en-US"/>
             </w:rPr>
-            <m:t>G</m:t>
-          </m:r>
-          <m:r>
-            <w:rPr>
-              <w:rFonts w:ascii="Cambria Math" w:hAnsi="Cambria Math"/>
-              <w:lang w:eastAsia="en-US"/>
-            </w:rPr>
-            <m:t>→</m:t>
-          </m:r>
-          <m:r>
-            <w:rPr>
-              <w:rFonts w:ascii="Cambria Math" w:hAnsi="Cambria Math"/>
-              <w:lang w:eastAsia="en-US"/>
-            </w:rPr>
-            <m:t>ramdom goal</m:t>
-          </m:r>
-          <m:r>
-            <w:rPr>
-              <w:rFonts w:ascii="Cambria Math" w:hAnsi="Cambria Math"/>
-              <w:lang w:eastAsia="en-US"/>
-            </w:rPr>
-            <m:t xml:space="preserve"> location</m:t>
-          </m:r>
-        </m:oMath>
-      </m:oMathPara>
-    </w:p>
-    <w:p>
-      <w:pPr>
-        <w:pStyle w:val="Corpodetexto"/>
-        <w:ind w:firstLine="0"/>
-        <w:rPr>
-          <w:lang w:eastAsia="en-US"/>
-        </w:rPr>
-      </w:pPr>
-    </w:p>
-    <w:p>
-      <w:pPr>
-        <w:pStyle w:val="Corpodetexto"/>
-        <w:ind w:firstLine="0"/>
-        <w:rPr>
-          <w:lang w:eastAsia="en-US"/>
-        </w:rPr>
-      </w:pPr>
-      <m:oMathPara>
-        <m:oMath>
-          <m:r>
-            <w:rPr>
-              <w:rFonts w:ascii="Cambria Math" w:hAnsi="Cambria Math"/>
-              <w:lang w:eastAsia="en-US"/>
-            </w:rPr>
-            <m:t>D</m:t>
-          </m:r>
-          <m:r>
-            <w:rPr>
-              <w:rFonts w:ascii="Cambria Math" w:hAnsi="Cambria Math"/>
-              <w:lang w:eastAsia="en-US"/>
-            </w:rPr>
-            <m:t>=</m:t>
+            <m:t>D=</m:t>
           </m:r>
           <m:sSup>
             <m:sSupPr>
@@ -2501,7 +2508,7 @@
     </w:p>
     <w:p>
       <w:pPr>
-        <w:pStyle w:val="Corpodetexto"/>
+        <w:pStyle w:val="BodyText"/>
         <w:ind w:firstLine="0"/>
         <w:rPr>
           <w:lang w:eastAsia="en-US"/>
@@ -2510,7 +2517,7 @@
     </w:p>
     <w:p>
       <w:pPr>
-        <w:pStyle w:val="Corpodetexto"/>
+        <w:pStyle w:val="BodyText"/>
         <w:ind w:firstLine="0"/>
         <w:rPr>
           <w:lang w:eastAsia="en-US"/>
@@ -2550,7 +2557,7 @@
     </w:p>
     <w:p>
       <w:pPr>
-        <w:pStyle w:val="Corpodetexto"/>
+        <w:pStyle w:val="BodyText"/>
         <w:ind w:firstLine="0"/>
       </w:pPr>
       <m:oMathPara>
@@ -2592,7 +2599,7 @@
     </w:p>
     <w:p>
       <w:pPr>
-        <w:pStyle w:val="Corpodetexto"/>
+        <w:pStyle w:val="BodyText"/>
         <w:ind w:firstLine="0"/>
       </w:pPr>
       <m:oMathPara>
@@ -2634,7 +2641,7 @@
     </w:p>
     <w:p>
       <w:pPr>
-        <w:pStyle w:val="Corpodetexto"/>
+        <w:pStyle w:val="BodyText"/>
         <w:ind w:firstLine="0"/>
         <w:rPr>
           <w:lang w:eastAsia="en-US"/>
@@ -2643,7 +2650,7 @@
     </w:p>
     <w:p>
       <w:pPr>
-        <w:pStyle w:val="Corpodetexto"/>
+        <w:pStyle w:val="BodyText"/>
         <w:ind w:firstLine="0"/>
       </w:pPr>
       <w:r>
@@ -2657,13 +2664,7 @@
           <w:rPr>
             <w:rFonts w:ascii="Cambria Math" w:hAnsi="Cambria Math"/>
           </w:rPr>
-          <m:t>α</m:t>
-        </m:r>
-        <m:r>
-          <w:rPr>
-            <w:rFonts w:ascii="Cambria Math" w:hAnsi="Cambria Math"/>
-          </w:rPr>
-          <m:t xml:space="preserve"> </m:t>
+          <m:t xml:space="preserve">α </m:t>
         </m:r>
       </m:oMath>
       <w:r>
@@ -2672,7 +2673,7 @@
     </w:p>
     <w:p>
       <w:pPr>
-        <w:pStyle w:val="Corpodetexto"/>
+        <w:pStyle w:val="BodyText"/>
         <w:ind w:firstLine="0"/>
         <w:rPr>
           <w:lang w:eastAsia="en-US"/>
@@ -2681,7 +2682,7 @@
     </w:p>
     <w:p>
       <w:pPr>
-        <w:pStyle w:val="Corpodetexto"/>
+        <w:pStyle w:val="BodyText"/>
         <w:ind w:firstLine="0"/>
         <w:rPr>
           <w:lang w:eastAsia="en-US"/>
@@ -2690,7 +2691,7 @@
     </w:p>
     <w:p>
       <w:pPr>
-        <w:pStyle w:val="Corpodetexto"/>
+        <w:pStyle w:val="BodyText"/>
         <w:ind w:firstLine="0"/>
         <w:rPr>
           <w:lang w:eastAsia="en-US"/>
@@ -2750,7 +2751,7 @@
     </w:p>
     <w:p>
       <w:pPr>
-        <w:pStyle w:val="Corpodetexto"/>
+        <w:pStyle w:val="BodyText"/>
         <w:ind w:firstLine="0"/>
         <w:rPr>
           <w:lang w:eastAsia="en-US"/>
@@ -2759,7 +2760,7 @@
     </w:p>
     <w:p>
       <w:pPr>
-        <w:pStyle w:val="Corpodetexto"/>
+        <w:pStyle w:val="BodyText"/>
         <w:ind w:firstLine="0"/>
         <w:jc w:val="center"/>
         <w:rPr>
@@ -2790,7 +2791,7 @@
     </w:p>
     <w:p>
       <w:pPr>
-        <w:pStyle w:val="Corpodetexto"/>
+        <w:pStyle w:val="BodyText"/>
         <w:ind w:firstLine="0"/>
         <w:rPr>
           <w:lang w:eastAsia="en-US"/>
@@ -2799,7 +2800,7 @@
     </w:p>
     <w:p>
       <w:pPr>
-        <w:pStyle w:val="Corpodetexto"/>
+        <w:pStyle w:val="BodyText"/>
         <w:ind w:firstLine="0"/>
         <w:rPr>
           <w:lang w:eastAsia="en-US"/>
@@ -2808,7 +2809,7 @@
     </w:p>
     <w:p>
       <w:pPr>
-        <w:pStyle w:val="Corpodetexto"/>
+        <w:pStyle w:val="BodyText"/>
         <w:ind w:firstLine="0"/>
         <w:rPr>
           <w:lang w:eastAsia="en-US"/>
@@ -2817,7 +2818,7 @@
     </w:p>
     <w:p>
       <w:pPr>
-        <w:pStyle w:val="Corpodetexto"/>
+        <w:pStyle w:val="BodyText"/>
         <w:ind w:firstLine="0"/>
         <w:rPr>
           <w:lang w:eastAsia="en-US"/>
@@ -2826,7 +2827,7 @@
     </w:p>
     <w:p>
       <w:pPr>
-        <w:pStyle w:val="Corpodetexto"/>
+        <w:pStyle w:val="BodyText"/>
         <w:ind w:firstLine="0"/>
         <w:rPr>
           <w:lang w:eastAsia="en-US"/>
@@ -2835,7 +2836,7 @@
     </w:p>
     <w:p>
       <w:pPr>
-        <w:pStyle w:val="Corpodetexto"/>
+        <w:pStyle w:val="BodyText"/>
         <w:ind w:firstLine="0"/>
         <w:rPr>
           <w:lang w:eastAsia="en-US"/>
@@ -2845,6 +2846,7 @@
         <w:rPr>
           <w:lang w:eastAsia="en-US"/>
         </w:rPr>
+        <w:lastRenderedPageBreak/>
         <w:t xml:space="preserve">For the 3D case, the following area </w:t>
       </w:r>
       <m:oMath>
@@ -2865,7 +2867,7 @@
     </w:p>
     <w:p>
       <w:pPr>
-        <w:pStyle w:val="Corpodetexto"/>
+        <w:pStyle w:val="BodyText"/>
         <w:ind w:firstLine="0"/>
         <w:rPr>
           <w:lang w:eastAsia="en-US"/>
@@ -2874,7 +2876,7 @@
     </w:p>
     <w:p>
       <w:pPr>
-        <w:pStyle w:val="Corpodetexto"/>
+        <w:pStyle w:val="BodyText"/>
         <w:jc w:val="center"/>
       </w:pPr>
       <m:oMath>
@@ -2951,7 +2953,7 @@
     </w:p>
     <w:p>
       <w:pPr>
-        <w:pStyle w:val="Corpodetexto"/>
+        <w:pStyle w:val="BodyText"/>
         <w:jc w:val="center"/>
       </w:pPr>
       <m:oMath>
@@ -3034,7 +3036,7 @@
     </w:p>
     <w:p>
       <w:pPr>
-        <w:pStyle w:val="Corpodetexto"/>
+        <w:pStyle w:val="BodyText"/>
         <w:jc w:val="center"/>
       </w:pPr>
       <m:oMath>
@@ -3117,7 +3119,7 @@
     </w:p>
     <w:p>
       <w:pPr>
-        <w:pStyle w:val="Corpodetexto"/>
+        <w:pStyle w:val="BodyText"/>
         <w:ind w:firstLine="0"/>
         <w:rPr>
           <w:lang w:eastAsia="en-US"/>
@@ -3126,7 +3128,7 @@
     </w:p>
     <w:p>
       <w:pPr>
-        <w:pStyle w:val="Corpodetexto"/>
+        <w:pStyle w:val="BodyText"/>
         <w:ind w:firstLine="0"/>
         <w:rPr>
           <w:lang w:eastAsia="en-US"/>
@@ -3135,7 +3137,7 @@
     </w:p>
     <w:p>
       <w:pPr>
-        <w:pStyle w:val="Corpodetexto"/>
+        <w:pStyle w:val="BodyText"/>
         <w:ind w:firstLine="0"/>
         <w:rPr>
           <w:lang w:eastAsia="en-US"/>
@@ -3195,7 +3197,7 @@
     </w:p>
     <w:p>
       <w:pPr>
-        <w:pStyle w:val="Corpodetexto"/>
+        <w:pStyle w:val="BodyText"/>
         <w:ind w:firstLine="0"/>
         <w:rPr>
           <w:lang w:eastAsia="en-US"/>
@@ -3204,7 +3206,7 @@
     </w:p>
     <w:p>
       <w:pPr>
-        <w:pStyle w:val="Corpodetexto"/>
+        <w:pStyle w:val="BodyText"/>
         <w:ind w:firstLine="0"/>
         <w:jc w:val="center"/>
         <w:rPr>
@@ -3320,9 +3322,9 @@
         </w:rPr>
         <w:drawing>
           <wp:inline distT="0" distB="0" distL="0" distR="0">
-            <wp:extent cx="3196590" cy="1609090"/>
-            <wp:effectExtent l="19050" t="0" r="3810" b="0"/>
-            <wp:docPr id="2" name="Imagem 1"/>
+            <wp:extent cx="3197860" cy="2490470"/>
+            <wp:effectExtent l="0" t="0" r="0" b="0"/>
+            <wp:docPr id="1" name="Picture 1"/>
             <wp:cNvGraphicFramePr>
               <a:graphicFrameLocks xmlns:a="http://schemas.openxmlformats.org/drawingml/2006/main" noChangeAspect="1"/>
             </wp:cNvGraphicFramePr>
@@ -3330,33 +3332,29 @@
               <a:graphicData uri="http://schemas.openxmlformats.org/drawingml/2006/picture">
                 <pic:pic xmlns:pic="http://schemas.openxmlformats.org/drawingml/2006/picture">
                   <pic:nvPicPr>
-                    <pic:cNvPr id="0" name="Picture 1"/>
-                    <pic:cNvPicPr>
-                      <a:picLocks noChangeAspect="1" noChangeArrowheads="1"/>
-                    </pic:cNvPicPr>
+                    <pic:cNvPr id="1" name="robots_vs_computation_for_report.png"/>
+                    <pic:cNvPicPr/>
                   </pic:nvPicPr>
                   <pic:blipFill>
-                    <a:blip r:embed="rId9" cstate="print"/>
-                    <a:srcRect/>
+                    <a:blip r:embed="rId9">
+                      <a:extLst>
+                        <a:ext uri="{28A0092B-C50C-407E-A947-70E740481C1C}">
+                          <a14:useLocalDpi xmlns:a14="http://schemas.microsoft.com/office/drawing/2010/main" val="0"/>
+                        </a:ext>
+                      </a:extLst>
+                    </a:blip>
                     <a:stretch>
                       <a:fillRect/>
                     </a:stretch>
                   </pic:blipFill>
-                  <pic:spPr bwMode="auto">
+                  <pic:spPr>
                     <a:xfrm>
                       <a:off x="0" y="0"/>
-                      <a:ext cx="3196590" cy="1609090"/>
+                      <a:ext cx="3197860" cy="2490470"/>
                     </a:xfrm>
                     <a:prstGeom prst="rect">
                       <a:avLst/>
                     </a:prstGeom>
-                    <a:noFill/>
-                    <a:ln w="9525">
-                      <a:noFill/>
-                      <a:miter lim="800000"/>
-                      <a:headEnd/>
-                      <a:tailEnd/>
-                    </a:ln>
                   </pic:spPr>
                 </pic:pic>
               </a:graphicData>
@@ -3368,6 +3366,11 @@
     <w:p>
       <w:pPr>
         <w:pStyle w:val="figurecaption"/>
+        <w:tabs>
+          <w:tab w:val="left" w:pos="630"/>
+        </w:tabs>
+        <w:ind w:left="630" w:hanging="540"/>
+        <w:jc w:val="left"/>
         <w:rPr>
           <w:rFonts w:eastAsia="Times New Roman"/>
         </w:rPr>
@@ -3418,14 +3421,66 @@
           <w:rFonts w:ascii="Times New Roman" w:hAnsi="Times New Roman" w:cs="Times New Roman"/>
           <w:spacing w:val="-1"/>
         </w:rPr>
-        <w:t xml:space="preserve"> see from the graph that the Hungarian method proved to be the most efficient one in terms </w:t>
+        <w:t xml:space="preserve"> see from the graph that the </w:t>
       </w:r>
       <w:r>
         <w:rPr>
           <w:rFonts w:ascii="Times New Roman" w:hAnsi="Times New Roman" w:cs="Times New Roman"/>
           <w:spacing w:val="-1"/>
         </w:rPr>
-        <w:t>number of robots against</w:t>
+        <w:t xml:space="preserve">computational </w:t>
+      </w:r>
+      <w:r>
+        <w:rPr>
+          <w:rFonts w:ascii="Times New Roman" w:hAnsi="Times New Roman" w:cs="Times New Roman"/>
+          <w:spacing w:val="-1"/>
+        </w:rPr>
+        <w:t xml:space="preserve">Hungarian method </w:t>
+      </w:r>
+      <w:r>
+        <w:rPr>
+          <w:rFonts w:ascii="Times New Roman" w:hAnsi="Times New Roman" w:cs="Times New Roman"/>
+          <w:spacing w:val="-1"/>
+        </w:rPr>
+        <w:t xml:space="preserve">is approximately of cubic form with respect to </w:t>
+      </w:r>
+      <m:oMath>
+        <m:sSub>
+          <m:sSubPr>
+            <m:ctrlPr>
+              <w:rPr>
+                <w:rFonts w:ascii="Cambria Math" w:hAnsi="Cambria Math" w:cs="Times New Roman"/>
+                <w:i/>
+                <w:spacing w:val="-1"/>
+              </w:rPr>
+            </m:ctrlPr>
+          </m:sSubPr>
+          <m:e>
+            <m:r>
+              <w:rPr>
+                <w:rFonts w:ascii="Cambria Math" w:hAnsi="Cambria Math" w:cs="Times New Roman"/>
+                <w:spacing w:val="-1"/>
+              </w:rPr>
+              <m:t>N</m:t>
+            </m:r>
+          </m:e>
+          <m:sub>
+            <m:r>
+              <w:rPr>
+                <w:rFonts w:ascii="Cambria Math" w:hAnsi="Cambria Math" w:cs="Times New Roman"/>
+                <w:spacing w:val="-1"/>
+              </w:rPr>
+              <m:t>robots</m:t>
+            </m:r>
+          </m:sub>
+        </m:sSub>
+      </m:oMath>
+      <w:r>
+        <w:rPr>
+          <w:rFonts w:ascii="Times New Roman" w:hAnsi="Times New Roman" w:cs="Times New Roman"/>
+          <w:spacing w:val="-1"/>
+        </w:rPr>
+        <w:t>.</w:t>
       </w:r>
     </w:p>
     <w:p>
@@ -3434,83 +3489,51 @@
         <w:spacing w:before="0" w:after="0"/>
         <w:jc w:val="both"/>
         <w:rPr>
-          <w:rFonts w:ascii="Times New Roman" w:hAnsi="Times New Roman" w:cs="Times New Roman" w:hint="eastAsia"/>
-          <w:spacing w:val="-1"/>
-        </w:rPr>
-      </w:pPr>
-      <w:proofErr w:type="gramStart"/>
-      <w:r>
-        <w:rPr>
           <w:rFonts w:ascii="Times New Roman" w:hAnsi="Times New Roman" w:cs="Times New Roman"/>
           <w:spacing w:val="-1"/>
         </w:rPr>
-        <w:t>runtime</w:t>
-      </w:r>
-      <w:proofErr w:type="gramEnd"/>
-      <w:r>
+      </w:pPr>
+    </w:p>
+    <w:p>
+      <w:pPr>
+        <w:pStyle w:val="equation"/>
+        <w:spacing w:before="0" w:after="0"/>
+        <w:jc w:val="both"/>
         <w:rPr>
           <w:rFonts w:ascii="Times New Roman" w:hAnsi="Times New Roman" w:cs="Times New Roman"/>
           <w:spacing w:val="-1"/>
         </w:rPr>
-        <w:t xml:space="preserve">. </w:t>
-      </w:r>
-      <w:r>
+      </w:pPr>
+    </w:p>
+    <w:p>
+      <w:pPr>
+        <w:pStyle w:val="equation"/>
+        <w:spacing w:before="0" w:after="0"/>
+        <w:jc w:val="both"/>
         <w:rPr>
           <w:rFonts w:ascii="Times New Roman" w:hAnsi="Times New Roman" w:cs="Times New Roman"/>
           <w:spacing w:val="-1"/>
         </w:rPr>
-        <w:t>An interesting point in the graph is represented by the intersect between</w:t>
-      </w:r>
-      <w:r>
+      </w:pPr>
+    </w:p>
+    <w:p>
+      <w:pPr>
+        <w:pStyle w:val="equation"/>
+        <w:spacing w:before="0" w:after="0"/>
+        <w:jc w:val="both"/>
         <w:rPr>
           <w:rFonts w:ascii="Times New Roman" w:hAnsi="Times New Roman" w:cs="Times New Roman"/>
           <w:spacing w:val="-1"/>
         </w:rPr>
-        <w:t xml:space="preserve"> the cubic and the quadratic methods</w:t>
-      </w:r>
-      <w:r>
-        <w:rPr>
-          <w:rFonts w:ascii="Times New Roman" w:hAnsi="Times New Roman" w:cs="Times New Roman"/>
-          <w:spacing w:val="-1"/>
-        </w:rPr>
-        <w:t>: f</w:t>
-      </w:r>
-      <w:r>
-        <w:rPr>
-          <w:rFonts w:ascii="Times New Roman" w:hAnsi="Times New Roman" w:cs="Times New Roman"/>
-          <w:spacing w:val="-1"/>
-        </w:rPr>
-        <w:t>or a number of robots greater than 500, the cubic method becomes more advantageous</w:t>
-      </w:r>
-      <w:r>
-        <w:rPr>
-          <w:rFonts w:ascii="Times New Roman" w:hAnsi="Times New Roman" w:cs="Times New Roman"/>
-          <w:spacing w:val="-1"/>
-        </w:rPr>
-        <w:t xml:space="preserve"> option and substitute for the </w:t>
-      </w:r>
-      <w:r>
-        <w:rPr>
-          <w:rFonts w:ascii="Times New Roman" w:hAnsi="Times New Roman" w:cs="Times New Roman"/>
-          <w:spacing w:val="-1"/>
-        </w:rPr>
-        <w:t>quadratic one.</w:t>
-      </w:r>
-    </w:p>
-    <w:p>
-      <w:pPr>
-        <w:pStyle w:val="Ttulo1"/>
-      </w:pPr>
-      <w:r>
-        <w:t xml:space="preserve">Implementation of the extended </w:t>
-      </w:r>
-      <w:proofErr w:type="spellStart"/>
-      <w:r>
-        <w:t>capt</w:t>
-      </w:r>
-      <w:proofErr w:type="spellEnd"/>
-      <w:r>
-        <w:t xml:space="preserve"> algorithm through the goal assignment and trajectory planning</w:t>
+      </w:pPr>
+    </w:p>
+    <w:p>
+      <w:pPr>
+        <w:pStyle w:val="Heading1"/>
+      </w:pPr>
+      <w:r>
+        <w:lastRenderedPageBreak/>
+        <w:t>Implementation of the extended capt algorithm through the goal assignment and trajectory planning</w:t>
       </w:r>
       <w:r>
         <w:t xml:space="preserve"> for phase II</w:t>
@@ -3518,15 +3541,15 @@
     </w:p>
     <w:p>
       <w:pPr>
-        <w:pStyle w:val="Corpodetexto"/>
-        <w:rPr>
-          <w:lang w:eastAsia="en-US"/>
-        </w:rPr>
-      </w:pPr>
-    </w:p>
-    <w:p>
-      <w:pPr>
-        <w:pStyle w:val="Corpodetexto"/>
+        <w:pStyle w:val="BodyText"/>
+        <w:rPr>
+          <w:lang w:eastAsia="en-US"/>
+        </w:rPr>
+      </w:pPr>
+    </w:p>
+    <w:p>
+      <w:pPr>
+        <w:pStyle w:val="BodyText"/>
         <w:rPr>
           <w:lang w:eastAsia="en-US"/>
         </w:rPr>
@@ -3553,21 +3576,32 @@
         <w:rPr>
           <w:lang w:eastAsia="en-US"/>
         </w:rPr>
-        <w:t>. The quadrotor simulator was used in this Phase.</w:t>
-      </w:r>
-    </w:p>
-    <w:p>
-      <w:pPr>
-        <w:pStyle w:val="Ttulo2"/>
-      </w:pPr>
-      <w:r>
-        <w:lastRenderedPageBreak/>
+        <w:t xml:space="preserve">. The quadrotor simulator </w:t>
+      </w:r>
+      <w:r>
+        <w:rPr>
+          <w:lang w:eastAsia="en-US"/>
+        </w:rPr>
+        <w:t xml:space="preserve">written by K’Mel [6] </w:t>
+      </w:r>
+      <w:r>
+        <w:rPr>
+          <w:lang w:eastAsia="en-US"/>
+        </w:rPr>
+        <w:t>was used in this Phase.</w:t>
+      </w:r>
+    </w:p>
+    <w:p>
+      <w:pPr>
+        <w:pStyle w:val="Heading2"/>
+      </w:pPr>
+      <w:r>
         <w:t>C-CAPT for 3D modification</w:t>
       </w:r>
     </w:p>
     <w:p>
       <w:pPr>
-        <w:pStyle w:val="Corpodetexto"/>
+        <w:pStyle w:val="BodyText"/>
       </w:pPr>
       <w:r>
         <w:t xml:space="preserve">To implement the C-CAPT algorithm in the 3D case, </w:t>
@@ -3581,7 +3615,7 @@
     </w:p>
     <w:p>
       <w:pPr>
-        <w:pStyle w:val="Corpodetexto"/>
+        <w:pStyle w:val="BodyText"/>
       </w:pPr>
       <w:r>
         <w:t>For the cost minimization problem, the idea is now to minimize the fourth derivative of position (snap), differently than just the first derivative (acceleration) [1] as follows:</w:t>
@@ -3589,12 +3623,12 @@
     </w:p>
     <w:p>
       <w:pPr>
-        <w:pStyle w:val="Corpodetexto"/>
-      </w:pPr>
-    </w:p>
-    <w:p>
-      <w:pPr>
-        <w:pStyle w:val="Corpodetexto"/>
+        <w:pStyle w:val="BodyText"/>
+      </w:pPr>
+    </w:p>
+    <w:p>
+      <w:pPr>
+        <w:pStyle w:val="BodyText"/>
         <w:jc w:val="right"/>
       </w:pPr>
       <m:oMath>
@@ -3776,12 +3810,12 @@
     </w:p>
     <w:p>
       <w:pPr>
-        <w:pStyle w:val="Corpodetexto"/>
-      </w:pPr>
-    </w:p>
-    <w:p>
-      <w:pPr>
-        <w:pStyle w:val="Corpodetexto"/>
+        <w:pStyle w:val="BodyText"/>
+      </w:pPr>
+    </w:p>
+    <w:p>
+      <w:pPr>
+        <w:pStyle w:val="BodyText"/>
       </w:pPr>
       <w:r>
         <w:t xml:space="preserve">This justifies as for quadrotors as it </w:t>
@@ -3798,7 +3832,7 @@
     </w:p>
     <w:p>
       <w:pPr>
-        <w:pStyle w:val="Corpodetexto"/>
+        <w:pStyle w:val="BodyText"/>
       </w:pPr>
       <w:r>
         <w:t>To guarantee a safe interaction among the quadrotor team, an ellipsoidal model [1] was implemented to ensure a separation between vertical and horizontal direction. This change is necessary as a quadrotor that flies under another will be subjected to downwash from the quadrotors above, and for this reason a larger separation on the vertical direction rather than the horizontal is justifies the ellipsoidal model:</w:t>
@@ -3806,12 +3840,13 @@
     </w:p>
     <w:p>
       <w:pPr>
-        <w:pStyle w:val="Corpodetexto"/>
-      </w:pPr>
-    </w:p>
-    <w:p>
-      <w:pPr>
-        <w:pStyle w:val="Corpodetexto"/>
+        <w:pStyle w:val="BodyText"/>
+        <w:ind w:firstLine="0"/>
+      </w:pPr>
+    </w:p>
+    <w:p>
+      <w:pPr>
+        <w:pStyle w:val="BodyText"/>
         <w:rPr>
           <w:sz w:val="16"/>
         </w:rPr>
@@ -3819,28 +3854,21 @@
     </w:p>
     <w:p>
       <w:pPr>
-        <w:pStyle w:val="Corpodetexto"/>
+        <w:pStyle w:val="BodyText"/>
+        <w:ind w:firstLine="0"/>
         <w:jc w:val="left"/>
         <w:rPr>
           <w:sz w:val="16"/>
         </w:rPr>
       </w:pPr>
       <m:oMath>
-        <m:r>
-          <w:rPr>
-            <w:rFonts w:ascii="Cambria Math" w:hAnsi="Cambria Math"/>
-            <w:sz w:val="16"/>
-          </w:rPr>
-          <m:t xml:space="preserve">       </m:t>
-        </m:r>
         <m:rad>
           <m:radPr>
-            <m:degHide m:val="on"/>
+            <m:degHide m:val="1"/>
             <m:ctrlPr>
               <w:rPr>
                 <w:rFonts w:ascii="Cambria Math" w:hAnsi="Cambria Math"/>
                 <w:i/>
-                <w:sz w:val="16"/>
               </w:rPr>
             </m:ctrlPr>
           </m:radPr>
@@ -3852,7 +3880,6 @@
                   <w:rPr>
                     <w:rFonts w:ascii="Cambria Math" w:hAnsi="Cambria Math"/>
                     <w:i/>
-                    <w:sz w:val="16"/>
                   </w:rPr>
                 </m:ctrlPr>
               </m:sSupPr>
@@ -3863,7 +3890,6 @@
                       <w:rPr>
                         <w:rFonts w:ascii="Cambria Math" w:hAnsi="Cambria Math"/>
                         <w:i/>
-                        <w:sz w:val="16"/>
                       </w:rPr>
                     </m:ctrlPr>
                   </m:dPr>
@@ -3874,7 +3900,6 @@
                           <w:rPr>
                             <w:rFonts w:ascii="Cambria Math" w:hAnsi="Cambria Math"/>
                             <w:i/>
-                            <w:sz w:val="16"/>
                           </w:rPr>
                         </m:ctrlPr>
                       </m:fPr>
@@ -3885,7 +3910,6 @@
                               <w:rPr>
                                 <w:rFonts w:ascii="Cambria Math" w:hAnsi="Cambria Math"/>
                                 <w:i/>
-                                <w:sz w:val="16"/>
                               </w:rPr>
                             </m:ctrlPr>
                           </m:sSubPr>
@@ -3893,7 +3917,6 @@
                             <m:r>
                               <w:rPr>
                                 <w:rFonts w:ascii="Cambria Math" w:hAnsi="Cambria Math"/>
-                                <w:sz w:val="16"/>
                               </w:rPr>
                               <m:t>x</m:t>
                             </m:r>
@@ -3902,7 +3925,6 @@
                             <m:r>
                               <w:rPr>
                                 <w:rFonts w:ascii="Cambria Math" w:hAnsi="Cambria Math"/>
-                                <w:sz w:val="16"/>
                               </w:rPr>
                               <m:t>i</m:t>
                             </m:r>
@@ -3914,7 +3936,6 @@
                               <w:rPr>
                                 <w:rFonts w:ascii="Cambria Math" w:hAnsi="Cambria Math"/>
                                 <w:i/>
-                                <w:sz w:val="16"/>
                               </w:rPr>
                             </m:ctrlPr>
                           </m:dPr>
@@ -3922,7 +3943,6 @@
                             <m:r>
                               <w:rPr>
                                 <w:rFonts w:ascii="Cambria Math" w:hAnsi="Cambria Math"/>
-                                <w:sz w:val="16"/>
                               </w:rPr>
                               <m:t>t</m:t>
                             </m:r>
@@ -3931,7 +3951,6 @@
                         <m:r>
                           <w:rPr>
                             <w:rFonts w:ascii="Cambria Math" w:hAnsi="Cambria Math"/>
-                            <w:sz w:val="16"/>
                           </w:rPr>
                           <m:t>-</m:t>
                         </m:r>
@@ -3941,7 +3960,6 @@
                               <w:rPr>
                                 <w:rFonts w:ascii="Cambria Math" w:hAnsi="Cambria Math"/>
                                 <w:i/>
-                                <w:sz w:val="16"/>
                               </w:rPr>
                             </m:ctrlPr>
                           </m:sSubPr>
@@ -3949,7 +3967,6 @@
                             <m:r>
                               <w:rPr>
                                 <w:rFonts w:ascii="Cambria Math" w:hAnsi="Cambria Math"/>
-                                <w:sz w:val="16"/>
                               </w:rPr>
                               <m:t>x</m:t>
                             </m:r>
@@ -3958,7 +3975,6 @@
                             <m:r>
                               <w:rPr>
                                 <w:rFonts w:ascii="Cambria Math" w:hAnsi="Cambria Math"/>
-                                <w:sz w:val="16"/>
                               </w:rPr>
                               <m:t>f</m:t>
                             </m:r>
@@ -3967,7 +3983,6 @@
                         <m:r>
                           <w:rPr>
                             <w:rFonts w:ascii="Cambria Math" w:hAnsi="Cambria Math"/>
-                            <w:sz w:val="16"/>
                           </w:rPr>
                           <m:t>(t)</m:t>
                         </m:r>
@@ -3976,7 +3991,6 @@
                         <m:r>
                           <w:rPr>
                             <w:rFonts w:ascii="Cambria Math" w:hAnsi="Cambria Math"/>
-                            <w:sz w:val="16"/>
                           </w:rPr>
                           <m:t>1</m:t>
                         </m:r>
@@ -3989,7 +4003,6 @@
                 <m:r>
                   <w:rPr>
                     <w:rFonts w:ascii="Cambria Math" w:hAnsi="Cambria Math"/>
-                    <w:sz w:val="16"/>
                   </w:rPr>
                   <m:t>2</m:t>
                 </m:r>
@@ -3998,7 +4011,6 @@
             <m:r>
               <w:rPr>
                 <w:rFonts w:ascii="Cambria Math" w:hAnsi="Cambria Math"/>
-                <w:sz w:val="16"/>
               </w:rPr>
               <m:t>+</m:t>
             </m:r>
@@ -4008,7 +4020,6 @@
                   <w:rPr>
                     <w:rFonts w:ascii="Cambria Math" w:hAnsi="Cambria Math"/>
                     <w:i/>
-                    <w:sz w:val="16"/>
                   </w:rPr>
                 </m:ctrlPr>
               </m:sSupPr>
@@ -4019,7 +4030,6 @@
                       <w:rPr>
                         <w:rFonts w:ascii="Cambria Math" w:hAnsi="Cambria Math"/>
                         <w:i/>
-                        <w:sz w:val="16"/>
                       </w:rPr>
                     </m:ctrlPr>
                   </m:dPr>
@@ -4030,7 +4040,6 @@
                           <w:rPr>
                             <w:rFonts w:ascii="Cambria Math" w:hAnsi="Cambria Math"/>
                             <w:i/>
-                            <w:sz w:val="16"/>
                           </w:rPr>
                         </m:ctrlPr>
                       </m:fPr>
@@ -4041,7 +4050,6 @@
                               <w:rPr>
                                 <w:rFonts w:ascii="Cambria Math" w:hAnsi="Cambria Math"/>
                                 <w:i/>
-                                <w:sz w:val="16"/>
                               </w:rPr>
                             </m:ctrlPr>
                           </m:sSubPr>
@@ -4049,7 +4057,6 @@
                             <m:r>
                               <w:rPr>
                                 <w:rFonts w:ascii="Cambria Math" w:hAnsi="Cambria Math"/>
-                                <w:sz w:val="16"/>
                               </w:rPr>
                               <m:t>y</m:t>
                             </m:r>
@@ -4058,7 +4065,6 @@
                             <m:r>
                               <w:rPr>
                                 <w:rFonts w:ascii="Cambria Math" w:hAnsi="Cambria Math"/>
-                                <w:sz w:val="16"/>
                               </w:rPr>
                               <m:t>i</m:t>
                             </m:r>
@@ -4070,7 +4076,6 @@
                               <w:rPr>
                                 <w:rFonts w:ascii="Cambria Math" w:hAnsi="Cambria Math"/>
                                 <w:i/>
-                                <w:sz w:val="16"/>
                               </w:rPr>
                             </m:ctrlPr>
                           </m:dPr>
@@ -4078,7 +4083,6 @@
                             <m:r>
                               <w:rPr>
                                 <w:rFonts w:ascii="Cambria Math" w:hAnsi="Cambria Math"/>
-                                <w:sz w:val="16"/>
                               </w:rPr>
                               <m:t>t</m:t>
                             </m:r>
@@ -4087,7 +4091,6 @@
                         <m:r>
                           <w:rPr>
                             <w:rFonts w:ascii="Cambria Math" w:hAnsi="Cambria Math"/>
-                            <w:sz w:val="16"/>
                           </w:rPr>
                           <m:t>-</m:t>
                         </m:r>
@@ -4097,7 +4100,6 @@
                               <w:rPr>
                                 <w:rFonts w:ascii="Cambria Math" w:hAnsi="Cambria Math"/>
                                 <w:i/>
-                                <w:sz w:val="16"/>
                               </w:rPr>
                             </m:ctrlPr>
                           </m:sSubPr>
@@ -4105,7 +4107,6 @@
                             <m:r>
                               <w:rPr>
                                 <w:rFonts w:ascii="Cambria Math" w:hAnsi="Cambria Math"/>
-                                <w:sz w:val="16"/>
                               </w:rPr>
                               <m:t>y</m:t>
                             </m:r>
@@ -4114,7 +4115,6 @@
                             <m:r>
                               <w:rPr>
                                 <w:rFonts w:ascii="Cambria Math" w:hAnsi="Cambria Math"/>
-                                <w:sz w:val="16"/>
                               </w:rPr>
                               <m:t>f</m:t>
                             </m:r>
@@ -4123,7 +4123,6 @@
                         <m:r>
                           <w:rPr>
                             <w:rFonts w:ascii="Cambria Math" w:hAnsi="Cambria Math"/>
-                            <w:sz w:val="16"/>
                           </w:rPr>
                           <m:t>(t)</m:t>
                         </m:r>
@@ -4132,7 +4131,6 @@
                         <m:r>
                           <w:rPr>
                             <w:rFonts w:ascii="Cambria Math" w:hAnsi="Cambria Math"/>
-                            <w:sz w:val="16"/>
                           </w:rPr>
                           <m:t>1</m:t>
                         </m:r>
@@ -4145,7 +4143,6 @@
                 <m:r>
                   <w:rPr>
                     <w:rFonts w:ascii="Cambria Math" w:hAnsi="Cambria Math"/>
-                    <w:sz w:val="16"/>
                   </w:rPr>
                   <m:t xml:space="preserve"> 2</m:t>
                 </m:r>
@@ -4154,7 +4151,6 @@
             <m:r>
               <w:rPr>
                 <w:rFonts w:ascii="Cambria Math" w:hAnsi="Cambria Math"/>
-                <w:sz w:val="16"/>
               </w:rPr>
               <m:t>+</m:t>
             </m:r>
@@ -4164,7 +4160,6 @@
                   <w:rPr>
                     <w:rFonts w:ascii="Cambria Math" w:hAnsi="Cambria Math"/>
                     <w:i/>
-                    <w:sz w:val="16"/>
                   </w:rPr>
                 </m:ctrlPr>
               </m:sSupPr>
@@ -4175,7 +4170,6 @@
                       <w:rPr>
                         <w:rFonts w:ascii="Cambria Math" w:hAnsi="Cambria Math"/>
                         <w:i/>
-                        <w:sz w:val="16"/>
                       </w:rPr>
                     </m:ctrlPr>
                   </m:dPr>
@@ -4186,7 +4180,6 @@
                           <w:rPr>
                             <w:rFonts w:ascii="Cambria Math" w:hAnsi="Cambria Math"/>
                             <w:i/>
-                            <w:sz w:val="16"/>
                           </w:rPr>
                         </m:ctrlPr>
                       </m:fPr>
@@ -4197,7 +4190,6 @@
                               <w:rPr>
                                 <w:rFonts w:ascii="Cambria Math" w:hAnsi="Cambria Math"/>
                                 <w:i/>
-                                <w:sz w:val="16"/>
                               </w:rPr>
                             </m:ctrlPr>
                           </m:sSubPr>
@@ -4205,7 +4197,6 @@
                             <m:r>
                               <w:rPr>
                                 <w:rFonts w:ascii="Cambria Math" w:hAnsi="Cambria Math"/>
-                                <w:sz w:val="16"/>
                               </w:rPr>
                               <m:t>z</m:t>
                             </m:r>
@@ -4214,7 +4205,6 @@
                             <m:r>
                               <w:rPr>
                                 <w:rFonts w:ascii="Cambria Math" w:hAnsi="Cambria Math"/>
-                                <w:sz w:val="16"/>
                               </w:rPr>
                               <m:t>i</m:t>
                             </m:r>
@@ -4226,7 +4216,6 @@
                               <w:rPr>
                                 <w:rFonts w:ascii="Cambria Math" w:hAnsi="Cambria Math"/>
                                 <w:i/>
-                                <w:sz w:val="16"/>
                               </w:rPr>
                             </m:ctrlPr>
                           </m:dPr>
@@ -4234,7 +4223,6 @@
                             <m:r>
                               <w:rPr>
                                 <w:rFonts w:ascii="Cambria Math" w:hAnsi="Cambria Math"/>
-                                <w:sz w:val="16"/>
                               </w:rPr>
                               <m:t>t</m:t>
                             </m:r>
@@ -4243,7 +4231,6 @@
                         <m:r>
                           <w:rPr>
                             <w:rFonts w:ascii="Cambria Math" w:hAnsi="Cambria Math"/>
-                            <w:sz w:val="16"/>
                           </w:rPr>
                           <m:t>-</m:t>
                         </m:r>
@@ -4253,7 +4240,6 @@
                               <w:rPr>
                                 <w:rFonts w:ascii="Cambria Math" w:hAnsi="Cambria Math"/>
                                 <w:i/>
-                                <w:sz w:val="16"/>
                               </w:rPr>
                             </m:ctrlPr>
                           </m:sSubPr>
@@ -4261,7 +4247,6 @@
                             <m:r>
                               <w:rPr>
                                 <w:rFonts w:ascii="Cambria Math" w:hAnsi="Cambria Math"/>
-                                <w:sz w:val="16"/>
                               </w:rPr>
                               <m:t>z</m:t>
                             </m:r>
@@ -4270,7 +4255,6 @@
                             <m:r>
                               <w:rPr>
                                 <w:rFonts w:ascii="Cambria Math" w:hAnsi="Cambria Math"/>
-                                <w:sz w:val="16"/>
                               </w:rPr>
                               <m:t>f</m:t>
                             </m:r>
@@ -4279,7 +4263,6 @@
                         <m:r>
                           <w:rPr>
                             <w:rFonts w:ascii="Cambria Math" w:hAnsi="Cambria Math"/>
-                            <w:sz w:val="16"/>
                           </w:rPr>
                           <m:t>(t)</m:t>
                         </m:r>
@@ -4288,7 +4271,6 @@
                         <m:r>
                           <w:rPr>
                             <w:rFonts w:ascii="Cambria Math" w:hAnsi="Cambria Math"/>
-                            <w:sz w:val="16"/>
                           </w:rPr>
                           <m:t>4</m:t>
                         </m:r>
@@ -4301,7 +4283,6 @@
                 <m:r>
                   <w:rPr>
                     <w:rFonts w:ascii="Cambria Math" w:hAnsi="Cambria Math"/>
-                    <w:sz w:val="16"/>
                   </w:rPr>
                   <m:t>2</m:t>
                 </m:r>
@@ -4312,9 +4293,9 @@
       </m:oMath>
       <w:r>
         <w:rPr>
-          <w:sz w:val="16"/>
-        </w:rPr>
-        <w:t xml:space="preserve">    </w:t>
+          <w:sz w:val="22"/>
+        </w:rPr>
+        <w:t xml:space="preserve"> </w:t>
       </w:r>
       <m:oMath>
         <m:r>
@@ -4327,31 +4308,25 @@
       </m:oMath>
       <w:r>
         <w:rPr>
+          <w:sz w:val="14"/>
+        </w:rPr>
+        <w:t xml:space="preserve">   </w:t>
+      </w:r>
+      <w:r>
+        <w:rPr>
           <w:sz w:val="16"/>
         </w:rPr>
-        <w:t xml:space="preserve">   </w:t>
-      </w:r>
-      <w:r>
-        <w:rPr>
-          <w:sz w:val="16"/>
-        </w:rPr>
-        <w:t xml:space="preserve">     </w:t>
-      </w:r>
-      <w:r>
-        <w:rPr>
-          <w:sz w:val="16"/>
-        </w:rPr>
         <w:t>(3)</w:t>
       </w:r>
     </w:p>
     <w:p>
       <w:pPr>
-        <w:pStyle w:val="Corpodetexto"/>
-      </w:pPr>
-    </w:p>
-    <w:p>
-      <w:pPr>
-        <w:pStyle w:val="Corpodetexto"/>
+        <w:pStyle w:val="BodyText"/>
+      </w:pPr>
+    </w:p>
+    <w:p>
+      <w:pPr>
+        <w:pStyle w:val="BodyText"/>
       </w:pPr>
       <w:r>
         <w:t>Eq. (3) implies that the separation in the vertical direction for a safe condition among quadrotors should be of at least 8R.</w:t>
@@ -4359,7 +4334,7 @@
     </w:p>
     <w:p>
       <w:pPr>
-        <w:pStyle w:val="Ttulo2"/>
+        <w:pStyle w:val="Heading2"/>
         <w:numPr>
           <w:ilvl w:val="0"/>
           <w:numId w:val="0"/>
@@ -4379,9 +4354,8 @@
           <w:spacing w:val="-1"/>
           <w:lang w:eastAsia="zh-CN"/>
         </w:rPr>
-        <w:t xml:space="preserve">For a teams of 10 </w:t>
-      </w:r>
-      <w:proofErr w:type="gramStart"/>
+        <w:t>For a teams of 10 and</w:t>
+      </w:r>
       <w:r>
         <w:rPr>
           <w:i w:val="0"/>
@@ -4389,36 +4363,17 @@
           <w:spacing w:val="-1"/>
           <w:lang w:eastAsia="zh-CN"/>
         </w:rPr>
-        <w:t xml:space="preserve">and </w:t>
-      </w:r>
-      <w:r>
-        <w:rPr>
-          <w:i w:val="0"/>
-          <w:iCs w:val="0"/>
-          <w:spacing w:val="-1"/>
-          <w:lang w:eastAsia="zh-CN"/>
-        </w:rPr>
-        <w:t xml:space="preserve"> 15</w:t>
-      </w:r>
-      <w:proofErr w:type="gramEnd"/>
-      <w:r>
-        <w:rPr>
-          <w:i w:val="0"/>
-          <w:iCs w:val="0"/>
-          <w:spacing w:val="-1"/>
-          <w:lang w:eastAsia="zh-CN"/>
-        </w:rPr>
-        <w:t xml:space="preserve"> quadrotors, the new stage limits for flying area were defined as:</w:t>
-      </w:r>
-    </w:p>
-    <w:p>
-      <w:pPr>
-        <w:pStyle w:val="Corpodetexto"/>
-      </w:pPr>
-    </w:p>
-    <w:p>
-      <w:pPr>
-        <w:pStyle w:val="Corpodetexto"/>
+        <w:t xml:space="preserve"> 15 quadrotors, the new stage limits for flying area were defined as:</w:t>
+      </w:r>
+    </w:p>
+    <w:p>
+      <w:pPr>
+        <w:pStyle w:val="BodyText"/>
+      </w:pPr>
+    </w:p>
+    <w:p>
+      <w:pPr>
+        <w:pStyle w:val="BodyText"/>
         <w:jc w:val="center"/>
       </w:pPr>
       <m:oMath>
@@ -4495,7 +4450,7 @@
     </w:p>
     <w:p>
       <w:pPr>
-        <w:pStyle w:val="Corpodetexto"/>
+        <w:pStyle w:val="BodyText"/>
         <w:jc w:val="center"/>
       </w:pPr>
       <m:oMath>
@@ -4578,7 +4533,7 @@
     </w:p>
     <w:p>
       <w:pPr>
-        <w:pStyle w:val="Corpodetexto"/>
+        <w:pStyle w:val="BodyText"/>
         <w:jc w:val="center"/>
       </w:pPr>
       <m:oMath>
@@ -4661,19 +4616,19 @@
     </w:p>
     <w:p>
       <w:pPr>
-        <w:pStyle w:val="Corpodetexto"/>
+        <w:pStyle w:val="BodyText"/>
         <w:jc w:val="center"/>
       </w:pPr>
     </w:p>
     <w:p>
       <w:pPr>
-        <w:pStyle w:val="Corpodetexto"/>
+        <w:pStyle w:val="BodyText"/>
         <w:jc w:val="center"/>
       </w:pPr>
     </w:p>
     <w:p>
       <w:pPr>
-        <w:pStyle w:val="Corpodetexto"/>
+        <w:pStyle w:val="BodyText"/>
       </w:pPr>
       <w:r>
         <w:t xml:space="preserve">The results for the 3D C-CAPT algorithm can be viewed </w:t>
@@ -4684,9 +4639,14 @@
     </w:p>
     <w:p>
       <w:pPr>
-        <w:pStyle w:val="Corpodetexto"/>
-      </w:pPr>
-      <w:r>
+        <w:pStyle w:val="BodyText"/>
+      </w:pPr>
+      <w:r>
+        <w:rPr>
+          <w:noProof/>
+          <w:lang w:eastAsia="en-US"/>
+        </w:rPr>
+        <w:lastRenderedPageBreak/>
         <w:drawing>
           <wp:inline distT="0" distB="0" distL="0" distR="0">
             <wp:extent cx="3006090" cy="2301621"/>
@@ -4750,14 +4710,13 @@
     </w:p>
     <w:p>
       <w:pPr>
-        <w:pStyle w:val="Corpodetexto"/>
+        <w:pStyle w:val="BodyText"/>
       </w:pPr>
       <w:r>
         <w:rPr>
           <w:noProof/>
           <w:lang w:eastAsia="en-US"/>
         </w:rPr>
-        <w:lastRenderedPageBreak/>
         <w:drawing>
           <wp:inline distT="0" distB="0" distL="0" distR="0">
             <wp:extent cx="3006090" cy="2469523"/>
@@ -4807,12 +4766,12 @@
     </w:p>
     <w:p>
       <w:pPr>
-        <w:pStyle w:val="Corpodetexto"/>
-      </w:pPr>
-    </w:p>
-    <w:p>
-      <w:pPr>
-        <w:pStyle w:val="Corpodetexto"/>
+        <w:pStyle w:val="BodyText"/>
+      </w:pPr>
+    </w:p>
+    <w:p>
+      <w:pPr>
+        <w:pStyle w:val="BodyText"/>
         <w:jc w:val="center"/>
         <w:rPr>
           <w:spacing w:val="0"/>
@@ -4821,7 +4780,6 @@
           <w:lang w:eastAsia="en-US"/>
         </w:rPr>
       </w:pPr>
-      <w:proofErr w:type="gramStart"/>
       <w:r>
         <w:rPr>
           <w:spacing w:val="0"/>
@@ -4829,9 +4787,8 @@
           <w:szCs w:val="16"/>
           <w:lang w:eastAsia="en-US"/>
         </w:rPr>
-        <w:t>Fig  3</w:t>
-      </w:r>
-      <w:proofErr w:type="gramEnd"/>
+        <w:t xml:space="preserve">Fig  3. </w:t>
+      </w:r>
       <w:r>
         <w:rPr>
           <w:spacing w:val="0"/>
@@ -4839,7 +4796,7 @@
           <w:szCs w:val="16"/>
           <w:lang w:eastAsia="en-US"/>
         </w:rPr>
-        <w:t xml:space="preserve">. </w:t>
+        <w:t>C-CAPT for a team of 1</w:t>
       </w:r>
       <w:r>
         <w:rPr>
@@ -4848,7 +4805,7 @@
           <w:szCs w:val="16"/>
           <w:lang w:eastAsia="en-US"/>
         </w:rPr>
-        <w:t>C-CAPT for a team of 1</w:t>
+        <w:t>5</w:t>
       </w:r>
       <w:r>
         <w:rPr>
@@ -4857,7 +4814,7 @@
           <w:szCs w:val="16"/>
           <w:lang w:eastAsia="en-US"/>
         </w:rPr>
-        <w:t>5</w:t>
+        <w:t xml:space="preserve"> quadrotors</w:t>
       </w:r>
       <w:r>
         <w:rPr>
@@ -4866,21 +4823,12 @@
           <w:szCs w:val="16"/>
           <w:lang w:eastAsia="en-US"/>
         </w:rPr>
-        <w:t xml:space="preserve"> quadrotors</w:t>
-      </w:r>
-      <w:r>
-        <w:rPr>
-          <w:spacing w:val="0"/>
-          <w:sz w:val="16"/>
-          <w:szCs w:val="16"/>
-          <w:lang w:eastAsia="en-US"/>
-        </w:rPr>
         <w:t xml:space="preserve"> with twice number of goals</w:t>
       </w:r>
     </w:p>
     <w:p>
       <w:pPr>
-        <w:pStyle w:val="Corpodetexto"/>
+        <w:pStyle w:val="BodyText"/>
         <w:jc w:val="center"/>
         <w:rPr>
           <w:spacing w:val="0"/>
@@ -4946,7 +4894,7 @@
     </w:p>
     <w:p>
       <w:pPr>
-        <w:pStyle w:val="Corpodetexto"/>
+        <w:pStyle w:val="BodyText"/>
         <w:jc w:val="center"/>
         <w:rPr>
           <w:spacing w:val="0"/>
@@ -4955,7 +4903,6 @@
           <w:lang w:eastAsia="en-US"/>
         </w:rPr>
       </w:pPr>
-      <w:proofErr w:type="gramStart"/>
       <w:r>
         <w:rPr>
           <w:spacing w:val="0"/>
@@ -4963,9 +4910,8 @@
           <w:szCs w:val="16"/>
           <w:lang w:eastAsia="en-US"/>
         </w:rPr>
-        <w:t>Fig  4</w:t>
-      </w:r>
-      <w:proofErr w:type="gramEnd"/>
+        <w:t xml:space="preserve">Fig  4. </w:t>
+      </w:r>
       <w:r>
         <w:rPr>
           <w:spacing w:val="0"/>
@@ -4973,7 +4919,7 @@
           <w:szCs w:val="16"/>
           <w:lang w:eastAsia="en-US"/>
         </w:rPr>
-        <w:t xml:space="preserve">. </w:t>
+        <w:t>C-CAPT for a team of 1</w:t>
       </w:r>
       <w:r>
         <w:rPr>
@@ -4982,7 +4928,7 @@
           <w:szCs w:val="16"/>
           <w:lang w:eastAsia="en-US"/>
         </w:rPr>
-        <w:t>C-CAPT for a team of 1</w:t>
+        <w:t>0</w:t>
       </w:r>
       <w:r>
         <w:rPr>
@@ -4991,7 +4937,7 @@
           <w:szCs w:val="16"/>
           <w:lang w:eastAsia="en-US"/>
         </w:rPr>
-        <w:t>0</w:t>
+        <w:t xml:space="preserve"> quadrotors</w:t>
       </w:r>
       <w:r>
         <w:rPr>
@@ -5000,53 +4946,24 @@
           <w:szCs w:val="16"/>
           <w:lang w:eastAsia="en-US"/>
         </w:rPr>
-        <w:t xml:space="preserve"> quadrotors</w:t>
-      </w:r>
-      <w:r>
+        <w:t xml:space="preserve"> with less goals than quadrotors</w:t>
+      </w:r>
+    </w:p>
+    <w:p>
+      <w:pPr>
+        <w:pStyle w:val="BodyText"/>
+        <w:jc w:val="center"/>
         <w:rPr>
           <w:spacing w:val="0"/>
           <w:sz w:val="16"/>
           <w:szCs w:val="16"/>
           <w:lang w:eastAsia="en-US"/>
         </w:rPr>
-        <w:t xml:space="preserve"> with </w:t>
-      </w:r>
-      <w:proofErr w:type="gramStart"/>
-      <w:r>
-        <w:rPr>
-          <w:spacing w:val="0"/>
-          <w:sz w:val="16"/>
-          <w:szCs w:val="16"/>
-          <w:lang w:eastAsia="en-US"/>
-        </w:rPr>
-        <w:t>less</w:t>
-      </w:r>
-      <w:proofErr w:type="gramEnd"/>
-      <w:r>
-        <w:rPr>
-          <w:spacing w:val="0"/>
-          <w:sz w:val="16"/>
-          <w:szCs w:val="16"/>
-          <w:lang w:eastAsia="en-US"/>
-        </w:rPr>
-        <w:t xml:space="preserve"> goals than quadrotors</w:t>
-      </w:r>
-    </w:p>
-    <w:p>
-      <w:pPr>
-        <w:pStyle w:val="Corpodetexto"/>
-        <w:jc w:val="center"/>
-        <w:rPr>
-          <w:spacing w:val="0"/>
-          <w:sz w:val="16"/>
-          <w:szCs w:val="16"/>
-          <w:lang w:eastAsia="en-US"/>
-        </w:rPr>
-      </w:pPr>
-    </w:p>
-    <w:p>
-      <w:pPr>
-        <w:pStyle w:val="Corpodetexto"/>
+      </w:pPr>
+    </w:p>
+    <w:p>
+      <w:pPr>
+        <w:pStyle w:val="BodyText"/>
         <w:jc w:val="center"/>
         <w:rPr>
           <w:spacing w:val="0"/>
@@ -5063,6 +4980,7 @@
           <w:szCs w:val="16"/>
           <w:lang w:eastAsia="en-US"/>
         </w:rPr>
+        <w:lastRenderedPageBreak/>
         <w:drawing>
           <wp:inline distT="0" distB="0" distL="0" distR="0">
             <wp:extent cx="3194685" cy="2446020"/>
@@ -5112,7 +5030,7 @@
     </w:p>
     <w:p>
       <w:pPr>
-        <w:pStyle w:val="Corpodetexto"/>
+        <w:pStyle w:val="BodyText"/>
         <w:jc w:val="center"/>
         <w:rPr>
           <w:spacing w:val="0"/>
@@ -5121,7 +5039,6 @@
           <w:lang w:eastAsia="en-US"/>
         </w:rPr>
       </w:pPr>
-      <w:proofErr w:type="gramStart"/>
       <w:r>
         <w:rPr>
           <w:spacing w:val="0"/>
@@ -5129,9 +5046,8 @@
           <w:szCs w:val="16"/>
           <w:lang w:eastAsia="en-US"/>
         </w:rPr>
-        <w:t>Fig  5</w:t>
-      </w:r>
-      <w:proofErr w:type="gramEnd"/>
+        <w:t xml:space="preserve">Fig  5. </w:t>
+      </w:r>
       <w:r>
         <w:rPr>
           <w:spacing w:val="0"/>
@@ -5139,7 +5055,7 @@
           <w:szCs w:val="16"/>
           <w:lang w:eastAsia="en-US"/>
         </w:rPr>
-        <w:t xml:space="preserve">. </w:t>
+        <w:t>C-CAPT for a team of 1</w:t>
       </w:r>
       <w:r>
         <w:rPr>
@@ -5148,7 +5064,7 @@
           <w:szCs w:val="16"/>
           <w:lang w:eastAsia="en-US"/>
         </w:rPr>
-        <w:t>C-CAPT for a team of 1</w:t>
+        <w:t>5</w:t>
       </w:r>
       <w:r>
         <w:rPr>
@@ -5157,7 +5073,7 @@
           <w:szCs w:val="16"/>
           <w:lang w:eastAsia="en-US"/>
         </w:rPr>
-        <w:t>5</w:t>
+        <w:t xml:space="preserve"> quadrotors</w:t>
       </w:r>
       <w:r>
         <w:rPr>
@@ -5166,49 +5082,19 @@
           <w:szCs w:val="16"/>
           <w:lang w:eastAsia="en-US"/>
         </w:rPr>
-        <w:t xml:space="preserve"> quadrotors</w:t>
-      </w:r>
-      <w:r>
-        <w:rPr>
-          <w:spacing w:val="0"/>
-          <w:sz w:val="16"/>
-          <w:szCs w:val="16"/>
-          <w:lang w:eastAsia="en-US"/>
-        </w:rPr>
-        <w:t xml:space="preserve"> with </w:t>
-      </w:r>
-      <w:proofErr w:type="gramStart"/>
-      <w:r>
-        <w:rPr>
-          <w:spacing w:val="0"/>
-          <w:sz w:val="16"/>
-          <w:szCs w:val="16"/>
-          <w:lang w:eastAsia="en-US"/>
-        </w:rPr>
-        <w:t>less</w:t>
-      </w:r>
-      <w:proofErr w:type="gramEnd"/>
-      <w:r>
-        <w:rPr>
-          <w:spacing w:val="0"/>
-          <w:sz w:val="16"/>
-          <w:szCs w:val="16"/>
-          <w:lang w:eastAsia="en-US"/>
-        </w:rPr>
-        <w:t xml:space="preserve"> goals than quadrotors</w:t>
-      </w:r>
-    </w:p>
-    <w:p>
-      <w:pPr>
-        <w:pStyle w:val="Corpodetexto"/>
-      </w:pPr>
-    </w:p>
-    <w:p>
-      <w:pPr>
-        <w:pStyle w:val="Corpodetexto"/>
-      </w:pPr>
-      <w:r>
-        <w:lastRenderedPageBreak/>
+        <w:t xml:space="preserve"> with less goals than quadrotors</w:t>
+      </w:r>
+    </w:p>
+    <w:p>
+      <w:pPr>
+        <w:pStyle w:val="BodyText"/>
+      </w:pPr>
+    </w:p>
+    <w:p>
+      <w:pPr>
+        <w:pStyle w:val="BodyText"/>
+      </w:pPr>
+      <w:r>
         <w:t>It should be pointed out that for the case where there were more goals than quadrotors, the C-CAPT algorithm had to be iterated twice.</w:t>
       </w:r>
       <w:r>
@@ -5223,7 +5109,7 @@
     </w:p>
     <w:p>
       <w:pPr>
-        <w:pStyle w:val="Ttulo2"/>
+        <w:pStyle w:val="Heading2"/>
       </w:pPr>
       <w:r>
         <w:t xml:space="preserve">Goal Assignment and Trajectory </w:t>
@@ -5237,15 +5123,15 @@
     </w:p>
     <w:p>
       <w:pPr>
-        <w:pStyle w:val="Corpodetexto"/>
-        <w:rPr>
-          <w:lang w:eastAsia="en-US"/>
-        </w:rPr>
-      </w:pPr>
-    </w:p>
-    <w:p>
-      <w:pPr>
-        <w:pStyle w:val="Corpodetexto"/>
+        <w:pStyle w:val="BodyText"/>
+        <w:rPr>
+          <w:lang w:eastAsia="en-US"/>
+        </w:rPr>
+      </w:pPr>
+    </w:p>
+    <w:p>
+      <w:pPr>
+        <w:pStyle w:val="BodyText"/>
       </w:pPr>
       <w:r>
         <w:t>In order to extend the C-CAPT algorithm to operate in a known obstacle filled environment, the metho</w:t>
@@ -5259,7 +5145,7 @@
     </w:p>
     <w:p>
       <w:pPr>
-        <w:pStyle w:val="Corpodetexto"/>
+        <w:pStyle w:val="BodyText"/>
       </w:pPr>
       <w:r>
         <w:t>Following the algorithm described in (2), the following cases were proposed:</w:t>
@@ -5267,12 +5153,12 @@
     </w:p>
     <w:p>
       <w:pPr>
-        <w:pStyle w:val="Corpodetexto"/>
-      </w:pPr>
-    </w:p>
-    <w:p>
-      <w:pPr>
-        <w:pStyle w:val="Corpodetexto"/>
+        <w:pStyle w:val="BodyText"/>
+      </w:pPr>
+    </w:p>
+    <w:p>
+      <w:pPr>
+        <w:pStyle w:val="BodyText"/>
       </w:pPr>
       <w:r>
         <w:t>CASE 1 – 3 Quadrotors and obstacle Environment A</w:t>
@@ -5280,14 +5166,18 @@
     </w:p>
     <w:p>
       <w:pPr>
-        <w:pStyle w:val="Corpodetexto"/>
-      </w:pPr>
-    </w:p>
-    <w:p>
-      <w:pPr>
-        <w:pStyle w:val="Corpodetexto"/>
-      </w:pPr>
-      <w:r>
+        <w:pStyle w:val="BodyText"/>
+      </w:pPr>
+    </w:p>
+    <w:p>
+      <w:pPr>
+        <w:pStyle w:val="BodyText"/>
+      </w:pPr>
+      <w:r>
+        <w:rPr>
+          <w:noProof/>
+          <w:lang w:eastAsia="en-US"/>
+        </w:rPr>
         <w:drawing>
           <wp:inline distT="0" distB="0" distL="0" distR="0">
             <wp:extent cx="3193448" cy="3094558"/>
@@ -5337,12 +5227,12 @@
     </w:p>
     <w:p>
       <w:pPr>
-        <w:pStyle w:val="Corpodetexto"/>
-      </w:pPr>
-    </w:p>
-    <w:p>
-      <w:pPr>
-        <w:pStyle w:val="Corpodetexto"/>
+        <w:pStyle w:val="BodyText"/>
+      </w:pPr>
+    </w:p>
+    <w:p>
+      <w:pPr>
+        <w:pStyle w:val="BodyText"/>
       </w:pPr>
       <w:r>
         <w:t>CASE 2– 3 Quadrotors and obstacle Environment</w:t>
@@ -5356,12 +5246,12 @@
     </w:p>
     <w:p>
       <w:pPr>
-        <w:pStyle w:val="Corpodetexto"/>
-      </w:pPr>
-    </w:p>
-    <w:p>
-      <w:pPr>
-        <w:pStyle w:val="Corpodetexto"/>
+        <w:pStyle w:val="BodyText"/>
+      </w:pPr>
+    </w:p>
+    <w:p>
+      <w:pPr>
+        <w:pStyle w:val="BodyText"/>
       </w:pPr>
       <w:r>
         <w:rPr>
@@ -5417,12 +5307,12 @@
     </w:p>
     <w:p>
       <w:pPr>
-        <w:pStyle w:val="Corpodetexto"/>
-      </w:pPr>
-    </w:p>
-    <w:p>
-      <w:pPr>
-        <w:pStyle w:val="Corpodetexto"/>
+        <w:pStyle w:val="BodyText"/>
+      </w:pPr>
+    </w:p>
+    <w:p>
+      <w:pPr>
+        <w:pStyle w:val="BodyText"/>
       </w:pPr>
       <w:r>
         <w:t>CASE 3 – 5 Quadrotors and obstacle Environment C</w:t>
@@ -5430,17 +5320,17 @@
     </w:p>
     <w:p>
       <w:pPr>
-        <w:pStyle w:val="Corpodetexto"/>
-      </w:pPr>
-    </w:p>
-    <w:p>
-      <w:pPr>
-        <w:pStyle w:val="Corpodetexto"/>
-      </w:pPr>
-    </w:p>
-    <w:p>
-      <w:pPr>
-        <w:pStyle w:val="Corpodetexto"/>
+        <w:pStyle w:val="BodyText"/>
+      </w:pPr>
+    </w:p>
+    <w:p>
+      <w:pPr>
+        <w:pStyle w:val="BodyText"/>
+      </w:pPr>
+    </w:p>
+    <w:p>
+      <w:pPr>
+        <w:pStyle w:val="BodyText"/>
       </w:pPr>
       <w:r>
         <w:rPr>
@@ -5496,17 +5386,17 @@
     </w:p>
     <w:p>
       <w:pPr>
-        <w:pStyle w:val="Corpodetexto"/>
-      </w:pPr>
-    </w:p>
-    <w:p>
-      <w:pPr>
-        <w:pStyle w:val="Corpodetexto"/>
-      </w:pPr>
-    </w:p>
-    <w:p>
-      <w:pPr>
-        <w:pStyle w:val="Corpodetexto"/>
+        <w:pStyle w:val="BodyText"/>
+      </w:pPr>
+    </w:p>
+    <w:p>
+      <w:pPr>
+        <w:pStyle w:val="BodyText"/>
+      </w:pPr>
+    </w:p>
+    <w:p>
+      <w:pPr>
+        <w:pStyle w:val="BodyText"/>
       </w:pPr>
       <w:r>
         <w:t>For the implementation of the GAP algorithm, the minimum cost path was established via Dijkstra’</w:t>
@@ -5541,18 +5431,19 @@
     </w:p>
     <w:p>
       <w:pPr>
-        <w:pStyle w:val="Corpodetexto"/>
-      </w:pPr>
-    </w:p>
-    <w:p>
-      <w:pPr>
-        <w:pStyle w:val="Corpodetexto"/>
+        <w:pStyle w:val="BodyText"/>
+      </w:pPr>
+    </w:p>
+    <w:p>
+      <w:pPr>
+        <w:pStyle w:val="BodyText"/>
       </w:pPr>
       <w:r>
         <w:rPr>
           <w:noProof/>
           <w:lang w:eastAsia="en-US"/>
         </w:rPr>
+        <w:lastRenderedPageBreak/>
         <w:drawing>
           <wp:inline distT="0" distB="0" distL="0" distR="0">
             <wp:extent cx="2895341" cy="2937928"/>
@@ -5602,12 +5493,12 @@
     </w:p>
     <w:p>
       <w:pPr>
-        <w:pStyle w:val="Corpodetexto"/>
-      </w:pPr>
-    </w:p>
-    <w:p>
-      <w:pPr>
-        <w:pStyle w:val="Corpodetexto"/>
+        <w:pStyle w:val="BodyText"/>
+      </w:pPr>
+    </w:p>
+    <w:p>
+      <w:pPr>
+        <w:pStyle w:val="BodyText"/>
         <w:jc w:val="center"/>
       </w:pPr>
       <w:r>
@@ -5616,18 +5507,18 @@
     </w:p>
     <w:p>
       <w:pPr>
-        <w:pStyle w:val="Corpodetexto"/>
+        <w:pStyle w:val="BodyText"/>
         <w:ind w:firstLine="0"/>
       </w:pPr>
     </w:p>
     <w:p>
       <w:pPr>
-        <w:pStyle w:val="Corpodetexto"/>
-      </w:pPr>
-    </w:p>
-    <w:p>
-      <w:pPr>
-        <w:pStyle w:val="Corpodetexto"/>
+        <w:pStyle w:val="BodyText"/>
+      </w:pPr>
+    </w:p>
+    <w:p>
+      <w:pPr>
+        <w:pStyle w:val="BodyText"/>
       </w:pPr>
       <w:r>
         <w:rPr>
@@ -5683,7 +5574,7 @@
     </w:p>
     <w:p>
       <w:pPr>
-        <w:pStyle w:val="Corpodetexto"/>
+        <w:pStyle w:val="BodyText"/>
         <w:jc w:val="center"/>
       </w:pPr>
       <w:r>
@@ -5701,13 +5592,13 @@
     </w:p>
     <w:p>
       <w:pPr>
-        <w:pStyle w:val="Corpodetexto"/>
+        <w:pStyle w:val="BodyText"/>
         <w:jc w:val="center"/>
       </w:pPr>
     </w:p>
     <w:p>
       <w:pPr>
-        <w:pStyle w:val="Corpodetexto"/>
+        <w:pStyle w:val="BodyText"/>
         <w:jc w:val="center"/>
       </w:pPr>
       <w:r>
@@ -5715,6 +5606,7 @@
           <w:noProof/>
           <w:lang w:eastAsia="en-US"/>
         </w:rPr>
+        <w:lastRenderedPageBreak/>
         <w:drawing>
           <wp:inline distT="0" distB="0" distL="0" distR="0">
             <wp:extent cx="3194685" cy="3004185"/>
@@ -5764,7 +5656,7 @@
     </w:p>
     <w:p>
       <w:pPr>
-        <w:pStyle w:val="Corpodetexto"/>
+        <w:pStyle w:val="BodyText"/>
         <w:jc w:val="center"/>
       </w:pPr>
       <w:r>
@@ -5773,18 +5665,18 @@
     </w:p>
     <w:p>
       <w:pPr>
-        <w:pStyle w:val="Corpodetexto"/>
+        <w:pStyle w:val="BodyText"/>
         <w:jc w:val="center"/>
       </w:pPr>
     </w:p>
     <w:p>
       <w:pPr>
-        <w:pStyle w:val="Corpodetexto"/>
-      </w:pPr>
-    </w:p>
-    <w:p>
-      <w:pPr>
-        <w:pStyle w:val="Corpodetexto"/>
+        <w:pStyle w:val="BodyText"/>
+      </w:pPr>
+    </w:p>
+    <w:p>
+      <w:pPr>
+        <w:pStyle w:val="BodyText"/>
       </w:pPr>
       <w:r>
         <w:t xml:space="preserve">The algorithm </w:t>
@@ -5798,7 +5690,7 @@
     </w:p>
     <w:p>
       <w:pPr>
-        <w:pStyle w:val="Ttulo1"/>
+        <w:pStyle w:val="Heading1"/>
         <w:numPr>
           <w:ilvl w:val="0"/>
           <w:numId w:val="0"/>
@@ -5810,7 +5702,7 @@
     </w:p>
     <w:p>
       <w:pPr>
-        <w:pStyle w:val="Corpodetexto"/>
+        <w:pStyle w:val="BodyText"/>
       </w:pPr>
       <w:r>
         <w:t>By the implemen</w:t>
@@ -5825,11 +5717,7 @@
         <w:t>although the computational time grew in a factorial rate, considering the number of robots b</w:t>
       </w:r>
       <w:r>
-        <w:t xml:space="preserve">eing assigned the algorithm had a good </w:t>
-      </w:r>
-      <w:r>
-        <w:lastRenderedPageBreak/>
-        <w:t>response. For the second phase, even though the obstacles were known, assigning multiple robots susceptible to collision needed not only task assignment, but also path planning and priority establishment, where the former was implemented using Dijkstra’s algorithm and the latter by extending C-CAPT with [2]. Within the p</w:t>
+        <w:t>eing assigned the algorithm had a good response. For the second phase, even though the obstacles were known, assigning multiple robots susceptible to collision needed not only task assignment, but also path planning and priority establishment, where the former was implemented using Dijkstra’s algorithm and the latter by extending C-CAPT with [2]. Within the p</w:t>
       </w:r>
       <w:r>
         <w:t xml:space="preserve">roposed </w:t>
@@ -5849,19 +5737,30 @@
     </w:p>
     <w:p>
       <w:pPr>
-        <w:pStyle w:val="Ttulo1"/>
+        <w:pStyle w:val="BodyText"/>
+      </w:pPr>
+    </w:p>
+    <w:p>
+      <w:pPr>
+        <w:pStyle w:val="BodyText"/>
+      </w:pPr>
+    </w:p>
+    <w:p>
+      <w:pPr>
+        <w:pStyle w:val="Heading1"/>
         <w:numPr>
           <w:ilvl w:val="0"/>
           <w:numId w:val="0"/>
         </w:numPr>
       </w:pPr>
       <w:r>
+        <w:lastRenderedPageBreak/>
         <w:t>Acknowledgment</w:t>
       </w:r>
     </w:p>
     <w:p>
       <w:pPr>
-        <w:pStyle w:val="Ttulo1"/>
+        <w:pStyle w:val="Heading1"/>
         <w:numPr>
           <w:ilvl w:val="0"/>
           <w:numId w:val="0"/>
@@ -5956,7 +5855,7 @@
     </w:p>
     <w:p>
       <w:pPr>
-        <w:pStyle w:val="Ttulo1"/>
+        <w:pStyle w:val="Heading1"/>
         <w:numPr>
           <w:ilvl w:val="0"/>
           <w:numId w:val="0"/>
@@ -6000,16 +5899,7 @@
         <w:pStyle w:val="references"/>
       </w:pPr>
       <w:r>
-        <w:lastRenderedPageBreak/>
-        <w:t xml:space="preserve">M. Turpin ,K. </w:t>
-      </w:r>
-      <w:proofErr w:type="spellStart"/>
-      <w:r>
-        <w:t>Mohta</w:t>
-      </w:r>
-      <w:proofErr w:type="spellEnd"/>
-      <w:r>
-        <w:t xml:space="preserve"> , N. Michael and V. Kumar </w:t>
+        <w:t xml:space="preserve">M. Turpin ,K. Mohta , N. Michael and V. Kumar </w:t>
       </w:r>
       <w:r>
         <w:t>: “</w:t>
@@ -6026,32 +5916,11 @@
         <w:pStyle w:val="references"/>
       </w:pPr>
       <w:r>
-        <w:t xml:space="preserve">W. </w:t>
-      </w:r>
-      <w:proofErr w:type="spellStart"/>
-      <w:r>
-        <w:t>Burgar</w:t>
-      </w:r>
-      <w:proofErr w:type="spellEnd"/>
-      <w:r>
-        <w:t xml:space="preserve">, </w:t>
-      </w:r>
-      <w:r>
-        <w:t xml:space="preserve">M. Moors, C. </w:t>
-      </w:r>
-      <w:proofErr w:type="spellStart"/>
-      <w:r>
-        <w:t>Stachniss</w:t>
-      </w:r>
-      <w:proofErr w:type="spellEnd"/>
-      <w:r>
-        <w:t xml:space="preserve">, </w:t>
-      </w:r>
-      <w:proofErr w:type="spellStart"/>
-      <w:r>
-        <w:t>F.Schneider</w:t>
-      </w:r>
-      <w:proofErr w:type="spellEnd"/>
+        <w:t xml:space="preserve">W. Burgar, </w:t>
+      </w:r>
+      <w:r>
+        <w:t>M. Moors, C. Stachniss, F.Schneider</w:t>
+      </w:r>
       <w:r>
         <w:t xml:space="preserve"> </w:t>
       </w:r>
@@ -6082,29 +5951,8 @@
         <w:pStyle w:val="references"/>
       </w:pPr>
       <w:r>
-        <w:t xml:space="preserve">L. </w:t>
-      </w:r>
-      <w:proofErr w:type="spellStart"/>
-      <w:r>
-        <w:t>Luo</w:t>
-      </w:r>
-      <w:proofErr w:type="spellEnd"/>
-      <w:r>
-        <w:t xml:space="preserve">, N. </w:t>
-      </w:r>
-      <w:proofErr w:type="spellStart"/>
-      <w:r>
-        <w:t>Chakraborty</w:t>
-      </w:r>
-      <w:proofErr w:type="spellEnd"/>
-      <w:r>
-        <w:t xml:space="preserve">, K. </w:t>
-      </w:r>
-      <w:proofErr w:type="spellStart"/>
-      <w:r>
-        <w:t>Sycara</w:t>
-      </w:r>
-      <w:proofErr w:type="spellEnd"/>
+        <w:t>L. Luo, N. Chakraborty, K. Sycara</w:t>
+      </w:r>
       <w:r>
         <w:t>: “</w:t>
       </w:r>
@@ -6118,6 +5966,328 @@
     <w:p>
       <w:pPr>
         <w:pStyle w:val="references"/>
+        <w:jc w:val="left"/>
+        <w:rPr>
+          <w:szCs w:val="18"/>
+        </w:rPr>
+      </w:pPr>
+      <w:r>
+        <w:rPr>
+          <w:szCs w:val="18"/>
+        </w:rPr>
+        <w:t>“Munkres' Assignment Algorithm Modified for Rectangular Matrices”</w:t>
+      </w:r>
+      <w:r>
+        <w:rPr>
+          <w:szCs w:val="18"/>
+        </w:rPr>
+        <w:t xml:space="preserve"> </w:t>
+      </w:r>
+      <w:r>
+        <w:rPr>
+          <w:szCs w:val="18"/>
+        </w:rPr>
+        <w:t xml:space="preserve">: available at </w:t>
+      </w:r>
+      <w:hyperlink r:id="rId20" w:history="1">
+        <w:r>
+          <w:rPr>
+            <w:rStyle w:val="Hyperlink"/>
+            <w:szCs w:val="18"/>
+          </w:rPr>
+          <w:t>http://csclab.murraystate.edu/bob.pilgrim/445/munkres.html</w:t>
+        </w:r>
+      </w:hyperlink>
+      <w:r>
+        <w:rPr>
+          <w:szCs w:val="18"/>
+        </w:rPr>
+        <w:t xml:space="preserve"> </w:t>
+      </w:r>
+    </w:p>
+    <w:p>
+      <w:pPr>
+        <w:pStyle w:val="references"/>
+        <w:numPr>
+          <w:ilvl w:val="0"/>
+          <w:numId w:val="0"/>
+        </w:numPr>
+        <w:ind w:left="360" w:hanging="360"/>
+        <w:rPr>
+          <w:sz w:val="16"/>
+        </w:rPr>
+      </w:pPr>
+      <w:bookmarkStart w:id="0" w:name="_GoBack"/>
+      <w:bookmarkEnd w:id="0"/>
+    </w:p>
+    <w:p>
+      <w:pPr>
+        <w:pStyle w:val="references"/>
+        <w:numPr>
+          <w:ilvl w:val="0"/>
+          <w:numId w:val="0"/>
+        </w:numPr>
+        <w:ind w:left="360" w:hanging="360"/>
+        <w:rPr>
+          <w:sz w:val="16"/>
+        </w:rPr>
+      </w:pPr>
+    </w:p>
+    <w:p>
+      <w:pPr>
+        <w:pStyle w:val="references"/>
+        <w:numPr>
+          <w:ilvl w:val="0"/>
+          <w:numId w:val="0"/>
+        </w:numPr>
+        <w:ind w:left="360" w:hanging="360"/>
+        <w:rPr>
+          <w:sz w:val="16"/>
+        </w:rPr>
+      </w:pPr>
+    </w:p>
+    <w:p>
+      <w:pPr>
+        <w:pStyle w:val="references"/>
+        <w:numPr>
+          <w:ilvl w:val="0"/>
+          <w:numId w:val="0"/>
+        </w:numPr>
+        <w:ind w:left="360" w:hanging="360"/>
+        <w:rPr>
+          <w:sz w:val="16"/>
+        </w:rPr>
+      </w:pPr>
+    </w:p>
+    <w:p>
+      <w:pPr>
+        <w:pStyle w:val="references"/>
+        <w:numPr>
+          <w:ilvl w:val="0"/>
+          <w:numId w:val="0"/>
+        </w:numPr>
+        <w:ind w:left="360" w:hanging="360"/>
+        <w:rPr>
+          <w:sz w:val="16"/>
+        </w:rPr>
+      </w:pPr>
+    </w:p>
+    <w:p>
+      <w:pPr>
+        <w:pStyle w:val="references"/>
+        <w:numPr>
+          <w:ilvl w:val="0"/>
+          <w:numId w:val="0"/>
+        </w:numPr>
+        <w:ind w:left="360" w:hanging="360"/>
+        <w:rPr>
+          <w:sz w:val="16"/>
+        </w:rPr>
+      </w:pPr>
+    </w:p>
+    <w:p>
+      <w:pPr>
+        <w:pStyle w:val="references"/>
+        <w:numPr>
+          <w:ilvl w:val="0"/>
+          <w:numId w:val="0"/>
+        </w:numPr>
+        <w:ind w:left="360" w:hanging="360"/>
+        <w:rPr>
+          <w:sz w:val="16"/>
+        </w:rPr>
+      </w:pPr>
+    </w:p>
+    <w:p>
+      <w:pPr>
+        <w:pStyle w:val="references"/>
+        <w:numPr>
+          <w:ilvl w:val="0"/>
+          <w:numId w:val="0"/>
+        </w:numPr>
+        <w:ind w:left="360" w:hanging="360"/>
+        <w:rPr>
+          <w:sz w:val="16"/>
+        </w:rPr>
+      </w:pPr>
+    </w:p>
+    <w:p>
+      <w:pPr>
+        <w:pStyle w:val="references"/>
+        <w:numPr>
+          <w:ilvl w:val="0"/>
+          <w:numId w:val="0"/>
+        </w:numPr>
+        <w:ind w:left="360" w:hanging="360"/>
+        <w:rPr>
+          <w:sz w:val="16"/>
+        </w:rPr>
+      </w:pPr>
+    </w:p>
+    <w:p>
+      <w:pPr>
+        <w:pStyle w:val="references"/>
+        <w:numPr>
+          <w:ilvl w:val="0"/>
+          <w:numId w:val="0"/>
+        </w:numPr>
+        <w:ind w:left="360" w:hanging="360"/>
+        <w:rPr>
+          <w:sz w:val="16"/>
+        </w:rPr>
+      </w:pPr>
+    </w:p>
+    <w:p>
+      <w:pPr>
+        <w:pStyle w:val="references"/>
+        <w:numPr>
+          <w:ilvl w:val="0"/>
+          <w:numId w:val="0"/>
+        </w:numPr>
+        <w:ind w:left="360" w:hanging="360"/>
+        <w:rPr>
+          <w:sz w:val="16"/>
+        </w:rPr>
+      </w:pPr>
+    </w:p>
+    <w:p>
+      <w:pPr>
+        <w:pStyle w:val="references"/>
+        <w:numPr>
+          <w:ilvl w:val="0"/>
+          <w:numId w:val="0"/>
+        </w:numPr>
+        <w:ind w:left="360" w:hanging="360"/>
+        <w:rPr>
+          <w:sz w:val="16"/>
+        </w:rPr>
+      </w:pPr>
+    </w:p>
+    <w:p>
+      <w:pPr>
+        <w:pStyle w:val="references"/>
+        <w:numPr>
+          <w:ilvl w:val="0"/>
+          <w:numId w:val="0"/>
+        </w:numPr>
+        <w:ind w:left="360" w:hanging="360"/>
+        <w:rPr>
+          <w:sz w:val="16"/>
+        </w:rPr>
+      </w:pPr>
+    </w:p>
+    <w:p>
+      <w:pPr>
+        <w:pStyle w:val="references"/>
+        <w:numPr>
+          <w:ilvl w:val="0"/>
+          <w:numId w:val="0"/>
+        </w:numPr>
+        <w:ind w:left="360" w:hanging="360"/>
+        <w:rPr>
+          <w:sz w:val="16"/>
+        </w:rPr>
+      </w:pPr>
+    </w:p>
+    <w:p>
+      <w:pPr>
+        <w:pStyle w:val="references"/>
+        <w:numPr>
+          <w:ilvl w:val="0"/>
+          <w:numId w:val="0"/>
+        </w:numPr>
+        <w:ind w:left="360" w:hanging="360"/>
+        <w:rPr>
+          <w:sz w:val="16"/>
+        </w:rPr>
+      </w:pPr>
+    </w:p>
+    <w:p>
+      <w:pPr>
+        <w:pStyle w:val="references"/>
+        <w:numPr>
+          <w:ilvl w:val="0"/>
+          <w:numId w:val="0"/>
+        </w:numPr>
+        <w:ind w:left="360" w:hanging="360"/>
+        <w:rPr>
+          <w:sz w:val="16"/>
+        </w:rPr>
+      </w:pPr>
+    </w:p>
+    <w:p>
+      <w:pPr>
+        <w:pStyle w:val="references"/>
+        <w:numPr>
+          <w:ilvl w:val="0"/>
+          <w:numId w:val="0"/>
+        </w:numPr>
+        <w:ind w:left="360" w:hanging="360"/>
+        <w:rPr>
+          <w:sz w:val="16"/>
+        </w:rPr>
+      </w:pPr>
+    </w:p>
+    <w:p>
+      <w:pPr>
+        <w:pStyle w:val="references"/>
+        <w:numPr>
+          <w:ilvl w:val="0"/>
+          <w:numId w:val="0"/>
+        </w:numPr>
+        <w:ind w:left="360" w:hanging="360"/>
+        <w:rPr>
+          <w:sz w:val="16"/>
+        </w:rPr>
+      </w:pPr>
+    </w:p>
+    <w:p>
+      <w:pPr>
+        <w:pStyle w:val="references"/>
+        <w:numPr>
+          <w:ilvl w:val="0"/>
+          <w:numId w:val="0"/>
+        </w:numPr>
+        <w:ind w:left="360" w:hanging="360"/>
+        <w:rPr>
+          <w:sz w:val="16"/>
+        </w:rPr>
+      </w:pPr>
+    </w:p>
+    <w:p>
+      <w:pPr>
+        <w:pStyle w:val="references"/>
+        <w:numPr>
+          <w:ilvl w:val="0"/>
+          <w:numId w:val="0"/>
+        </w:numPr>
+        <w:ind w:left="360" w:hanging="360"/>
+        <w:rPr>
+          <w:sz w:val="16"/>
+        </w:rPr>
+      </w:pPr>
+    </w:p>
+    <w:p>
+      <w:pPr>
+        <w:pStyle w:val="references"/>
+        <w:numPr>
+          <w:ilvl w:val="0"/>
+          <w:numId w:val="0"/>
+        </w:numPr>
+        <w:ind w:left="360" w:hanging="360"/>
+        <w:rPr>
+          <w:sz w:val="16"/>
+        </w:rPr>
+      </w:pPr>
+    </w:p>
+    <w:p>
+      <w:pPr>
+        <w:pStyle w:val="references"/>
+        <w:numPr>
+          <w:ilvl w:val="0"/>
+          <w:numId w:val="0"/>
+        </w:numPr>
+        <w:ind w:left="360" w:hanging="360"/>
         <w:rPr>
           <w:sz w:val="16"/>
         </w:rPr>
@@ -6129,63 +6299,16 @@
           <w:docGrid w:linePitch="360"/>
         </w:sectPr>
       </w:pPr>
-      <w:r>
-        <w:rPr>
-          <w:sz w:val="16"/>
-        </w:rPr>
-        <w:t>“</w:t>
-      </w:r>
-      <w:proofErr w:type="spellStart"/>
-      <w:r>
-        <w:rPr>
-          <w:sz w:val="16"/>
-        </w:rPr>
-        <w:t>Munkres</w:t>
-      </w:r>
-      <w:proofErr w:type="spellEnd"/>
-      <w:r>
-        <w:rPr>
-          <w:sz w:val="16"/>
-        </w:rPr>
-        <w:t>' Assignment Algorithm Modified for Rectangular Matrices”</w:t>
-      </w:r>
-      <w:r>
-        <w:rPr>
-          <w:sz w:val="16"/>
-        </w:rPr>
-        <w:t xml:space="preserve"> </w:t>
-      </w:r>
-      <w:r>
-        <w:rPr>
-          <w:sz w:val="16"/>
-        </w:rPr>
-        <w:t xml:space="preserve">: available at </w:t>
-      </w:r>
-      <w:hyperlink r:id="rId20" w:history="1">
-        <w:r>
-          <w:rPr>
-            <w:rStyle w:val="Hyperlink"/>
-            <w:sz w:val="16"/>
-          </w:rPr>
-          <w:t>http://csclab.murraystate.edu/bob.pilgrim/445/munkres.html</w:t>
-        </w:r>
-      </w:hyperlink>
-      <w:r>
-        <w:rPr>
-          <w:sz w:val="16"/>
-        </w:rPr>
-        <w:t xml:space="preserve"> </w:t>
-      </w:r>
-    </w:p>
-    <w:p>
-      <w:pPr>
-        <w:pStyle w:val="Corpodetexto"/>
+    </w:p>
+    <w:p>
+      <w:pPr>
+        <w:pStyle w:val="BodyText"/>
         <w:jc w:val="center"/>
       </w:pPr>
     </w:p>
     <w:p>
       <w:pPr>
-        <w:pStyle w:val="Corpodetexto"/>
+        <w:pStyle w:val="BodyText"/>
       </w:pPr>
     </w:p>
     <w:p>
@@ -6205,7 +6328,7 @@
 </file>
 
 <file path=word/endnotes.xml><?xml version="1.0" encoding="utf-8"?>
-<w:endnotes xmlns:ve="http://schemas.openxmlformats.org/markup-compatibility/2006" xmlns:o="urn:schemas-microsoft-com:office:office" xmlns:r="http://schemas.openxmlformats.org/officeDocument/2006/relationships" xmlns:m="http://schemas.openxmlformats.org/officeDocument/2006/math" xmlns:v="urn:schemas-microsoft-com:vml" xmlns:wp="http://schemas.openxmlformats.org/drawingml/2006/wordprocessingDrawing" xmlns:w10="urn:schemas-microsoft-com:office:word" xmlns:w="http://schemas.openxmlformats.org/wordprocessingml/2006/main" xmlns:wne="http://schemas.microsoft.com/office/word/2006/wordml">
+<w:endnotes xmlns:wpc="http://schemas.microsoft.com/office/word/2010/wordprocessingCanvas" xmlns:mc="http://schemas.openxmlformats.org/markup-compatibility/2006" xmlns:o="urn:schemas-microsoft-com:office:office" xmlns:r="http://schemas.openxmlformats.org/officeDocument/2006/relationships" xmlns:m="http://schemas.openxmlformats.org/officeDocument/2006/math" xmlns:v="urn:schemas-microsoft-com:vml" xmlns:wp14="http://schemas.microsoft.com/office/word/2010/wordprocessingDrawing" xmlns:wp="http://schemas.openxmlformats.org/drawingml/2006/wordprocessingDrawing" xmlns:w10="urn:schemas-microsoft-com:office:word" xmlns:w="http://schemas.openxmlformats.org/wordprocessingml/2006/main" xmlns:w14="http://schemas.microsoft.com/office/word/2010/wordml" xmlns:w15="http://schemas.microsoft.com/office/word/2012/wordml" xmlns:wpg="http://schemas.microsoft.com/office/word/2010/wordprocessingGroup" xmlns:wpi="http://schemas.microsoft.com/office/word/2010/wordprocessingInk" xmlns:wne="http://schemas.microsoft.com/office/word/2006/wordml" xmlns:wps="http://schemas.microsoft.com/office/word/2010/wordprocessingShape" mc:Ignorable="w14 w15 wp14">
   <w:endnote w:type="separator" w:id="-1">
     <w:p>
       <w:r>
@@ -6224,7 +6347,7 @@
 </file>
 
 <file path=word/footnotes.xml><?xml version="1.0" encoding="utf-8"?>
-<w:footnotes xmlns:ve="http://schemas.openxmlformats.org/markup-compatibility/2006" xmlns:o="urn:schemas-microsoft-com:office:office" xmlns:r="http://schemas.openxmlformats.org/officeDocument/2006/relationships" xmlns:m="http://schemas.openxmlformats.org/officeDocument/2006/math" xmlns:v="urn:schemas-microsoft-com:vml" xmlns:wp="http://schemas.openxmlformats.org/drawingml/2006/wordprocessingDrawing" xmlns:w10="urn:schemas-microsoft-com:office:word" xmlns:w="http://schemas.openxmlformats.org/wordprocessingml/2006/main" xmlns:wne="http://schemas.microsoft.com/office/word/2006/wordml">
+<w:footnotes xmlns:wpc="http://schemas.microsoft.com/office/word/2010/wordprocessingCanvas" xmlns:mc="http://schemas.openxmlformats.org/markup-compatibility/2006" xmlns:o="urn:schemas-microsoft-com:office:office" xmlns:r="http://schemas.openxmlformats.org/officeDocument/2006/relationships" xmlns:m="http://schemas.openxmlformats.org/officeDocument/2006/math" xmlns:v="urn:schemas-microsoft-com:vml" xmlns:wp14="http://schemas.microsoft.com/office/word/2010/wordprocessingDrawing" xmlns:wp="http://schemas.openxmlformats.org/drawingml/2006/wordprocessingDrawing" xmlns:w10="urn:schemas-microsoft-com:office:word" xmlns:w="http://schemas.openxmlformats.org/wordprocessingml/2006/main" xmlns:w14="http://schemas.microsoft.com/office/word/2010/wordml" xmlns:w15="http://schemas.microsoft.com/office/word/2012/wordml" xmlns:wpg="http://schemas.microsoft.com/office/word/2010/wordprocessingGroup" xmlns:wpi="http://schemas.microsoft.com/office/word/2010/wordprocessingInk" xmlns:wne="http://schemas.microsoft.com/office/word/2006/wordml" xmlns:wps="http://schemas.microsoft.com/office/word/2010/wordprocessingShape" mc:Ignorable="w14 w15 wp14">
   <w:footnote w:type="separator" w:id="-1">
     <w:p>
       <w:r>
@@ -6243,7 +6366,7 @@
 </file>
 
 <file path=word/numbering.xml><?xml version="1.0" encoding="utf-8"?>
-<w:numbering xmlns:ve="http://schemas.openxmlformats.org/markup-compatibility/2006" xmlns:o="urn:schemas-microsoft-com:office:office" xmlns:r="http://schemas.openxmlformats.org/officeDocument/2006/relationships" xmlns:m="http://schemas.openxmlformats.org/officeDocument/2006/math" xmlns:v="urn:schemas-microsoft-com:vml" xmlns:wp="http://schemas.openxmlformats.org/drawingml/2006/wordprocessingDrawing" xmlns:w10="urn:schemas-microsoft-com:office:word" xmlns:w="http://schemas.openxmlformats.org/wordprocessingml/2006/main" xmlns:wne="http://schemas.microsoft.com/office/word/2006/wordml">
+<w:numbering xmlns:wpc="http://schemas.microsoft.com/office/word/2010/wordprocessingCanvas" xmlns:mc="http://schemas.openxmlformats.org/markup-compatibility/2006" xmlns:o="urn:schemas-microsoft-com:office:office" xmlns:r="http://schemas.openxmlformats.org/officeDocument/2006/relationships" xmlns:m="http://schemas.openxmlformats.org/officeDocument/2006/math" xmlns:v="urn:schemas-microsoft-com:vml" xmlns:wp14="http://schemas.microsoft.com/office/word/2010/wordprocessingDrawing" xmlns:wp="http://schemas.openxmlformats.org/drawingml/2006/wordprocessingDrawing" xmlns:w10="urn:schemas-microsoft-com:office:word" xmlns:w="http://schemas.openxmlformats.org/wordprocessingml/2006/main" xmlns:w14="http://schemas.microsoft.com/office/word/2010/wordml" xmlns:w15="http://schemas.microsoft.com/office/word/2012/wordml" xmlns:wpg="http://schemas.microsoft.com/office/word/2010/wordprocessingGroup" xmlns:wpi="http://schemas.microsoft.com/office/word/2010/wordprocessingInk" xmlns:wne="http://schemas.microsoft.com/office/word/2006/wordml" xmlns:wps="http://schemas.microsoft.com/office/word/2010/wordprocessingShape" mc:Ignorable="w14 w15 wp14">
   <w:abstractNum w:abstractNumId="0">
     <w:nsid w:val="00000001"/>
     <w:multiLevelType w:val="multilevel"/>
@@ -6251,7 +6374,7 @@
     <w:lvl w:ilvl="0">
       <w:start w:val="1"/>
       <w:numFmt w:val="upperRoman"/>
-      <w:pStyle w:val="Ttulo1"/>
+      <w:pStyle w:val="Heading1"/>
       <w:suff w:val="space"/>
       <w:lvlText w:val="%1."/>
       <w:lvlJc w:val="center"/>
@@ -6270,7 +6393,7 @@
     <w:lvl w:ilvl="1">
       <w:start w:val="1"/>
       <w:numFmt w:val="upperLetter"/>
-      <w:pStyle w:val="Ttulo2"/>
+      <w:pStyle w:val="Heading2"/>
       <w:lvlText w:val="%2."/>
       <w:lvlJc w:val="left"/>
       <w:pPr>
@@ -6286,7 +6409,7 @@
     <w:lvl w:ilvl="2">
       <w:start w:val="1"/>
       <w:numFmt w:val="decimal"/>
-      <w:pStyle w:val="Ttulo3"/>
+      <w:pStyle w:val="Heading3"/>
       <w:lvlText w:val="%3)"/>
       <w:lvlJc w:val="left"/>
       <w:pPr>
@@ -6302,7 +6425,7 @@
     <w:lvl w:ilvl="3">
       <w:start w:val="1"/>
       <w:numFmt w:val="lowerLetter"/>
-      <w:pStyle w:val="Ttulo4"/>
+      <w:pStyle w:val="Heading4"/>
       <w:lvlText w:val="%4)"/>
       <w:lvlJc w:val="left"/>
       <w:pPr>
@@ -6516,23 +6639,20 @@
   <w:abstractNum w:abstractNumId="5">
     <w:nsid w:val="00000006"/>
     <w:multiLevelType w:val="singleLevel"/>
-    <w:tmpl w:val="00000006"/>
+    <w:tmpl w:val="8FC022CE"/>
     <w:name w:val="WW8Num6"/>
     <w:lvl w:ilvl="0">
-      <w:start w:val="1"/>
+      <w:start w:val="3"/>
       <w:numFmt w:val="decimal"/>
       <w:pStyle w:val="figurecaption"/>
       <w:suff w:val="space"/>
       <w:lvlText w:val="Fig. %1. "/>
       <w:lvlJc w:val="left"/>
       <w:pPr>
-        <w:tabs>
-          <w:tab w:val="num" w:pos="0"/>
-        </w:tabs>
         <w:ind w:left="360" w:hanging="360"/>
       </w:pPr>
       <w:rPr>
-        <w:rFonts w:ascii="Times New Roman" w:hAnsi="Times New Roman" w:cs="Times New Roman"/>
+        <w:rFonts w:ascii="Times New Roman" w:hAnsi="Times New Roman" w:cs="Times New Roman" w:hint="default"/>
         <w:b w:val="0"/>
         <w:bCs w:val="0"/>
         <w:i w:val="0"/>
@@ -6692,7 +6812,7 @@
 </file>
 
 <file path=word/styles.xml><?xml version="1.0" encoding="utf-8"?>
-<w:styles xmlns:r="http://schemas.openxmlformats.org/officeDocument/2006/relationships" xmlns:w="http://schemas.openxmlformats.org/wordprocessingml/2006/main">
+<w:styles xmlns:mc="http://schemas.openxmlformats.org/markup-compatibility/2006" xmlns:r="http://schemas.openxmlformats.org/officeDocument/2006/relationships" xmlns:w="http://schemas.openxmlformats.org/wordprocessingml/2006/main" xmlns:w14="http://schemas.microsoft.com/office/word/2010/wordml" xmlns:w15="http://schemas.microsoft.com/office/word/2012/wordml" mc:Ignorable="w14 w15">
   <w:docDefaults>
     <w:rPrDefault>
       <w:rPr>
@@ -6702,145 +6822,378 @@
     </w:rPrDefault>
     <w:pPrDefault/>
   </w:docDefaults>
-  <w:latentStyles w:defLockedState="0" w:defUIPriority="99" w:defSemiHidden="1" w:defUnhideWhenUsed="1" w:defQFormat="0" w:count="267">
-    <w:lsdException w:name="Normal" w:semiHidden="0" w:uiPriority="0" w:unhideWhenUsed="0" w:qFormat="1"/>
-    <w:lsdException w:name="heading 1" w:semiHidden="0" w:uiPriority="9" w:unhideWhenUsed="0" w:qFormat="1"/>
-    <w:lsdException w:name="heading 2" w:semiHidden="0" w:uiPriority="9" w:unhideWhenUsed="0" w:qFormat="1"/>
-    <w:lsdException w:name="heading 3" w:semiHidden="0" w:uiPriority="9" w:unhideWhenUsed="0" w:qFormat="1"/>
-    <w:lsdException w:name="heading 4" w:semiHidden="0" w:uiPriority="9" w:unhideWhenUsed="0" w:qFormat="1"/>
-    <w:lsdException w:name="heading 5" w:semiHidden="0" w:uiPriority="9" w:unhideWhenUsed="0" w:qFormat="1"/>
-    <w:lsdException w:name="heading 6" w:uiPriority="9" w:qFormat="1"/>
-    <w:lsdException w:name="heading 7" w:uiPriority="9" w:qFormat="1"/>
-    <w:lsdException w:name="heading 8" w:uiPriority="9" w:qFormat="1"/>
-    <w:lsdException w:name="heading 9" w:uiPriority="9" w:qFormat="1"/>
-    <w:lsdException w:name="toc 1" w:uiPriority="39"/>
-    <w:lsdException w:name="toc 2" w:uiPriority="39"/>
-    <w:lsdException w:name="toc 3" w:uiPriority="39"/>
-    <w:lsdException w:name="toc 4" w:uiPriority="39"/>
-    <w:lsdException w:name="toc 5" w:uiPriority="39"/>
-    <w:lsdException w:name="toc 6" w:uiPriority="39"/>
-    <w:lsdException w:name="toc 7" w:uiPriority="39"/>
-    <w:lsdException w:name="toc 8" w:uiPriority="39"/>
-    <w:lsdException w:name="toc 9" w:uiPriority="39"/>
-    <w:lsdException w:name="caption" w:semiHidden="0" w:uiPriority="35" w:unhideWhenUsed="0" w:qFormat="1"/>
-    <w:lsdException w:name="Title" w:semiHidden="0" w:uiPriority="10" w:unhideWhenUsed="0" w:qFormat="1"/>
-    <w:lsdException w:name="Default Paragraph Font" w:uiPriority="1"/>
-    <w:lsdException w:name="Body Text" w:uiPriority="0"/>
-    <w:lsdException w:name="Subtitle" w:semiHidden="0" w:uiPriority="11" w:unhideWhenUsed="0" w:qFormat="1"/>
-    <w:lsdException w:name="Strong" w:semiHidden="0" w:uiPriority="22" w:unhideWhenUsed="0" w:qFormat="1"/>
-    <w:lsdException w:name="Emphasis" w:semiHidden="0" w:uiPriority="20" w:unhideWhenUsed="0" w:qFormat="1"/>
-    <w:lsdException w:name="Table Grid" w:semiHidden="0" w:uiPriority="59" w:unhideWhenUsed="0"/>
-    <w:lsdException w:name="Placeholder Text" w:unhideWhenUsed="0"/>
-    <w:lsdException w:name="No Spacing" w:semiHidden="0" w:uiPriority="1" w:unhideWhenUsed="0" w:qFormat="1"/>
-    <w:lsdException w:name="Light Shading" w:semiHidden="0" w:uiPriority="60" w:unhideWhenUsed="0"/>
-    <w:lsdException w:name="Light List" w:semiHidden="0" w:uiPriority="61" w:unhideWhenUsed="0"/>
-    <w:lsdException w:name="Light Grid" w:semiHidden="0" w:uiPriority="62" w:unhideWhenUsed="0"/>
-    <w:lsdException w:name="Medium Shading 1" w:semiHidden="0" w:uiPriority="63" w:unhideWhenUsed="0"/>
-    <w:lsdException w:name="Medium Shading 2" w:semiHidden="0" w:uiPriority="64" w:unhideWhenUsed="0"/>
-    <w:lsdException w:name="Medium List 1" w:semiHidden="0" w:uiPriority="65" w:unhideWhenUsed="0"/>
-    <w:lsdException w:name="Medium List 2" w:semiHidden="0" w:uiPriority="66" w:unhideWhenUsed="0"/>
-    <w:lsdException w:name="Medium Grid 1" w:semiHidden="0" w:uiPriority="67" w:unhideWhenUsed="0"/>
-    <w:lsdException w:name="Medium Grid 2" w:semiHidden="0" w:uiPriority="68" w:unhideWhenUsed="0"/>
-    <w:lsdException w:name="Medium Grid 3" w:semiHidden="0" w:uiPriority="69" w:unhideWhenUsed="0"/>
-    <w:lsdException w:name="Dark List" w:semiHidden="0" w:uiPriority="70" w:unhideWhenUsed="0"/>
-    <w:lsdException w:name="Colorful Shading" w:semiHidden="0" w:uiPriority="71" w:unhideWhenUsed="0"/>
-    <w:lsdException w:name="Colorful List" w:semiHidden="0" w:uiPriority="72" w:unhideWhenUsed="0"/>
-    <w:lsdException w:name="Colorful Grid" w:semiHidden="0" w:uiPriority="73" w:unhideWhenUsed="0"/>
-    <w:lsdException w:name="Light Shading Accent 1" w:semiHidden="0" w:uiPriority="60" w:unhideWhenUsed="0"/>
-    <w:lsdException w:name="Light List Accent 1" w:semiHidden="0" w:uiPriority="61" w:unhideWhenUsed="0"/>
-    <w:lsdException w:name="Light Grid Accent 1" w:semiHidden="0" w:uiPriority="62" w:unhideWhenUsed="0"/>
-    <w:lsdException w:name="Medium Shading 1 Accent 1" w:semiHidden="0" w:uiPriority="63" w:unhideWhenUsed="0"/>
-    <w:lsdException w:name="Medium Shading 2 Accent 1" w:semiHidden="0" w:uiPriority="64" w:unhideWhenUsed="0"/>
-    <w:lsdException w:name="Medium List 1 Accent 1" w:semiHidden="0" w:uiPriority="65" w:unhideWhenUsed="0"/>
-    <w:lsdException w:name="Revision" w:unhideWhenUsed="0"/>
-    <w:lsdException w:name="List Paragraph" w:semiHidden="0" w:uiPriority="34" w:unhideWhenUsed="0" w:qFormat="1"/>
-    <w:lsdException w:name="Quote" w:semiHidden="0" w:uiPriority="29" w:unhideWhenUsed="0" w:qFormat="1"/>
-    <w:lsdException w:name="Intense Quote" w:semiHidden="0" w:uiPriority="30" w:unhideWhenUsed="0" w:qFormat="1"/>
-    <w:lsdException w:name="Medium List 2 Accent 1" w:semiHidden="0" w:uiPriority="66" w:unhideWhenUsed="0"/>
-    <w:lsdException w:name="Medium Grid 1 Accent 1" w:semiHidden="0" w:uiPriority="67" w:unhideWhenUsed="0"/>
-    <w:lsdException w:name="Medium Grid 2 Accent 1" w:semiHidden="0" w:uiPriority="68" w:unhideWhenUsed="0"/>
-    <w:lsdException w:name="Medium Grid 3 Accent 1" w:semiHidden="0" w:uiPriority="69" w:unhideWhenUsed="0"/>
-    <w:lsdException w:name="Dark List Accent 1" w:semiHidden="0" w:uiPriority="70" w:unhideWhenUsed="0"/>
-    <w:lsdException w:name="Colorful Shading Accent 1" w:semiHidden="0" w:uiPriority="71" w:unhideWhenUsed="0"/>
-    <w:lsdException w:name="Colorful List Accent 1" w:semiHidden="0" w:uiPriority="72" w:unhideWhenUsed="0"/>
-    <w:lsdException w:name="Colorful Grid Accent 1" w:semiHidden="0" w:uiPriority="73" w:unhideWhenUsed="0"/>
-    <w:lsdException w:name="Light Shading Accent 2" w:semiHidden="0" w:uiPriority="60" w:unhideWhenUsed="0"/>
-    <w:lsdException w:name="Light List Accent 2" w:semiHidden="0" w:uiPriority="61" w:unhideWhenUsed="0"/>
-    <w:lsdException w:name="Light Grid Accent 2" w:semiHidden="0" w:uiPriority="62" w:unhideWhenUsed="0"/>
-    <w:lsdException w:name="Medium Shading 1 Accent 2" w:semiHidden="0" w:uiPriority="63" w:unhideWhenUsed="0"/>
-    <w:lsdException w:name="Medium Shading 2 Accent 2" w:semiHidden="0" w:uiPriority="64" w:unhideWhenUsed="0"/>
-    <w:lsdException w:name="Medium List 1 Accent 2" w:semiHidden="0" w:uiPriority="65" w:unhideWhenUsed="0"/>
-    <w:lsdException w:name="Medium List 2 Accent 2" w:semiHidden="0" w:uiPriority="66" w:unhideWhenUsed="0"/>
-    <w:lsdException w:name="Medium Grid 1 Accent 2" w:semiHidden="0" w:uiPriority="67" w:unhideWhenUsed="0"/>
-    <w:lsdException w:name="Medium Grid 2 Accent 2" w:semiHidden="0" w:uiPriority="68" w:unhideWhenUsed="0"/>
-    <w:lsdException w:name="Medium Grid 3 Accent 2" w:semiHidden="0" w:uiPriority="69" w:unhideWhenUsed="0"/>
-    <w:lsdException w:name="Dark List Accent 2" w:semiHidden="0" w:uiPriority="70" w:unhideWhenUsed="0"/>
-    <w:lsdException w:name="Colorful Shading Accent 2" w:semiHidden="0" w:uiPriority="71" w:unhideWhenUsed="0"/>
-    <w:lsdException w:name="Colorful List Accent 2" w:semiHidden="0" w:uiPriority="72" w:unhideWhenUsed="0"/>
-    <w:lsdException w:name="Colorful Grid Accent 2" w:semiHidden="0" w:uiPriority="73" w:unhideWhenUsed="0"/>
-    <w:lsdException w:name="Light Shading Accent 3" w:semiHidden="0" w:uiPriority="60" w:unhideWhenUsed="0"/>
-    <w:lsdException w:name="Light List Accent 3" w:semiHidden="0" w:uiPriority="61" w:unhideWhenUsed="0"/>
-    <w:lsdException w:name="Light Grid Accent 3" w:semiHidden="0" w:uiPriority="62" w:unhideWhenUsed="0"/>
-    <w:lsdException w:name="Medium Shading 1 Accent 3" w:semiHidden="0" w:uiPriority="63" w:unhideWhenUsed="0"/>
-    <w:lsdException w:name="Medium Shading 2 Accent 3" w:semiHidden="0" w:uiPriority="64" w:unhideWhenUsed="0"/>
-    <w:lsdException w:name="Medium List 1 Accent 3" w:semiHidden="0" w:uiPriority="65" w:unhideWhenUsed="0"/>
-    <w:lsdException w:name="Medium List 2 Accent 3" w:semiHidden="0" w:uiPriority="66" w:unhideWhenUsed="0"/>
-    <w:lsdException w:name="Medium Grid 1 Accent 3" w:semiHidden="0" w:uiPriority="67" w:unhideWhenUsed="0"/>
-    <w:lsdException w:name="Medium Grid 2 Accent 3" w:semiHidden="0" w:uiPriority="68" w:unhideWhenUsed="0"/>
-    <w:lsdException w:name="Medium Grid 3 Accent 3" w:semiHidden="0" w:uiPriority="69" w:unhideWhenUsed="0"/>
-    <w:lsdException w:name="Dark List Accent 3" w:semiHidden="0" w:uiPriority="70" w:unhideWhenUsed="0"/>
-    <w:lsdException w:name="Colorful Shading Accent 3" w:semiHidden="0" w:uiPriority="71" w:unhideWhenUsed="0"/>
-    <w:lsdException w:name="Colorful List Accent 3" w:semiHidden="0" w:uiPriority="72" w:unhideWhenUsed="0"/>
-    <w:lsdException w:name="Colorful Grid Accent 3" w:semiHidden="0" w:uiPriority="73" w:unhideWhenUsed="0"/>
-    <w:lsdException w:name="Light Shading Accent 4" w:semiHidden="0" w:uiPriority="60" w:unhideWhenUsed="0"/>
-    <w:lsdException w:name="Light List Accent 4" w:semiHidden="0" w:uiPriority="61" w:unhideWhenUsed="0"/>
-    <w:lsdException w:name="Light Grid Accent 4" w:semiHidden="0" w:uiPriority="62" w:unhideWhenUsed="0"/>
-    <w:lsdException w:name="Medium Shading 1 Accent 4" w:semiHidden="0" w:uiPriority="63" w:unhideWhenUsed="0"/>
-    <w:lsdException w:name="Medium Shading 2 Accent 4" w:semiHidden="0" w:uiPriority="64" w:unhideWhenUsed="0"/>
-    <w:lsdException w:name="Medium List 1 Accent 4" w:semiHidden="0" w:uiPriority="65" w:unhideWhenUsed="0"/>
-    <w:lsdException w:name="Medium List 2 Accent 4" w:semiHidden="0" w:uiPriority="66" w:unhideWhenUsed="0"/>
-    <w:lsdException w:name="Medium Grid 1 Accent 4" w:semiHidden="0" w:uiPriority="67" w:unhideWhenUsed="0"/>
-    <w:lsdException w:name="Medium Grid 2 Accent 4" w:semiHidden="0" w:uiPriority="68" w:unhideWhenUsed="0"/>
-    <w:lsdException w:name="Medium Grid 3 Accent 4" w:semiHidden="0" w:uiPriority="69" w:unhideWhenUsed="0"/>
-    <w:lsdException w:name="Dark List Accent 4" w:semiHidden="0" w:uiPriority="70" w:unhideWhenUsed="0"/>
-    <w:lsdException w:name="Colorful Shading Accent 4" w:semiHidden="0" w:uiPriority="71" w:unhideWhenUsed="0"/>
-    <w:lsdException w:name="Colorful List Accent 4" w:semiHidden="0" w:uiPriority="72" w:unhideWhenUsed="0"/>
-    <w:lsdException w:name="Colorful Grid Accent 4" w:semiHidden="0" w:uiPriority="73" w:unhideWhenUsed="0"/>
-    <w:lsdException w:name="Light Shading Accent 5" w:semiHidden="0" w:uiPriority="60" w:unhideWhenUsed="0"/>
-    <w:lsdException w:name="Light List Accent 5" w:semiHidden="0" w:uiPriority="61" w:unhideWhenUsed="0"/>
-    <w:lsdException w:name="Light Grid Accent 5" w:semiHidden="0" w:uiPriority="62" w:unhideWhenUsed="0"/>
-    <w:lsdException w:name="Medium Shading 1 Accent 5" w:semiHidden="0" w:uiPriority="63" w:unhideWhenUsed="0"/>
-    <w:lsdException w:name="Medium Shading 2 Accent 5" w:semiHidden="0" w:uiPriority="64" w:unhideWhenUsed="0"/>
-    <w:lsdException w:name="Medium List 1 Accent 5" w:semiHidden="0" w:uiPriority="65" w:unhideWhenUsed="0"/>
-    <w:lsdException w:name="Medium List 2 Accent 5" w:semiHidden="0" w:uiPriority="66" w:unhideWhenUsed="0"/>
-    <w:lsdException w:name="Medium Grid 1 Accent 5" w:semiHidden="0" w:uiPriority="67" w:unhideWhenUsed="0"/>
-    <w:lsdException w:name="Medium Grid 2 Accent 5" w:semiHidden="0" w:uiPriority="68" w:unhideWhenUsed="0"/>
-    <w:lsdException w:name="Medium Grid 3 Accent 5" w:semiHidden="0" w:uiPriority="69" w:unhideWhenUsed="0"/>
-    <w:lsdException w:name="Dark List Accent 5" w:semiHidden="0" w:uiPriority="70" w:unhideWhenUsed="0"/>
-    <w:lsdException w:name="Colorful Shading Accent 5" w:semiHidden="0" w:uiPriority="71" w:unhideWhenUsed="0"/>
-    <w:lsdException w:name="Colorful List Accent 5" w:semiHidden="0" w:uiPriority="72" w:unhideWhenUsed="0"/>
-    <w:lsdException w:name="Colorful Grid Accent 5" w:semiHidden="0" w:uiPriority="73" w:unhideWhenUsed="0"/>
-    <w:lsdException w:name="Light Shading Accent 6" w:semiHidden="0" w:uiPriority="60" w:unhideWhenUsed="0"/>
-    <w:lsdException w:name="Light List Accent 6" w:semiHidden="0" w:uiPriority="61" w:unhideWhenUsed="0"/>
-    <w:lsdException w:name="Light Grid Accent 6" w:semiHidden="0" w:uiPriority="62" w:unhideWhenUsed="0"/>
-    <w:lsdException w:name="Medium Shading 1 Accent 6" w:semiHidden="0" w:uiPriority="63" w:unhideWhenUsed="0"/>
-    <w:lsdException w:name="Medium Shading 2 Accent 6" w:semiHidden="0" w:uiPriority="64" w:unhideWhenUsed="0"/>
-    <w:lsdException w:name="Medium List 1 Accent 6" w:semiHidden="0" w:uiPriority="65" w:unhideWhenUsed="0"/>
-    <w:lsdException w:name="Medium List 2 Accent 6" w:semiHidden="0" w:uiPriority="66" w:unhideWhenUsed="0"/>
-    <w:lsdException w:name="Medium Grid 1 Accent 6" w:semiHidden="0" w:uiPriority="67" w:unhideWhenUsed="0"/>
-    <w:lsdException w:name="Medium Grid 2 Accent 6" w:semiHidden="0" w:uiPriority="68" w:unhideWhenUsed="0"/>
-    <w:lsdException w:name="Medium Grid 3 Accent 6" w:semiHidden="0" w:uiPriority="69" w:unhideWhenUsed="0"/>
-    <w:lsdException w:name="Dark List Accent 6" w:semiHidden="0" w:uiPriority="70" w:unhideWhenUsed="0"/>
-    <w:lsdException w:name="Colorful Shading Accent 6" w:semiHidden="0" w:uiPriority="71" w:unhideWhenUsed="0"/>
-    <w:lsdException w:name="Colorful List Accent 6" w:semiHidden="0" w:uiPriority="72" w:unhideWhenUsed="0"/>
-    <w:lsdException w:name="Colorful Grid Accent 6" w:semiHidden="0" w:uiPriority="73" w:unhideWhenUsed="0"/>
-    <w:lsdException w:name="Subtle Emphasis" w:semiHidden="0" w:uiPriority="19" w:unhideWhenUsed="0" w:qFormat="1"/>
-    <w:lsdException w:name="Intense Emphasis" w:semiHidden="0" w:uiPriority="21" w:unhideWhenUsed="0" w:qFormat="1"/>
-    <w:lsdException w:name="Subtle Reference" w:semiHidden="0" w:uiPriority="31" w:unhideWhenUsed="0" w:qFormat="1"/>
-    <w:lsdException w:name="Intense Reference" w:semiHidden="0" w:uiPriority="32" w:unhideWhenUsed="0" w:qFormat="1"/>
-    <w:lsdException w:name="Book Title" w:semiHidden="0" w:uiPriority="33" w:unhideWhenUsed="0" w:qFormat="1"/>
-    <w:lsdException w:name="Bibliography" w:uiPriority="37"/>
-    <w:lsdException w:name="TOC Heading" w:uiPriority="39" w:qFormat="1"/>
+  <w:latentStyles w:defLockedState="0" w:defUIPriority="99" w:defSemiHidden="0" w:defUnhideWhenUsed="0" w:defQFormat="0" w:count="371">
+    <w:lsdException w:name="Normal" w:uiPriority="0" w:qFormat="1"/>
+    <w:lsdException w:name="heading 1" w:uiPriority="9" w:qFormat="1"/>
+    <w:lsdException w:name="heading 2" w:uiPriority="9" w:qFormat="1"/>
+    <w:lsdException w:name="heading 3" w:uiPriority="9" w:qFormat="1"/>
+    <w:lsdException w:name="heading 4" w:uiPriority="9" w:qFormat="1"/>
+    <w:lsdException w:name="heading 5" w:uiPriority="9" w:qFormat="1"/>
+    <w:lsdException w:name="heading 6" w:semiHidden="1" w:uiPriority="9" w:unhideWhenUsed="1" w:qFormat="1"/>
+    <w:lsdException w:name="heading 7" w:semiHidden="1" w:uiPriority="9" w:unhideWhenUsed="1" w:qFormat="1"/>
+    <w:lsdException w:name="heading 8" w:semiHidden="1" w:uiPriority="9" w:unhideWhenUsed="1" w:qFormat="1"/>
+    <w:lsdException w:name="heading 9" w:semiHidden="1" w:uiPriority="9" w:unhideWhenUsed="1" w:qFormat="1"/>
+    <w:lsdException w:name="index 1" w:semiHidden="1" w:unhideWhenUsed="1"/>
+    <w:lsdException w:name="index 2" w:semiHidden="1" w:unhideWhenUsed="1"/>
+    <w:lsdException w:name="index 3" w:semiHidden="1" w:unhideWhenUsed="1"/>
+    <w:lsdException w:name="index 4" w:semiHidden="1" w:unhideWhenUsed="1"/>
+    <w:lsdException w:name="index 5" w:semiHidden="1" w:unhideWhenUsed="1"/>
+    <w:lsdException w:name="index 6" w:semiHidden="1" w:unhideWhenUsed="1"/>
+    <w:lsdException w:name="index 7" w:semiHidden="1" w:unhideWhenUsed="1"/>
+    <w:lsdException w:name="index 8" w:semiHidden="1" w:unhideWhenUsed="1"/>
+    <w:lsdException w:name="index 9" w:semiHidden="1" w:unhideWhenUsed="1"/>
+    <w:lsdException w:name="toc 1" w:semiHidden="1" w:uiPriority="39" w:unhideWhenUsed="1"/>
+    <w:lsdException w:name="toc 2" w:semiHidden="1" w:uiPriority="39" w:unhideWhenUsed="1"/>
+    <w:lsdException w:name="toc 3" w:semiHidden="1" w:uiPriority="39" w:unhideWhenUsed="1"/>
+    <w:lsdException w:name="toc 4" w:semiHidden="1" w:uiPriority="39" w:unhideWhenUsed="1"/>
+    <w:lsdException w:name="toc 5" w:semiHidden="1" w:uiPriority="39" w:unhideWhenUsed="1"/>
+    <w:lsdException w:name="toc 6" w:semiHidden="1" w:uiPriority="39" w:unhideWhenUsed="1"/>
+    <w:lsdException w:name="toc 7" w:semiHidden="1" w:uiPriority="39" w:unhideWhenUsed="1"/>
+    <w:lsdException w:name="toc 8" w:semiHidden="1" w:uiPriority="39" w:unhideWhenUsed="1"/>
+    <w:lsdException w:name="toc 9" w:semiHidden="1" w:uiPriority="39" w:unhideWhenUsed="1"/>
+    <w:lsdException w:name="Normal Indent" w:semiHidden="1" w:unhideWhenUsed="1"/>
+    <w:lsdException w:name="footnote text" w:semiHidden="1" w:unhideWhenUsed="1"/>
+    <w:lsdException w:name="annotation text" w:semiHidden="1" w:unhideWhenUsed="1"/>
+    <w:lsdException w:name="header" w:semiHidden="1" w:unhideWhenUsed="1"/>
+    <w:lsdException w:name="footer" w:semiHidden="1" w:unhideWhenUsed="1"/>
+    <w:lsdException w:name="index heading" w:semiHidden="1" w:unhideWhenUsed="1"/>
+    <w:lsdException w:name="caption" w:uiPriority="35" w:qFormat="1"/>
+    <w:lsdException w:name="table of figures" w:semiHidden="1" w:unhideWhenUsed="1"/>
+    <w:lsdException w:name="envelope address" w:semiHidden="1" w:unhideWhenUsed="1"/>
+    <w:lsdException w:name="envelope return" w:semiHidden="1" w:unhideWhenUsed="1"/>
+    <w:lsdException w:name="footnote reference" w:semiHidden="1" w:unhideWhenUsed="1"/>
+    <w:lsdException w:name="annotation reference" w:semiHidden="1" w:unhideWhenUsed="1"/>
+    <w:lsdException w:name="line number" w:semiHidden="1" w:unhideWhenUsed="1"/>
+    <w:lsdException w:name="page number" w:semiHidden="1" w:unhideWhenUsed="1"/>
+    <w:lsdException w:name="endnote reference" w:semiHidden="1" w:unhideWhenUsed="1"/>
+    <w:lsdException w:name="endnote text" w:semiHidden="1" w:unhideWhenUsed="1"/>
+    <w:lsdException w:name="table of authorities" w:semiHidden="1" w:unhideWhenUsed="1"/>
+    <w:lsdException w:name="macro" w:semiHidden="1" w:unhideWhenUsed="1"/>
+    <w:lsdException w:name="toa heading" w:semiHidden="1" w:unhideWhenUsed="1"/>
+    <w:lsdException w:name="List" w:semiHidden="1" w:unhideWhenUsed="1"/>
+    <w:lsdException w:name="List Bullet" w:semiHidden="1" w:unhideWhenUsed="1"/>
+    <w:lsdException w:name="List Number" w:semiHidden="1" w:unhideWhenUsed="1"/>
+    <w:lsdException w:name="List 2" w:semiHidden="1" w:unhideWhenUsed="1"/>
+    <w:lsdException w:name="List 3" w:semiHidden="1" w:unhideWhenUsed="1"/>
+    <w:lsdException w:name="List 4" w:semiHidden="1" w:unhideWhenUsed="1"/>
+    <w:lsdException w:name="List 5" w:semiHidden="1" w:unhideWhenUsed="1"/>
+    <w:lsdException w:name="List Bullet 2" w:semiHidden="1" w:unhideWhenUsed="1"/>
+    <w:lsdException w:name="List Bullet 3" w:semiHidden="1" w:unhideWhenUsed="1"/>
+    <w:lsdException w:name="List Bullet 4" w:semiHidden="1" w:unhideWhenUsed="1"/>
+    <w:lsdException w:name="List Bullet 5" w:semiHidden="1" w:unhideWhenUsed="1"/>
+    <w:lsdException w:name="List Number 2" w:semiHidden="1" w:unhideWhenUsed="1"/>
+    <w:lsdException w:name="List Number 3" w:semiHidden="1" w:unhideWhenUsed="1"/>
+    <w:lsdException w:name="List Number 4" w:semiHidden="1" w:unhideWhenUsed="1"/>
+    <w:lsdException w:name="List Number 5" w:semiHidden="1" w:unhideWhenUsed="1"/>
+    <w:lsdException w:name="Title" w:uiPriority="10" w:qFormat="1"/>
+    <w:lsdException w:name="Closing" w:semiHidden="1" w:unhideWhenUsed="1"/>
+    <w:lsdException w:name="Signature" w:semiHidden="1" w:unhideWhenUsed="1"/>
+    <w:lsdException w:name="Default Paragraph Font" w:semiHidden="1" w:uiPriority="1" w:unhideWhenUsed="1"/>
+    <w:lsdException w:name="Body Text" w:semiHidden="1" w:uiPriority="0" w:unhideWhenUsed="1"/>
+    <w:lsdException w:name="Body Text Indent" w:semiHidden="1" w:unhideWhenUsed="1"/>
+    <w:lsdException w:name="List Continue" w:semiHidden="1" w:unhideWhenUsed="1"/>
+    <w:lsdException w:name="List Continue 2" w:semiHidden="1" w:unhideWhenUsed="1"/>
+    <w:lsdException w:name="List Continue 3" w:semiHidden="1" w:unhideWhenUsed="1"/>
+    <w:lsdException w:name="List Continue 4" w:semiHidden="1" w:unhideWhenUsed="1"/>
+    <w:lsdException w:name="List Continue 5" w:semiHidden="1" w:unhideWhenUsed="1"/>
+    <w:lsdException w:name="Message Header" w:semiHidden="1" w:unhideWhenUsed="1"/>
+    <w:lsdException w:name="Subtitle" w:uiPriority="11" w:qFormat="1"/>
+    <w:lsdException w:name="Salutation" w:semiHidden="1" w:unhideWhenUsed="1"/>
+    <w:lsdException w:name="Date" w:semiHidden="1" w:unhideWhenUsed="1"/>
+    <w:lsdException w:name="Body Text First Indent" w:semiHidden="1" w:unhideWhenUsed="1"/>
+    <w:lsdException w:name="Body Text First Indent 2" w:semiHidden="1" w:unhideWhenUsed="1"/>
+    <w:lsdException w:name="Note Heading" w:semiHidden="1" w:unhideWhenUsed="1"/>
+    <w:lsdException w:name="Body Text 2" w:semiHidden="1" w:unhideWhenUsed="1"/>
+    <w:lsdException w:name="Body Text 3" w:semiHidden="1" w:unhideWhenUsed="1"/>
+    <w:lsdException w:name="Body Text Indent 2" w:semiHidden="1" w:unhideWhenUsed="1"/>
+    <w:lsdException w:name="Body Text Indent 3" w:semiHidden="1" w:unhideWhenUsed="1"/>
+    <w:lsdException w:name="Block Text" w:semiHidden="1" w:unhideWhenUsed="1"/>
+    <w:lsdException w:name="Hyperlink" w:semiHidden="1" w:unhideWhenUsed="1"/>
+    <w:lsdException w:name="FollowedHyperlink" w:semiHidden="1" w:unhideWhenUsed="1"/>
+    <w:lsdException w:name="Strong" w:uiPriority="22" w:qFormat="1"/>
+    <w:lsdException w:name="Emphasis" w:uiPriority="20" w:qFormat="1"/>
+    <w:lsdException w:name="Document Map" w:semiHidden="1" w:unhideWhenUsed="1"/>
+    <w:lsdException w:name="Plain Text" w:semiHidden="1" w:unhideWhenUsed="1"/>
+    <w:lsdException w:name="E-mail Signature" w:semiHidden="1" w:unhideWhenUsed="1"/>
+    <w:lsdException w:name="HTML Top of Form" w:semiHidden="1" w:unhideWhenUsed="1"/>
+    <w:lsdException w:name="HTML Bottom of Form" w:semiHidden="1" w:unhideWhenUsed="1"/>
+    <w:lsdException w:name="Normal (Web)" w:semiHidden="1" w:unhideWhenUsed="1"/>
+    <w:lsdException w:name="HTML Acronym" w:semiHidden="1" w:unhideWhenUsed="1"/>
+    <w:lsdException w:name="HTML Address" w:semiHidden="1" w:unhideWhenUsed="1"/>
+    <w:lsdException w:name="HTML Cite" w:semiHidden="1" w:unhideWhenUsed="1"/>
+    <w:lsdException w:name="HTML Code" w:semiHidden="1" w:unhideWhenUsed="1"/>
+    <w:lsdException w:name="HTML Definition" w:semiHidden="1" w:unhideWhenUsed="1"/>
+    <w:lsdException w:name="HTML Keyboard" w:semiHidden="1" w:unhideWhenUsed="1"/>
+    <w:lsdException w:name="HTML Preformatted" w:semiHidden="1" w:unhideWhenUsed="1"/>
+    <w:lsdException w:name="HTML Sample" w:semiHidden="1" w:unhideWhenUsed="1"/>
+    <w:lsdException w:name="HTML Typewriter" w:semiHidden="1" w:unhideWhenUsed="1"/>
+    <w:lsdException w:name="HTML Variable" w:semiHidden="1" w:unhideWhenUsed="1"/>
+    <w:lsdException w:name="Normal Table" w:semiHidden="1" w:unhideWhenUsed="1"/>
+    <w:lsdException w:name="annotation subject" w:semiHidden="1" w:unhideWhenUsed="1"/>
+    <w:lsdException w:name="No List" w:semiHidden="1" w:unhideWhenUsed="1"/>
+    <w:lsdException w:name="Outline List 1" w:semiHidden="1" w:unhideWhenUsed="1"/>
+    <w:lsdException w:name="Outline List 2" w:semiHidden="1" w:unhideWhenUsed="1"/>
+    <w:lsdException w:name="Outline List 3" w:semiHidden="1" w:unhideWhenUsed="1"/>
+    <w:lsdException w:name="Table Simple 1" w:semiHidden="1" w:unhideWhenUsed="1"/>
+    <w:lsdException w:name="Table Simple 2" w:semiHidden="1" w:unhideWhenUsed="1"/>
+    <w:lsdException w:name="Table Simple 3" w:semiHidden="1" w:unhideWhenUsed="1"/>
+    <w:lsdException w:name="Table Classic 1" w:semiHidden="1" w:unhideWhenUsed="1"/>
+    <w:lsdException w:name="Table Classic 2" w:semiHidden="1" w:unhideWhenUsed="1"/>
+    <w:lsdException w:name="Table Classic 3" w:semiHidden="1" w:unhideWhenUsed="1"/>
+    <w:lsdException w:name="Table Classic 4" w:semiHidden="1" w:unhideWhenUsed="1"/>
+    <w:lsdException w:name="Table Colorful 1" w:semiHidden="1" w:unhideWhenUsed="1"/>
+    <w:lsdException w:name="Table Colorful 2" w:semiHidden="1" w:unhideWhenUsed="1"/>
+    <w:lsdException w:name="Table Colorful 3" w:semiHidden="1" w:unhideWhenUsed="1"/>
+    <w:lsdException w:name="Table Columns 1" w:semiHidden="1" w:unhideWhenUsed="1"/>
+    <w:lsdException w:name="Table Columns 2" w:semiHidden="1" w:unhideWhenUsed="1"/>
+    <w:lsdException w:name="Table Columns 3" w:semiHidden="1" w:unhideWhenUsed="1"/>
+    <w:lsdException w:name="Table Columns 4" w:semiHidden="1" w:unhideWhenUsed="1"/>
+    <w:lsdException w:name="Table Columns 5" w:semiHidden="1" w:unhideWhenUsed="1"/>
+    <w:lsdException w:name="Table Grid 1" w:semiHidden="1" w:unhideWhenUsed="1"/>
+    <w:lsdException w:name="Table Grid 2" w:semiHidden="1" w:unhideWhenUsed="1"/>
+    <w:lsdException w:name="Table Grid 3" w:semiHidden="1" w:unhideWhenUsed="1"/>
+    <w:lsdException w:name="Table Grid 4" w:semiHidden="1" w:unhideWhenUsed="1"/>
+    <w:lsdException w:name="Table Grid 5" w:semiHidden="1" w:unhideWhenUsed="1"/>
+    <w:lsdException w:name="Table Grid 6" w:semiHidden="1" w:unhideWhenUsed="1"/>
+    <w:lsdException w:name="Table Grid 7" w:semiHidden="1" w:unhideWhenUsed="1"/>
+    <w:lsdException w:name="Table Grid 8" w:semiHidden="1" w:unhideWhenUsed="1"/>
+    <w:lsdException w:name="Table List 1" w:semiHidden="1" w:unhideWhenUsed="1"/>
+    <w:lsdException w:name="Table List 2" w:semiHidden="1" w:unhideWhenUsed="1"/>
+    <w:lsdException w:name="Table List 3" w:semiHidden="1" w:unhideWhenUsed="1"/>
+    <w:lsdException w:name="Table List 4" w:semiHidden="1" w:unhideWhenUsed="1"/>
+    <w:lsdException w:name="Table List 5" w:semiHidden="1" w:unhideWhenUsed="1"/>
+    <w:lsdException w:name="Table List 6" w:semiHidden="1" w:unhideWhenUsed="1"/>
+    <w:lsdException w:name="Table List 7" w:semiHidden="1" w:unhideWhenUsed="1"/>
+    <w:lsdException w:name="Table List 8" w:semiHidden="1" w:unhideWhenUsed="1"/>
+    <w:lsdException w:name="Table 3D effects 1" w:semiHidden="1" w:unhideWhenUsed="1"/>
+    <w:lsdException w:name="Table 3D effects 2" w:semiHidden="1" w:unhideWhenUsed="1"/>
+    <w:lsdException w:name="Table 3D effects 3" w:semiHidden="1" w:unhideWhenUsed="1"/>
+    <w:lsdException w:name="Table Contemporary" w:semiHidden="1" w:unhideWhenUsed="1"/>
+    <w:lsdException w:name="Table Elegant" w:semiHidden="1" w:unhideWhenUsed="1"/>
+    <w:lsdException w:name="Table Professional" w:semiHidden="1" w:unhideWhenUsed="1"/>
+    <w:lsdException w:name="Table Subtle 1" w:semiHidden="1" w:unhideWhenUsed="1"/>
+    <w:lsdException w:name="Table Subtle 2" w:semiHidden="1" w:unhideWhenUsed="1"/>
+    <w:lsdException w:name="Table Web 1" w:semiHidden="1" w:unhideWhenUsed="1"/>
+    <w:lsdException w:name="Table Web 2" w:semiHidden="1" w:unhideWhenUsed="1"/>
+    <w:lsdException w:name="Table Web 3" w:semiHidden="1" w:unhideWhenUsed="1"/>
+    <w:lsdException w:name="Balloon Text" w:semiHidden="1" w:unhideWhenUsed="1"/>
+    <w:lsdException w:name="Table Grid" w:uiPriority="59"/>
+    <w:lsdException w:name="Table Theme" w:semiHidden="1" w:unhideWhenUsed="1"/>
+    <w:lsdException w:name="Placeholder Text" w:semiHidden="1"/>
+    <w:lsdException w:name="No Spacing" w:uiPriority="1" w:qFormat="1"/>
+    <w:lsdException w:name="Light Shading" w:uiPriority="60"/>
+    <w:lsdException w:name="Light List" w:uiPriority="61"/>
+    <w:lsdException w:name="Light Grid" w:uiPriority="62"/>
+    <w:lsdException w:name="Medium Shading 1" w:uiPriority="63"/>
+    <w:lsdException w:name="Medium Shading 2" w:uiPriority="64"/>
+    <w:lsdException w:name="Medium List 1" w:uiPriority="65"/>
+    <w:lsdException w:name="Medium List 2" w:uiPriority="66"/>
+    <w:lsdException w:name="Medium Grid 1" w:uiPriority="67"/>
+    <w:lsdException w:name="Medium Grid 2" w:uiPriority="68"/>
+    <w:lsdException w:name="Medium Grid 3" w:uiPriority="69"/>
+    <w:lsdException w:name="Dark List" w:uiPriority="70"/>
+    <w:lsdException w:name="Colorful Shading" w:uiPriority="71"/>
+    <w:lsdException w:name="Colorful List" w:uiPriority="72"/>
+    <w:lsdException w:name="Colorful Grid" w:uiPriority="73"/>
+    <w:lsdException w:name="Light Shading Accent 1" w:uiPriority="60"/>
+    <w:lsdException w:name="Light List Accent 1" w:uiPriority="61"/>
+    <w:lsdException w:name="Light Grid Accent 1" w:uiPriority="62"/>
+    <w:lsdException w:name="Medium Shading 1 Accent 1" w:uiPriority="63"/>
+    <w:lsdException w:name="Medium Shading 2 Accent 1" w:uiPriority="64"/>
+    <w:lsdException w:name="Medium List 1 Accent 1" w:uiPriority="65"/>
+    <w:lsdException w:name="Revision" w:semiHidden="1"/>
+    <w:lsdException w:name="List Paragraph" w:uiPriority="34" w:qFormat="1"/>
+    <w:lsdException w:name="Quote" w:uiPriority="29" w:qFormat="1"/>
+    <w:lsdException w:name="Intense Quote" w:uiPriority="30" w:qFormat="1"/>
+    <w:lsdException w:name="Medium List 2 Accent 1" w:uiPriority="66"/>
+    <w:lsdException w:name="Medium Grid 1 Accent 1" w:uiPriority="67"/>
+    <w:lsdException w:name="Medium Grid 2 Accent 1" w:uiPriority="68"/>
+    <w:lsdException w:name="Medium Grid 3 Accent 1" w:uiPriority="69"/>
+    <w:lsdException w:name="Dark List Accent 1" w:uiPriority="70"/>
+    <w:lsdException w:name="Colorful Shading Accent 1" w:uiPriority="71"/>
+    <w:lsdException w:name="Colorful List Accent 1" w:uiPriority="72"/>
+    <w:lsdException w:name="Colorful Grid Accent 1" w:uiPriority="73"/>
+    <w:lsdException w:name="Light Shading Accent 2" w:uiPriority="60"/>
+    <w:lsdException w:name="Light List Accent 2" w:uiPriority="61"/>
+    <w:lsdException w:name="Light Grid Accent 2" w:uiPriority="62"/>
+    <w:lsdException w:name="Medium Shading 1 Accent 2" w:uiPriority="63"/>
+    <w:lsdException w:name="Medium Shading 2 Accent 2" w:uiPriority="64"/>
+    <w:lsdException w:name="Medium List 1 Accent 2" w:uiPriority="65"/>
+    <w:lsdException w:name="Medium List 2 Accent 2" w:uiPriority="66"/>
+    <w:lsdException w:name="Medium Grid 1 Accent 2" w:uiPriority="67"/>
+    <w:lsdException w:name="Medium Grid 2 Accent 2" w:uiPriority="68"/>
+    <w:lsdException w:name="Medium Grid 3 Accent 2" w:uiPriority="69"/>
+    <w:lsdException w:name="Dark List Accent 2" w:uiPriority="70"/>
+    <w:lsdException w:name="Colorful Shading Accent 2" w:uiPriority="71"/>
+    <w:lsdException w:name="Colorful List Accent 2" w:uiPriority="72"/>
+    <w:lsdException w:name="Colorful Grid Accent 2" w:uiPriority="73"/>
+    <w:lsdException w:name="Light Shading Accent 3" w:uiPriority="60"/>
+    <w:lsdException w:name="Light List Accent 3" w:uiPriority="61"/>
+    <w:lsdException w:name="Light Grid Accent 3" w:uiPriority="62"/>
+    <w:lsdException w:name="Medium Shading 1 Accent 3" w:uiPriority="63"/>
+    <w:lsdException w:name="Medium Shading 2 Accent 3" w:uiPriority="64"/>
+    <w:lsdException w:name="Medium List 1 Accent 3" w:uiPriority="65"/>
+    <w:lsdException w:name="Medium List 2 Accent 3" w:uiPriority="66"/>
+    <w:lsdException w:name="Medium Grid 1 Accent 3" w:uiPriority="67"/>
+    <w:lsdException w:name="Medium Grid 2 Accent 3" w:uiPriority="68"/>
+    <w:lsdException w:name="Medium Grid 3 Accent 3" w:uiPriority="69"/>
+    <w:lsdException w:name="Dark List Accent 3" w:uiPriority="70"/>
+    <w:lsdException w:name="Colorful Shading Accent 3" w:uiPriority="71"/>
+    <w:lsdException w:name="Colorful List Accent 3" w:uiPriority="72"/>
+    <w:lsdException w:name="Colorful Grid Accent 3" w:uiPriority="73"/>
+    <w:lsdException w:name="Light Shading Accent 4" w:uiPriority="60"/>
+    <w:lsdException w:name="Light List Accent 4" w:uiPriority="61"/>
+    <w:lsdException w:name="Light Grid Accent 4" w:uiPriority="62"/>
+    <w:lsdException w:name="Medium Shading 1 Accent 4" w:uiPriority="63"/>
+    <w:lsdException w:name="Medium Shading 2 Accent 4" w:uiPriority="64"/>
+    <w:lsdException w:name="Medium List 1 Accent 4" w:uiPriority="65"/>
+    <w:lsdException w:name="Medium List 2 Accent 4" w:uiPriority="66"/>
+    <w:lsdException w:name="Medium Grid 1 Accent 4" w:uiPriority="67"/>
+    <w:lsdException w:name="Medium Grid 2 Accent 4" w:uiPriority="68"/>
+    <w:lsdException w:name="Medium Grid 3 Accent 4" w:uiPriority="69"/>
+    <w:lsdException w:name="Dark List Accent 4" w:uiPriority="70"/>
+    <w:lsdException w:name="Colorful Shading Accent 4" w:uiPriority="71"/>
+    <w:lsdException w:name="Colorful List Accent 4" w:uiPriority="72"/>
+    <w:lsdException w:name="Colorful Grid Accent 4" w:uiPriority="73"/>
+    <w:lsdException w:name="Light Shading Accent 5" w:uiPriority="60"/>
+    <w:lsdException w:name="Light List Accent 5" w:uiPriority="61"/>
+    <w:lsdException w:name="Light Grid Accent 5" w:uiPriority="62"/>
+    <w:lsdException w:name="Medium Shading 1 Accent 5" w:uiPriority="63"/>
+    <w:lsdException w:name="Medium Shading 2 Accent 5" w:uiPriority="64"/>
+    <w:lsdException w:name="Medium List 1 Accent 5" w:uiPriority="65"/>
+    <w:lsdException w:name="Medium List 2 Accent 5" w:uiPriority="66"/>
+    <w:lsdException w:name="Medium Grid 1 Accent 5" w:uiPriority="67"/>
+    <w:lsdException w:name="Medium Grid 2 Accent 5" w:uiPriority="68"/>
+    <w:lsdException w:name="Medium Grid 3 Accent 5" w:uiPriority="69"/>
+    <w:lsdException w:name="Dark List Accent 5" w:uiPriority="70"/>
+    <w:lsdException w:name="Colorful Shading Accent 5" w:uiPriority="71"/>
+    <w:lsdException w:name="Colorful List Accent 5" w:uiPriority="72"/>
+    <w:lsdException w:name="Colorful Grid Accent 5" w:uiPriority="73"/>
+    <w:lsdException w:name="Light Shading Accent 6" w:uiPriority="60"/>
+    <w:lsdException w:name="Light List Accent 6" w:uiPriority="61"/>
+    <w:lsdException w:name="Light Grid Accent 6" w:uiPriority="62"/>
+    <w:lsdException w:name="Medium Shading 1 Accent 6" w:uiPriority="63"/>
+    <w:lsdException w:name="Medium Shading 2 Accent 6" w:uiPriority="64"/>
+    <w:lsdException w:name="Medium List 1 Accent 6" w:uiPriority="65"/>
+    <w:lsdException w:name="Medium List 2 Accent 6" w:uiPriority="66"/>
+    <w:lsdException w:name="Medium Grid 1 Accent 6" w:uiPriority="67"/>
+    <w:lsdException w:name="Medium Grid 2 Accent 6" w:uiPriority="68"/>
+    <w:lsdException w:name="Medium Grid 3 Accent 6" w:uiPriority="69"/>
+    <w:lsdException w:name="Dark List Accent 6" w:uiPriority="70"/>
+    <w:lsdException w:name="Colorful Shading Accent 6" w:uiPriority="71"/>
+    <w:lsdException w:name="Colorful List Accent 6" w:uiPriority="72"/>
+    <w:lsdException w:name="Colorful Grid Accent 6" w:uiPriority="73"/>
+    <w:lsdException w:name="Subtle Emphasis" w:uiPriority="19" w:qFormat="1"/>
+    <w:lsdException w:name="Intense Emphasis" w:uiPriority="21" w:qFormat="1"/>
+    <w:lsdException w:name="Subtle Reference" w:uiPriority="31" w:qFormat="1"/>
+    <w:lsdException w:name="Intense Reference" w:uiPriority="32" w:qFormat="1"/>
+    <w:lsdException w:name="Book Title" w:uiPriority="33" w:qFormat="1"/>
+    <w:lsdException w:name="Bibliography" w:semiHidden="1" w:uiPriority="37" w:unhideWhenUsed="1"/>
+    <w:lsdException w:name="TOC Heading" w:semiHidden="1" w:uiPriority="39" w:unhideWhenUsed="1" w:qFormat="1"/>
+    <w:lsdException w:name="Plain Table 1" w:uiPriority="41"/>
+    <w:lsdException w:name="Plain Table 2" w:uiPriority="42"/>
+    <w:lsdException w:name="Plain Table 3" w:uiPriority="43"/>
+    <w:lsdException w:name="Plain Table 4" w:uiPriority="44"/>
+    <w:lsdException w:name="Plain Table 5" w:uiPriority="45"/>
+    <w:lsdException w:name="Grid Table Light" w:uiPriority="40"/>
+    <w:lsdException w:name="Grid Table 1 Light" w:uiPriority="46"/>
+    <w:lsdException w:name="Grid Table 2" w:uiPriority="47"/>
+    <w:lsdException w:name="Grid Table 3" w:uiPriority="48"/>
+    <w:lsdException w:name="Grid Table 4" w:uiPriority="49"/>
+    <w:lsdException w:name="Grid Table 5 Dark" w:uiPriority="50"/>
+    <w:lsdException w:name="Grid Table 6 Colorful" w:uiPriority="51"/>
+    <w:lsdException w:name="Grid Table 7 Colorful" w:uiPriority="52"/>
+    <w:lsdException w:name="Grid Table 1 Light Accent 1" w:uiPriority="46"/>
+    <w:lsdException w:name="Grid Table 2 Accent 1" w:uiPriority="47"/>
+    <w:lsdException w:name="Grid Table 3 Accent 1" w:uiPriority="48"/>
+    <w:lsdException w:name="Grid Table 4 Accent 1" w:uiPriority="49"/>
+    <w:lsdException w:name="Grid Table 5 Dark Accent 1" w:uiPriority="50"/>
+    <w:lsdException w:name="Grid Table 6 Colorful Accent 1" w:uiPriority="51"/>
+    <w:lsdException w:name="Grid Table 7 Colorful Accent 1" w:uiPriority="52"/>
+    <w:lsdException w:name="Grid Table 1 Light Accent 2" w:uiPriority="46"/>
+    <w:lsdException w:name="Grid Table 2 Accent 2" w:uiPriority="47"/>
+    <w:lsdException w:name="Grid Table 3 Accent 2" w:uiPriority="48"/>
+    <w:lsdException w:name="Grid Table 4 Accent 2" w:uiPriority="49"/>
+    <w:lsdException w:name="Grid Table 5 Dark Accent 2" w:uiPriority="50"/>
+    <w:lsdException w:name="Grid Table 6 Colorful Accent 2" w:uiPriority="51"/>
+    <w:lsdException w:name="Grid Table 7 Colorful Accent 2" w:uiPriority="52"/>
+    <w:lsdException w:name="Grid Table 1 Light Accent 3" w:uiPriority="46"/>
+    <w:lsdException w:name="Grid Table 2 Accent 3" w:uiPriority="47"/>
+    <w:lsdException w:name="Grid Table 3 Accent 3" w:uiPriority="48"/>
+    <w:lsdException w:name="Grid Table 4 Accent 3" w:uiPriority="49"/>
+    <w:lsdException w:name="Grid Table 5 Dark Accent 3" w:uiPriority="50"/>
+    <w:lsdException w:name="Grid Table 6 Colorful Accent 3" w:uiPriority="51"/>
+    <w:lsdException w:name="Grid Table 7 Colorful Accent 3" w:uiPriority="52"/>
+    <w:lsdException w:name="Grid Table 1 Light Accent 4" w:uiPriority="46"/>
+    <w:lsdException w:name="Grid Table 2 Accent 4" w:uiPriority="47"/>
+    <w:lsdException w:name="Grid Table 3 Accent 4" w:uiPriority="48"/>
+    <w:lsdException w:name="Grid Table 4 Accent 4" w:uiPriority="49"/>
+    <w:lsdException w:name="Grid Table 5 Dark Accent 4" w:uiPriority="50"/>
+    <w:lsdException w:name="Grid Table 6 Colorful Accent 4" w:uiPriority="51"/>
+    <w:lsdException w:name="Grid Table 7 Colorful Accent 4" w:uiPriority="52"/>
+    <w:lsdException w:name="Grid Table 1 Light Accent 5" w:uiPriority="46"/>
+    <w:lsdException w:name="Grid Table 2 Accent 5" w:uiPriority="47"/>
+    <w:lsdException w:name="Grid Table 3 Accent 5" w:uiPriority="48"/>
+    <w:lsdException w:name="Grid Table 4 Accent 5" w:uiPriority="49"/>
+    <w:lsdException w:name="Grid Table 5 Dark Accent 5" w:uiPriority="50"/>
+    <w:lsdException w:name="Grid Table 6 Colorful Accent 5" w:uiPriority="51"/>
+    <w:lsdException w:name="Grid Table 7 Colorful Accent 5" w:uiPriority="52"/>
+    <w:lsdException w:name="Grid Table 1 Light Accent 6" w:uiPriority="46"/>
+    <w:lsdException w:name="Grid Table 2 Accent 6" w:uiPriority="47"/>
+    <w:lsdException w:name="Grid Table 3 Accent 6" w:uiPriority="48"/>
+    <w:lsdException w:name="Grid Table 4 Accent 6" w:uiPriority="49"/>
+    <w:lsdException w:name="Grid Table 5 Dark Accent 6" w:uiPriority="50"/>
+    <w:lsdException w:name="Grid Table 6 Colorful Accent 6" w:uiPriority="51"/>
+    <w:lsdException w:name="Grid Table 7 Colorful Accent 6" w:uiPriority="52"/>
+    <w:lsdException w:name="List Table 1 Light" w:uiPriority="46"/>
+    <w:lsdException w:name="List Table 2" w:uiPriority="47"/>
+    <w:lsdException w:name="List Table 3" w:uiPriority="48"/>
+    <w:lsdException w:name="List Table 4" w:uiPriority="49"/>
+    <w:lsdException w:name="List Table 5 Dark" w:uiPriority="50"/>
+    <w:lsdException w:name="List Table 6 Colorful" w:uiPriority="51"/>
+    <w:lsdException w:name="List Table 7 Colorful" w:uiPriority="52"/>
+    <w:lsdException w:name="List Table 1 Light Accent 1" w:uiPriority="46"/>
+    <w:lsdException w:name="List Table 2 Accent 1" w:uiPriority="47"/>
+    <w:lsdException w:name="List Table 3 Accent 1" w:uiPriority="48"/>
+    <w:lsdException w:name="List Table 4 Accent 1" w:uiPriority="49"/>
+    <w:lsdException w:name="List Table 5 Dark Accent 1" w:uiPriority="50"/>
+    <w:lsdException w:name="List Table 6 Colorful Accent 1" w:uiPriority="51"/>
+    <w:lsdException w:name="List Table 7 Colorful Accent 1" w:uiPriority="52"/>
+    <w:lsdException w:name="List Table 1 Light Accent 2" w:uiPriority="46"/>
+    <w:lsdException w:name="List Table 2 Accent 2" w:uiPriority="47"/>
+    <w:lsdException w:name="List Table 3 Accent 2" w:uiPriority="48"/>
+    <w:lsdException w:name="List Table 4 Accent 2" w:uiPriority="49"/>
+    <w:lsdException w:name="List Table 5 Dark Accent 2" w:uiPriority="50"/>
+    <w:lsdException w:name="List Table 6 Colorful Accent 2" w:uiPriority="51"/>
+    <w:lsdException w:name="List Table 7 Colorful Accent 2" w:uiPriority="52"/>
+    <w:lsdException w:name="List Table 1 Light Accent 3" w:uiPriority="46"/>
+    <w:lsdException w:name="List Table 2 Accent 3" w:uiPriority="47"/>
+    <w:lsdException w:name="List Table 3 Accent 3" w:uiPriority="48"/>
+    <w:lsdException w:name="List Table 4 Accent 3" w:uiPriority="49"/>
+    <w:lsdException w:name="List Table 5 Dark Accent 3" w:uiPriority="50"/>
+    <w:lsdException w:name="List Table 6 Colorful Accent 3" w:uiPriority="51"/>
+    <w:lsdException w:name="List Table 7 Colorful Accent 3" w:uiPriority="52"/>
+    <w:lsdException w:name="List Table 1 Light Accent 4" w:uiPriority="46"/>
+    <w:lsdException w:name="List Table 2 Accent 4" w:uiPriority="47"/>
+    <w:lsdException w:name="List Table 3 Accent 4" w:uiPriority="48"/>
+    <w:lsdException w:name="List Table 4 Accent 4" w:uiPriority="49"/>
+    <w:lsdException w:name="List Table 5 Dark Accent 4" w:uiPriority="50"/>
+    <w:lsdException w:name="List Table 6 Colorful Accent 4" w:uiPriority="51"/>
+    <w:lsdException w:name="List Table 7 Colorful Accent 4" w:uiPriority="52"/>
+    <w:lsdException w:name="List Table 1 Light Accent 5" w:uiPriority="46"/>
+    <w:lsdException w:name="List Table 2 Accent 5" w:uiPriority="47"/>
+    <w:lsdException w:name="List Table 3 Accent 5" w:uiPriority="48"/>
+    <w:lsdException w:name="List Table 4 Accent 5" w:uiPriority="49"/>
+    <w:lsdException w:name="List Table 5 Dark Accent 5" w:uiPriority="50"/>
+    <w:lsdException w:name="List Table 6 Colorful Accent 5" w:uiPriority="51"/>
+    <w:lsdException w:name="List Table 7 Colorful Accent 5" w:uiPriority="52"/>
+    <w:lsdException w:name="List Table 1 Light Accent 6" w:uiPriority="46"/>
+    <w:lsdException w:name="List Table 2 Accent 6" w:uiPriority="47"/>
+    <w:lsdException w:name="List Table 3 Accent 6" w:uiPriority="48"/>
+    <w:lsdException w:name="List Table 4 Accent 6" w:uiPriority="49"/>
+    <w:lsdException w:name="List Table 5 Dark Accent 6" w:uiPriority="50"/>
+    <w:lsdException w:name="List Table 6 Colorful Accent 6" w:uiPriority="51"/>
+    <w:lsdException w:name="List Table 7 Colorful Accent 6" w:uiPriority="52"/>
   </w:latentStyles>
   <w:style w:type="paragraph" w:default="1" w:styleId="Normal">
     <w:name w:val="Normal"/>
@@ -6855,10 +7208,10 @@
       <w:lang w:eastAsia="zh-CN"/>
     </w:rPr>
   </w:style>
-  <w:style w:type="paragraph" w:styleId="Ttulo1">
+  <w:style w:type="paragraph" w:styleId="Heading1">
     <w:name w:val="heading 1"/>
     <w:basedOn w:val="Normal"/>
-    <w:next w:val="Corpodetexto"/>
+    <w:next w:val="BodyText"/>
     <w:qFormat/>
     <w:rsid w:val="005B359D"/>
     <w:pPr>
@@ -6884,10 +7237,10 @@
       <w:lang w:eastAsia="en-US"/>
     </w:rPr>
   </w:style>
-  <w:style w:type="paragraph" w:styleId="Ttulo2">
+  <w:style w:type="paragraph" w:styleId="Heading2">
     <w:name w:val="heading 2"/>
     <w:basedOn w:val="Normal"/>
-    <w:next w:val="Corpodetexto"/>
+    <w:next w:val="BodyText"/>
     <w:qFormat/>
     <w:rsid w:val="005B359D"/>
     <w:pPr>
@@ -6907,10 +7260,10 @@
       <w:lang w:eastAsia="en-US"/>
     </w:rPr>
   </w:style>
-  <w:style w:type="paragraph" w:styleId="Ttulo3">
+  <w:style w:type="paragraph" w:styleId="Heading3">
     <w:name w:val="heading 3"/>
     <w:basedOn w:val="Normal"/>
-    <w:next w:val="Corpodetexto"/>
+    <w:next w:val="BodyText"/>
     <w:qFormat/>
     <w:rsid w:val="005B359D"/>
     <w:pPr>
@@ -6931,10 +7284,10 @@
       <w:lang w:eastAsia="en-US"/>
     </w:rPr>
   </w:style>
-  <w:style w:type="paragraph" w:styleId="Ttulo4">
+  <w:style w:type="paragraph" w:styleId="Heading4">
     <w:name w:val="heading 4"/>
     <w:basedOn w:val="Normal"/>
-    <w:next w:val="Corpodetexto"/>
+    <w:next w:val="BodyText"/>
     <w:qFormat/>
     <w:rsid w:val="005B359D"/>
     <w:pPr>
@@ -6955,10 +7308,10 @@
       <w:lang w:eastAsia="en-US"/>
     </w:rPr>
   </w:style>
-  <w:style w:type="paragraph" w:styleId="Ttulo5">
+  <w:style w:type="paragraph" w:styleId="Heading5">
     <w:name w:val="heading 5"/>
     <w:basedOn w:val="Normal"/>
-    <w:next w:val="Corpodetexto"/>
+    <w:next w:val="BodyText"/>
     <w:qFormat/>
     <w:rsid w:val="005B359D"/>
     <w:pPr>
@@ -6973,18 +7326,17 @@
       <w:lang w:eastAsia="en-US"/>
     </w:rPr>
   </w:style>
-  <w:style w:type="character" w:default="1" w:styleId="Fontepargpadro">
+  <w:style w:type="character" w:default="1" w:styleId="DefaultParagraphFont">
     <w:name w:val="Default Paragraph Font"/>
     <w:uiPriority w:val="1"/>
     <w:semiHidden/>
     <w:unhideWhenUsed/>
   </w:style>
-  <w:style w:type="table" w:default="1" w:styleId="Tabelanormal">
+  <w:style w:type="table" w:default="1" w:styleId="TableNormal">
     <w:name w:val="Normal Table"/>
     <w:uiPriority w:val="99"/>
     <w:semiHidden/>
     <w:unhideWhenUsed/>
-    <w:qFormat/>
     <w:tblPr>
       <w:tblInd w:w="0" w:type="dxa"/>
       <w:tblCellMar>
@@ -6995,7 +7347,7 @@
       </w:tblCellMar>
     </w:tblPr>
   </w:style>
-  <w:style w:type="numbering" w:default="1" w:styleId="Semlista">
+  <w:style w:type="numbering" w:default="1" w:styleId="NoList">
     <w:name w:val="No List"/>
     <w:uiPriority w:val="99"/>
     <w:semiHidden/>
@@ -7257,7 +7609,7 @@
   <w:style w:type="paragraph" w:customStyle="1" w:styleId="Heading">
     <w:name w:val="Heading"/>
     <w:basedOn w:val="Normal"/>
-    <w:next w:val="Corpodetexto"/>
+    <w:next w:val="BodyText"/>
     <w:rsid w:val="005B359D"/>
     <w:pPr>
       <w:keepNext/>
@@ -7269,7 +7621,7 @@
       <w:szCs w:val="28"/>
     </w:rPr>
   </w:style>
-  <w:style w:type="paragraph" w:styleId="Corpodetexto">
+  <w:style w:type="paragraph" w:styleId="BodyText">
     <w:name w:val="Body Text"/>
     <w:basedOn w:val="Normal"/>
     <w:rsid w:val="005B359D"/>
@@ -7282,15 +7634,15 @@
       <w:spacing w:val="-1"/>
     </w:rPr>
   </w:style>
-  <w:style w:type="paragraph" w:styleId="Lista">
+  <w:style w:type="paragraph" w:styleId="List">
     <w:name w:val="List"/>
-    <w:basedOn w:val="Corpodetexto"/>
+    <w:basedOn w:val="BodyText"/>
     <w:rsid w:val="005B359D"/>
     <w:rPr>
       <w:rFonts w:cs="Lohit Hindi"/>
     </w:rPr>
   </w:style>
-  <w:style w:type="paragraph" w:styleId="Legenda">
+  <w:style w:type="paragraph" w:styleId="Caption">
     <w:name w:val="caption"/>
     <w:basedOn w:val="Normal"/>
     <w:qFormat/>
@@ -7364,7 +7716,7 @@
   </w:style>
   <w:style w:type="paragraph" w:customStyle="1" w:styleId="bulletlist">
     <w:name w:val="bullet list"/>
-    <w:basedOn w:val="Corpodetexto"/>
+    <w:basedOn w:val="BodyText"/>
     <w:rsid w:val="005B359D"/>
     <w:pPr>
       <w:numPr>
@@ -7577,7 +7929,7 @@
   </w:style>
   <w:style w:type="paragraph" w:customStyle="1" w:styleId="Framecontents">
     <w:name w:val="Frame contents"/>
-    <w:basedOn w:val="Corpodetexto"/>
+    <w:basedOn w:val="BodyText"/>
     <w:rsid w:val="005B359D"/>
   </w:style>
   <w:style w:type="paragraph" w:customStyle="1" w:styleId="TableContents">
@@ -7597,10 +7949,10 @@
       <w:bCs/>
     </w:rPr>
   </w:style>
-  <w:style w:type="paragraph" w:styleId="Cabealho">
+  <w:style w:type="paragraph" w:styleId="Header">
     <w:name w:val="header"/>
     <w:basedOn w:val="Normal"/>
-    <w:link w:val="CabealhoChar"/>
+    <w:link w:val="HeaderChar"/>
     <w:uiPriority w:val="99"/>
     <w:semiHidden/>
     <w:unhideWhenUsed/>
@@ -7612,10 +7964,10 @@
       </w:tabs>
     </w:pPr>
   </w:style>
-  <w:style w:type="character" w:customStyle="1" w:styleId="CabealhoChar">
-    <w:name w:val="Cabeçalho Char"/>
-    <w:basedOn w:val="Fontepargpadro"/>
-    <w:link w:val="Cabealho"/>
+  <w:style w:type="character" w:customStyle="1" w:styleId="HeaderChar">
+    <w:name w:val="Header Char"/>
+    <w:basedOn w:val="DefaultParagraphFont"/>
+    <w:link w:val="Header"/>
     <w:uiPriority w:val="99"/>
     <w:semiHidden/>
     <w:rsid w:val="007203C4"/>
@@ -7624,10 +7976,10 @@
       <w:lang w:eastAsia="zh-CN"/>
     </w:rPr>
   </w:style>
-  <w:style w:type="paragraph" w:styleId="Rodap">
+  <w:style w:type="paragraph" w:styleId="Footer">
     <w:name w:val="footer"/>
     <w:basedOn w:val="Normal"/>
-    <w:link w:val="RodapChar"/>
+    <w:link w:val="FooterChar"/>
     <w:uiPriority w:val="99"/>
     <w:semiHidden/>
     <w:unhideWhenUsed/>
@@ -7639,10 +7991,10 @@
       </w:tabs>
     </w:pPr>
   </w:style>
-  <w:style w:type="character" w:customStyle="1" w:styleId="RodapChar">
-    <w:name w:val="Rodapé Char"/>
-    <w:basedOn w:val="Fontepargpadro"/>
-    <w:link w:val="Rodap"/>
+  <w:style w:type="character" w:customStyle="1" w:styleId="FooterChar">
+    <w:name w:val="Footer Char"/>
+    <w:basedOn w:val="DefaultParagraphFont"/>
+    <w:link w:val="Footer"/>
     <w:uiPriority w:val="99"/>
     <w:semiHidden/>
     <w:rsid w:val="007203C4"/>
@@ -7651,9 +8003,9 @@
       <w:lang w:eastAsia="zh-CN"/>
     </w:rPr>
   </w:style>
-  <w:style w:type="character" w:styleId="TextodoEspaoReservado">
+  <w:style w:type="character" w:styleId="PlaceholderText">
     <w:name w:val="Placeholder Text"/>
-    <w:basedOn w:val="Fontepargpadro"/>
+    <w:basedOn w:val="DefaultParagraphFont"/>
     <w:uiPriority w:val="99"/>
     <w:semiHidden/>
     <w:rsid w:val="007B2C2D"/>
@@ -7661,10 +8013,10 @@
       <w:color w:val="808080"/>
     </w:rPr>
   </w:style>
-  <w:style w:type="paragraph" w:styleId="Textodebalo">
+  <w:style w:type="paragraph" w:styleId="BalloonText">
     <w:name w:val="Balloon Text"/>
     <w:basedOn w:val="Normal"/>
-    <w:link w:val="TextodebaloChar"/>
+    <w:link w:val="BalloonTextChar"/>
     <w:uiPriority w:val="99"/>
     <w:semiHidden/>
     <w:unhideWhenUsed/>
@@ -7675,10 +8027,10 @@
       <w:szCs w:val="16"/>
     </w:rPr>
   </w:style>
-  <w:style w:type="character" w:customStyle="1" w:styleId="TextodebaloChar">
-    <w:name w:val="Texto de balão Char"/>
-    <w:basedOn w:val="Fontepargpadro"/>
-    <w:link w:val="Textodebalo"/>
+  <w:style w:type="character" w:customStyle="1" w:styleId="BalloonTextChar">
+    <w:name w:val="Balloon Text Char"/>
+    <w:basedOn w:val="DefaultParagraphFont"/>
+    <w:link w:val="BalloonText"/>
     <w:uiPriority w:val="99"/>
     <w:semiHidden/>
     <w:rsid w:val="007B2C2D"/>
@@ -7691,7 +8043,7 @@
   </w:style>
   <w:style w:type="character" w:styleId="Hyperlink">
     <w:name w:val="Hyperlink"/>
-    <w:basedOn w:val="Fontepargpadro"/>
+    <w:basedOn w:val="DefaultParagraphFont"/>
     <w:uiPriority w:val="99"/>
     <w:unhideWhenUsed/>
     <w:rsid w:val="00EC3B1D"/>

</xml_diff>

<commit_message>
Adding final report pdf
</commit_message>
<xml_diff>
--- a/Report/FINAL_PROJECT_REPORT_final_draft.docx
+++ b/Report/FINAL_PROJECT_REPORT_final_draft.docx
@@ -425,6 +425,46 @@
       <w:r>
         <w:t xml:space="preserve"> we discuss the algorithm in terms of runtime against number of robots (which varies from 10 up to 1000), with equal number of goals. </w:t>
       </w:r>
+      <w:r>
+        <w:t>We expanded this to a 3D simulation of quadrotors taking into account quadrotor dynamics that showed consideration for downwash from the flying robots.  Robots flying above each required a minimum distance above which quadrotors should be allowed to pass</w:t>
+      </w:r>
+      <w:r>
+        <w:t xml:space="preserve"> which was different from the nominal x-y margin of </w:t>
+      </w:r>
+      <m:oMath>
+        <m:r>
+          <w:rPr>
+            <w:rFonts w:ascii="Cambria Math" w:hAnsi="Cambria Math"/>
+          </w:rPr>
+          <m:t>2R</m:t>
+        </m:r>
+        <m:rad>
+          <m:radPr>
+            <m:degHide m:val="1"/>
+            <m:ctrlPr>
+              <w:rPr>
+                <w:rFonts w:ascii="Cambria Math" w:hAnsi="Cambria Math"/>
+                <w:i/>
+              </w:rPr>
+            </m:ctrlPr>
+          </m:radPr>
+          <m:deg/>
+          <m:e>
+            <m:r>
+              <w:rPr>
+                <w:rFonts w:ascii="Cambria Math" w:hAnsi="Cambria Math"/>
+              </w:rPr>
+              <m:t>2</m:t>
+            </m:r>
+          </m:e>
+        </m:rad>
+      </m:oMath>
+      <w:r>
+        <w:t xml:space="preserve">.  Furthermore, </w:t>
+      </w:r>
+      <w:r>
+        <w:t xml:space="preserve">we showed the algorithm to work in two further cases; 1) Number of robots was greater than the available goal locations, and 2) when there existed more goal locations than available robots. </w:t>
+      </w:r>
     </w:p>
     <w:p>
       <w:pPr>
@@ -461,6 +501,7 @@
         </w:tabs>
       </w:pPr>
       <w:r>
+        <w:lastRenderedPageBreak/>
         <w:t>C-C</w:t>
       </w:r>
       <w:r>
@@ -493,11 +534,7 @@
         <w:t>nment and trajectory generation</w:t>
       </w:r>
       <w:r>
-        <w:t xml:space="preserve">, seeking to provide a computationally tractable </w:t>
-      </w:r>
-      <w:r>
-        <w:lastRenderedPageBreak/>
-        <w:t>solution for large number of robots. This centralized version of the CAPT algorithm is known as a centralized CAPT (or C-CAPT)</w:t>
+        <w:t>, seeking to provide a computationally tractable solution for large number of robots. This centralized version of the CAPT algorithm is known as a centralized CAPT (or C-CAPT)</w:t>
       </w:r>
       <w:r>
         <w:t>.</w:t>
@@ -937,6 +974,7 @@
         </w:tabs>
       </w:pPr>
       <w:r>
+        <w:lastRenderedPageBreak/>
         <w:t>Implementation of C-Capt for phase 1</w:t>
       </w:r>
     </w:p>
@@ -1007,43 +1045,7 @@
             <w:rPr>
               <w:rFonts w:ascii="Cambria Math" w:hAnsi="Cambria Math"/>
             </w:rPr>
-            <m:t>=[10,</m:t>
-          </m:r>
-          <m:r>
-            <w:rPr>
-              <w:rFonts w:ascii="Cambria Math" w:hAnsi="Cambria Math"/>
-            </w:rPr>
-            <m:t xml:space="preserve"> </m:t>
-          </m:r>
-          <m:r>
-            <w:rPr>
-              <w:rFonts w:ascii="Cambria Math" w:hAnsi="Cambria Math"/>
-            </w:rPr>
-            <m:t>50,</m:t>
-          </m:r>
-          <m:r>
-            <w:rPr>
-              <w:rFonts w:ascii="Cambria Math" w:hAnsi="Cambria Math"/>
-            </w:rPr>
-            <m:t xml:space="preserve"> </m:t>
-          </m:r>
-          <m:r>
-            <w:rPr>
-              <w:rFonts w:ascii="Cambria Math" w:hAnsi="Cambria Math"/>
-            </w:rPr>
-            <m:t>100</m:t>
-          </m:r>
-          <m:r>
-            <w:rPr>
-              <w:rFonts w:ascii="Cambria Math" w:hAnsi="Cambria Math"/>
-            </w:rPr>
-            <m:t>, 200, 300, … …,</m:t>
-          </m:r>
-          <m:r>
-            <w:rPr>
-              <w:rFonts w:ascii="Cambria Math" w:hAnsi="Cambria Math"/>
-            </w:rPr>
-            <m:t xml:space="preserve"> 1000]</m:t>
+            <m:t>=[10, 50, 100, 200, 300, … …, 1000]</m:t>
           </m:r>
         </m:oMath>
       </m:oMathPara>
@@ -1129,13 +1131,7 @@
         </m:sSub>
       </m:oMath>
       <w:r>
-        <w:t xml:space="preserve"> were computed and the minimum, median and maximum runtime values were recorded and </w:t>
-      </w:r>
-      <w:r>
-        <w:t>graphed in Figure 3</w:t>
-      </w:r>
-      <w:r>
-        <w:t>.</w:t>
+        <w:t xml:space="preserve"> were computed and the minimum, median and maximum runtime values were recorded and graphed in Figure 3.</w:t>
       </w:r>
     </w:p>
     <w:p>
@@ -1143,7 +1139,6 @@
         <w:pStyle w:val="Heading2"/>
       </w:pPr>
       <w:r>
-        <w:lastRenderedPageBreak/>
         <w:t>Start and goal location</w:t>
       </w:r>
     </w:p>
@@ -1758,7 +1753,11 @@
         <w:ind w:left="648"/>
       </w:pPr>
       <w:r>
-        <w:t>Continue until the series terminates at a primed zero that has no marked zero in its column.  Unmark each starred zero of the series, mark each primed zero of the series, erase all primes and uncover every line in the matrix; Return to Step 3.</w:t>
+        <w:t xml:space="preserve">Continue until the series terminates at a primed zero that has no marked zero in its column.  Unmark each starred zero of the series, mark each primed zero of the </w:t>
+      </w:r>
+      <w:r>
+        <w:lastRenderedPageBreak/>
+        <w:t>series, erase all primes and uncover every line in the matrix; Return to Step 3.</w:t>
       </w:r>
     </w:p>
     <w:p>
@@ -1865,7 +1864,6 @@
         <w:pStyle w:val="Heading2"/>
       </w:pPr>
       <w:r>
-        <w:lastRenderedPageBreak/>
         <w:t>Cost function minimization</w:t>
       </w:r>
     </w:p>
@@ -2702,6 +2700,7 @@
           <w:noProof/>
           <w:lang w:eastAsia="en-US"/>
         </w:rPr>
+        <w:lastRenderedPageBreak/>
         <w:drawing>
           <wp:inline distT="0" distB="0" distL="0" distR="0">
             <wp:extent cx="3184525" cy="1671320"/>
@@ -2846,7 +2845,6 @@
         <w:rPr>
           <w:lang w:eastAsia="en-US"/>
         </w:rPr>
-        <w:lastRenderedPageBreak/>
         <w:t xml:space="preserve">For the 3D case, the following area </w:t>
       </w:r>
       <m:oMath>
@@ -3320,6 +3318,7 @@
           <w:spacing w:val="-1"/>
           <w:lang w:eastAsia="en-US"/>
         </w:rPr>
+        <w:lastRenderedPageBreak/>
         <w:drawing>
           <wp:inline distT="0" distB="0" distL="0" distR="0">
             <wp:extent cx="3197860" cy="2490470"/>
@@ -3532,7 +3531,6 @@
         <w:pStyle w:val="Heading1"/>
       </w:pPr>
       <w:r>
-        <w:lastRenderedPageBreak/>
         <w:t>Implementation of the extended capt algorithm through the goal assignment and trajectory planning</w:t>
       </w:r>
       <w:r>
@@ -3835,7 +3833,11 @@
         <w:pStyle w:val="BodyText"/>
       </w:pPr>
       <w:r>
-        <w:t>To guarantee a safe interaction among the quadrotor team, an ellipsoidal model [1] was implemented to ensure a separation between vertical and horizontal direction. This change is necessary as a quadrotor that flies under another will be subjected to downwash from the quadrotors above, and for this reason a larger separation on the vertical direction rather than the horizontal is justifies the ellipsoidal model:</w:t>
+        <w:t xml:space="preserve">To guarantee a safe interaction among the quadrotor team, an ellipsoidal model [1] was implemented to ensure a separation between vertical and horizontal direction. This change is necessary as a quadrotor that flies under another will be subjected to downwash from the quadrotors above, and for </w:t>
+      </w:r>
+      <w:r>
+        <w:lastRenderedPageBreak/>
+        <w:t>this reason a larger separation on the vertical direction rather than the horizontal is justifies the ellipsoidal model:</w:t>
       </w:r>
     </w:p>
     <w:p>
@@ -4646,7 +4648,6 @@
           <w:noProof/>
           <w:lang w:eastAsia="en-US"/>
         </w:rPr>
-        <w:lastRenderedPageBreak/>
         <w:drawing>
           <wp:inline distT="0" distB="0" distL="0" distR="0">
             <wp:extent cx="3006090" cy="2301621"/>
@@ -4845,6 +4846,7 @@
           <w:szCs w:val="16"/>
           <w:lang w:eastAsia="en-US"/>
         </w:rPr>
+        <w:lastRenderedPageBreak/>
         <w:drawing>
           <wp:inline distT="0" distB="0" distL="0" distR="0">
             <wp:extent cx="3194685" cy="2446020"/>
@@ -4980,7 +4982,6 @@
           <w:szCs w:val="16"/>
           <w:lang w:eastAsia="en-US"/>
         </w:rPr>
-        <w:lastRenderedPageBreak/>
         <w:drawing>
           <wp:inline distT="0" distB="0" distL="0" distR="0">
             <wp:extent cx="3194685" cy="2446020"/>
@@ -5158,10 +5159,26 @@
     </w:p>
     <w:p>
       <w:pPr>
-        <w:pStyle w:val="BodyText"/>
-      </w:pPr>
-      <w:r>
-        <w:t>CASE 1 – 3 Quadrotors and obstacle Environment A</w:t>
+        <w:suppressAutoHyphens w:val="0"/>
+        <w:jc w:val="left"/>
+        <w:rPr>
+          <w:spacing w:val="-1"/>
+        </w:rPr>
+      </w:pPr>
+      <w:r>
+        <w:br w:type="page"/>
+      </w:r>
+    </w:p>
+    <w:p>
+      <w:pPr>
+        <w:pStyle w:val="BodyText"/>
+      </w:pPr>
+      <w:r>
+        <w:lastRenderedPageBreak/>
+        <w:t>CASE 1: Three</w:t>
+      </w:r>
+      <w:r>
+        <w:t xml:space="preserve"> Quadrotors and obstacle Environment A</w:t>
       </w:r>
     </w:p>
     <w:p>
@@ -5205,7 +5222,7 @@
                   <pic:spPr bwMode="auto">
                     <a:xfrm>
                       <a:off x="0" y="0"/>
-                      <a:ext cx="3199322" cy="3100250"/>
+                      <a:ext cx="3193448" cy="3094558"/>
                     </a:xfrm>
                     <a:prstGeom prst="rect">
                       <a:avLst/>
@@ -5234,8 +5251,30 @@
       <w:pPr>
         <w:pStyle w:val="BodyText"/>
       </w:pPr>
-      <w:r>
-        <w:t>CASE 2– 3 Quadrotors and obstacle Environment</w:t>
+    </w:p>
+    <w:p>
+      <w:pPr>
+        <w:pStyle w:val="BodyText"/>
+      </w:pPr>
+    </w:p>
+    <w:p>
+      <w:pPr>
+        <w:pStyle w:val="BodyText"/>
+      </w:pPr>
+      <w:r>
+        <w:t>CASE 2</w:t>
+      </w:r>
+      <w:r>
+        <w:t>:</w:t>
+      </w:r>
+      <w:r>
+        <w:t xml:space="preserve"> </w:t>
+      </w:r>
+      <w:r>
+        <w:t>Three</w:t>
+      </w:r>
+      <w:r>
+        <w:t xml:space="preserve"> Quadrotors and obstacle Environment</w:t>
       </w:r>
       <w:r>
         <w:t xml:space="preserve"> </w:t>
@@ -5285,7 +5324,7 @@
                   <pic:spPr bwMode="auto">
                     <a:xfrm>
                       <a:off x="0" y="0"/>
-                      <a:ext cx="2826203" cy="2721155"/>
+                      <a:ext cx="2826735" cy="2721667"/>
                     </a:xfrm>
                     <a:prstGeom prst="rect">
                       <a:avLst/>
@@ -5314,14 +5353,58 @@
       <w:pPr>
         <w:pStyle w:val="BodyText"/>
       </w:pPr>
-      <w:r>
-        <w:t>CASE 3 – 5 Quadrotors and obstacle Environment C</w:t>
-      </w:r>
-    </w:p>
-    <w:p>
-      <w:pPr>
-        <w:pStyle w:val="BodyText"/>
-      </w:pPr>
+    </w:p>
+    <w:p>
+      <w:pPr>
+        <w:pStyle w:val="BodyText"/>
+      </w:pPr>
+    </w:p>
+    <w:p>
+      <w:pPr>
+        <w:pStyle w:val="BodyText"/>
+      </w:pPr>
+    </w:p>
+    <w:p>
+      <w:pPr>
+        <w:pStyle w:val="BodyText"/>
+      </w:pPr>
+    </w:p>
+    <w:p>
+      <w:pPr>
+        <w:pStyle w:val="BodyText"/>
+      </w:pPr>
+    </w:p>
+    <w:p>
+      <w:pPr>
+        <w:pStyle w:val="BodyText"/>
+      </w:pPr>
+    </w:p>
+    <w:p>
+      <w:pPr>
+        <w:pStyle w:val="BodyText"/>
+      </w:pPr>
+    </w:p>
+    <w:p>
+      <w:pPr>
+        <w:pStyle w:val="BodyText"/>
+      </w:pPr>
+    </w:p>
+    <w:p>
+      <w:pPr>
+        <w:pStyle w:val="BodyText"/>
+      </w:pPr>
+    </w:p>
+    <w:p>
+      <w:pPr>
+        <w:pStyle w:val="BodyText"/>
+      </w:pPr>
+      <w:r>
+        <w:lastRenderedPageBreak/>
+        <w:t>CASE 3:  Five</w:t>
+      </w:r>
+      <w:r>
+        <w:t xml:space="preserve"> Quadrotors and obstacle Environment C</w:t>
+      </w:r>
     </w:p>
     <w:p>
       <w:pPr>
@@ -5399,7 +5482,13 @@
         <w:pStyle w:val="BodyText"/>
       </w:pPr>
       <w:r>
-        <w:t>For the implementation of the GAP algorithm, the minimum cost path was established via Dijkstra’</w:t>
+        <w:t xml:space="preserve">For the implementation of the GAP algorithm, the minimum cost path was established via </w:t>
+      </w:r>
+      <w:r>
+        <w:t>A*</w:t>
+      </w:r>
+      <w:r>
+        <w:t>’</w:t>
       </w:r>
       <w:r>
         <w:t>s algorithm, so that the</w:t>
@@ -5443,7 +5532,6 @@
           <w:noProof/>
           <w:lang w:eastAsia="en-US"/>
         </w:rPr>
-        <w:lastRenderedPageBreak/>
         <w:drawing>
           <wp:inline distT="0" distB="0" distL="0" distR="0">
             <wp:extent cx="2895341" cy="2937928"/>
@@ -5525,6 +5613,7 @@
           <w:noProof/>
           <w:lang w:eastAsia="en-US"/>
         </w:rPr>
+        <w:lastRenderedPageBreak/>
         <w:drawing>
           <wp:inline distT="0" distB="0" distL="0" distR="0">
             <wp:extent cx="3194685" cy="3075940"/>
@@ -5606,7 +5695,6 @@
           <w:noProof/>
           <w:lang w:eastAsia="en-US"/>
         </w:rPr>
-        <w:lastRenderedPageBreak/>
         <w:drawing>
           <wp:inline distT="0" distB="0" distL="0" distR="0">
             <wp:extent cx="3194685" cy="3004185"/>
@@ -5660,7 +5748,10 @@
         <w:jc w:val="center"/>
       </w:pPr>
       <w:r>
-        <w:t>Fig. 7 Result for CASE 3</w:t>
+        <w:t>Fig. 8</w:t>
+      </w:r>
+      <w:r>
+        <w:t xml:space="preserve"> Result for CASE 3</w:t>
       </w:r>
     </w:p>
     <w:p>
@@ -5687,6 +5778,161 @@
       <w:r>
         <w:t xml:space="preserve"> all three cases and detailed video of its performance can be found attached to this paper.</w:t>
       </w:r>
+    </w:p>
+    <w:p>
+      <w:pPr>
+        <w:pStyle w:val="BodyText"/>
+      </w:pPr>
+    </w:p>
+    <w:p>
+      <w:pPr>
+        <w:pStyle w:val="BodyText"/>
+        <w:jc w:val="center"/>
+      </w:pPr>
+      <w:r>
+        <w:t>ANALYSIS OF TEST CASES – ADVANTAGES AND DISADVANTAGES</w:t>
+      </w:r>
+    </w:p>
+    <w:p>
+      <w:pPr>
+        <w:pStyle w:val="BodyText"/>
+        <w:jc w:val="left"/>
+      </w:pPr>
+      <w:r>
+        <w:t xml:space="preserve">The three test cases shown for GAP (CASE 1-3), where specifically made to show the algorithm’s prioritization of robots traversing a narrow hallway that only permits a single robot to move through the gap at a time (extreme cases when robots share a node on a path). </w:t>
+      </w:r>
+    </w:p>
+    <w:p>
+      <w:pPr>
+        <w:pStyle w:val="BodyText"/>
+        <w:jc w:val="left"/>
+      </w:pPr>
+      <w:r>
+        <w:lastRenderedPageBreak/>
+        <w:t>CASE 1 shows how the algorithm will assign goals to achieve this in such a way that the robots would not collide or overlap.  The algorithm succeeded at both goal assignment and collision free path planning by making the robots traverse hallways (</w:t>
+      </w:r>
+      <w:r>
+        <w:t xml:space="preserve">possible </w:t>
+      </w:r>
+      <w:r>
+        <w:t xml:space="preserve">paths with a minimum </w:t>
+      </w:r>
+      <w:r>
+        <w:t>thickness</w:t>
+      </w:r>
+      <w:r>
+        <w:t xml:space="preserve"> of one robot wide) </w:t>
+      </w:r>
+      <w:r>
+        <w:t xml:space="preserve">in a queued order that prevents robots colliding along the way.  The </w:t>
+      </w:r>
+      <w:r>
+        <w:t xml:space="preserve">assignment was created in such a way that </w:t>
+      </w:r>
+      <w:r>
+        <w:t xml:space="preserve">each robot travelled along the hallway </w:t>
+      </w:r>
+      <w:r>
+        <w:t xml:space="preserve">at a speed that </w:t>
+      </w:r>
+      <w:r>
+        <w:t xml:space="preserve">maintained traffic </w:t>
+      </w:r>
+      <w:r>
+        <w:t>flow and</w:t>
+      </w:r>
+      <w:r>
+        <w:t xml:space="preserve"> </w:t>
+      </w:r>
+      <w:r>
+        <w:t xml:space="preserve">no </w:t>
+      </w:r>
+      <w:r>
+        <w:t>robots needed to overtake other robots when seeking goals.</w:t>
+      </w:r>
+    </w:p>
+    <w:p>
+      <w:pPr>
+        <w:pStyle w:val="BodyText"/>
+        <w:jc w:val="left"/>
+      </w:pPr>
+      <w:r>
+        <w:t>For CASE 2</w:t>
+      </w:r>
+      <w:r>
+        <w:t xml:space="preserve"> and CASE 3, the</w:t>
+      </w:r>
+      <w:r>
+        <w:t>s</w:t>
+      </w:r>
+      <w:r>
+        <w:t>e</w:t>
+      </w:r>
+      <w:r>
+        <w:t xml:space="preserve"> case</w:t>
+      </w:r>
+      <w:r>
+        <w:t xml:space="preserve">s </w:t>
+      </w:r>
+      <w:r>
+        <w:t xml:space="preserve">show the effect of prioritization of robots when paths are intersecting.  Where there is a narrow gap and nodes on paths intersect, the algorithm </w:t>
+      </w:r>
+      <w:r>
+        <w:t xml:space="preserve">effectively </w:t>
+      </w:r>
+      <w:r>
+        <w:t>assign</w:t>
+      </w:r>
+      <w:r>
+        <w:t>s</w:t>
+      </w:r>
+      <w:r>
+        <w:t xml:space="preserve"> a priority to each robot crossing </w:t>
+      </w:r>
+      <w:r>
+        <w:t>the node by shifting the time it is allowed to enter the gap to allow a higher priority robot to enter first. The time shift is such that the robots will not collide and a safe minimum distance is maintained.</w:t>
+      </w:r>
+    </w:p>
+    <w:p>
+      <w:pPr>
+        <w:pStyle w:val="BodyText"/>
+        <w:jc w:val="left"/>
+      </w:pPr>
+      <w:r>
+        <w:t xml:space="preserve">From these cases the advantages of these algorithms are </w:t>
+      </w:r>
+      <w:r>
+        <w:t xml:space="preserve">that they are </w:t>
+      </w:r>
+      <w:r>
+        <w:t>simple to implement, the paths that are planned are safe and collision free</w:t>
+      </w:r>
+      <w:r>
+        <w:t>, and they are computationally acceptable (approximately cubic)</w:t>
+      </w:r>
+      <w:r>
+        <w:t xml:space="preserve">.  </w:t>
+      </w:r>
+      <w:r>
+        <w:t xml:space="preserve">The algorithm is tractable given the assumption that robots are interchangeable. </w:t>
+      </w:r>
+      <w:r>
+        <w:t xml:space="preserve">Some disadvantages of this implementation was the need to discretize the map which does not scale well </w:t>
+      </w:r>
+      <w:r>
+        <w:t>for path planning purposes with A*.  O</w:t>
+      </w:r>
+      <w:r>
+        <w:t>ther disadvantages include a lack of consideration to disturbances in individual robot real-time performance.  If a robot is not performing satisfactorily, collisions may still be possible where one robot may catch up to another if it is not tracking its trajectory well.</w:t>
+      </w:r>
+      <w:bookmarkStart w:id="0" w:name="_GoBack"/>
+      <w:bookmarkEnd w:id="0"/>
+    </w:p>
+    <w:p>
+      <w:pPr>
+        <w:pStyle w:val="BodyText"/>
+        <w:jc w:val="left"/>
+      </w:pPr>
     </w:p>
     <w:p>
       <w:pPr>
@@ -5717,7 +5963,13 @@
         <w:t>although the computational time grew in a factorial rate, considering the number of robots b</w:t>
       </w:r>
       <w:r>
-        <w:t>eing assigned the algorithm had a good response. For the second phase, even though the obstacles were known, assigning multiple robots susceptible to collision needed not only task assignment, but also path planning and priority establishment, where the former was implemented using Dijkstra’s algorithm and the latter by extending C-CAPT with [2]. Within the p</w:t>
+        <w:t xml:space="preserve">eing assigned the algorithm had a good response. For the second phase, even though the obstacles were known, assigning multiple robots susceptible to collision needed not only task assignment, but also path planning and priority establishment, where the former was implemented using </w:t>
+      </w:r>
+      <w:r>
+        <w:t>A*</w:t>
+      </w:r>
+      <w:r>
+        <w:t>’s algorithm and the latter by extending C-CAPT with [2]. Within the p</w:t>
       </w:r>
       <w:r>
         <w:t xml:space="preserve">roposed </w:t>
@@ -6017,8 +6269,6 @@
           <w:sz w:val="16"/>
         </w:rPr>
       </w:pPr>
-      <w:bookmarkStart w:id="0" w:name="_GoBack"/>
-      <w:bookmarkEnd w:id="0"/>
     </w:p>
     <w:p>
       <w:pPr>

</xml_diff>